<commit_message>
move event list to fragment
</commit_message>
<xml_diff>
--- a/docs/Project log.docx
+++ b/docs/Project log.docx
@@ -1,6 +1,6 @@
 
 <file path=word/document.xml><?xml version="1.0" encoding="utf-8"?>
-<w:document xmlns:wpc="http://schemas.microsoft.com/office/word/2010/wordprocessingCanvas" xmlns:cx="http://schemas.microsoft.com/office/drawing/2014/chartex" xmlns:cx1="http://schemas.microsoft.com/office/drawing/2015/9/8/chartex" xmlns:cx2="http://schemas.microsoft.com/office/drawing/2015/10/21/chartex" xmlns:cx3="http://schemas.microsoft.com/office/drawing/2016/5/9/chartex" xmlns:cx4="http://schemas.microsoft.com/office/drawing/2016/5/10/chartex" xmlns:cx5="http://schemas.microsoft.com/office/drawing/2016/5/11/chartex" xmlns:cx6="http://schemas.microsoft.com/office/drawing/2016/5/12/chartex" xmlns:cx7="http://schemas.microsoft.com/office/drawing/2016/5/13/chartex" xmlns:cx8="http://schemas.microsoft.com/office/drawing/2016/5/14/chartex" xmlns:mc="http://schemas.openxmlformats.org/markup-compatibility/2006" xmlns:aink="http://schemas.microsoft.com/office/drawing/2016/ink" xmlns:am3d="http://schemas.microsoft.com/office/drawing/2017/model3d" xmlns:o="urn:schemas-microsoft-com:office:office" xmlns:r="http://schemas.openxmlformats.org/officeDocument/2006/relationships" xmlns:m="http://schemas.openxmlformats.org/officeDocument/2006/math" xmlns:v="urn:schemas-microsoft-com:vml" xmlns:wp14="http://schemas.microsoft.com/office/word/2010/wordprocessingDrawing" xmlns:wp="http://schemas.openxmlformats.org/drawingml/2006/wordprocessingDrawing" xmlns:w10="urn:schemas-microsoft-com:office:word" xmlns:w="http://schemas.openxmlformats.org/wordprocessingml/2006/main" xmlns:w14="http://schemas.microsoft.com/office/word/2010/wordml" xmlns:w15="http://schemas.microsoft.com/office/word/2012/wordml" xmlns:w16cid="http://schemas.microsoft.com/office/word/2016/wordml/cid" xmlns:w16se="http://schemas.microsoft.com/office/word/2015/wordml/symex" xmlns:wpg="http://schemas.microsoft.com/office/word/2010/wordprocessingGroup" xmlns:wpi="http://schemas.microsoft.com/office/word/2010/wordprocessingInk" xmlns:wne="http://schemas.microsoft.com/office/word/2006/wordml" xmlns:wps="http://schemas.microsoft.com/office/word/2010/wordprocessingShape" mc:Ignorable="w14 w15 w16se w16cid wp14">
+<w:document xmlns:wpc="http://schemas.microsoft.com/office/word/2010/wordprocessingCanvas" xmlns:mo="http://schemas.microsoft.com/office/mac/office/2008/main" xmlns:mc="http://schemas.openxmlformats.org/markup-compatibility/2006" xmlns:mv="urn:schemas-microsoft-com:mac:vml" xmlns:o="urn:schemas-microsoft-com:office:office" xmlns:r="http://schemas.openxmlformats.org/officeDocument/2006/relationships" xmlns:m="http://schemas.openxmlformats.org/officeDocument/2006/math" xmlns:v="urn:schemas-microsoft-com:vml" xmlns:wp14="http://schemas.microsoft.com/office/word/2010/wordprocessingDrawing" xmlns:wp="http://schemas.openxmlformats.org/drawingml/2006/wordprocessingDrawing" xmlns:w10="urn:schemas-microsoft-com:office:word" xmlns:w="http://schemas.openxmlformats.org/wordprocessingml/2006/main" xmlns:w14="http://schemas.microsoft.com/office/word/2010/wordml" xmlns:w15="http://schemas.microsoft.com/office/word/2012/wordml" xmlns:wpg="http://schemas.microsoft.com/office/word/2010/wordprocessingGroup" xmlns:wpi="http://schemas.microsoft.com/office/word/2010/wordprocessingInk" xmlns:wne="http://schemas.microsoft.com/office/word/2006/wordml" xmlns:wps="http://schemas.microsoft.com/office/word/2010/wordprocessingShape" mc:Ignorable="w14 w15 wp14">
   <w:body>
     <w:p>
       <w:pPr>
@@ -996,6 +996,7 @@
       <w:tr>
         <w:trPr>
           <w:cnfStyle w:val="000000100000" w:firstRow="0" w:lastRow="0" w:firstColumn="0" w:lastColumn="0" w:oddVBand="0" w:evenVBand="0" w:oddHBand="1" w:evenHBand="0" w:firstRowFirstColumn="0" w:firstRowLastColumn="0" w:lastRowFirstColumn="0" w:lastRowLastColumn="0"/>
+          <w:trHeight w:val="525"/>
         </w:trPr>
         <w:tc>
           <w:tcPr>
@@ -1020,6 +1021,26 @@
               <w:jc w:val="left"/>
               <w:cnfStyle w:val="000000100000" w:firstRow="0" w:lastRow="0" w:firstColumn="0" w:lastColumn="0" w:oddVBand="0" w:evenVBand="0" w:oddHBand="1" w:evenHBand="0" w:firstRowFirstColumn="0" w:firstRowLastColumn="0" w:lastRowFirstColumn="0" w:lastRowLastColumn="0"/>
             </w:pPr>
+            <w:r>
+              <w:t>Firebase</w:t>
+            </w:r>
+            <w:r>
+              <w:t xml:space="preserve"> </w:t>
+            </w:r>
+            <w:proofErr w:type="spellStart"/>
+            <w:r>
+              <w:t>R</w:t>
+            </w:r>
+            <w:r>
+              <w:t>ealtime</w:t>
+            </w:r>
+            <w:proofErr w:type="spellEnd"/>
+            <w:r>
+              <w:t xml:space="preserve"> D</w:t>
+            </w:r>
+            <w:r>
+              <w:t>atabase do not provide complicated query</w:t>
+            </w:r>
           </w:p>
         </w:tc>
         <w:tc>
@@ -1030,6 +1051,9 @@
             <w:pPr>
               <w:cnfStyle w:val="000000100000" w:firstRow="0" w:lastRow="0" w:firstColumn="0" w:lastColumn="0" w:oddVBand="0" w:evenVBand="0" w:oddHBand="1" w:evenHBand="0" w:firstRowFirstColumn="0" w:firstRowLastColumn="0" w:lastRowFirstColumn="0" w:lastRowLastColumn="0"/>
             </w:pPr>
+            <w:r>
+              <w:t>Yes</w:t>
+            </w:r>
           </w:p>
         </w:tc>
         <w:tc>
@@ -1038,11 +1062,23 @@
           </w:tcPr>
           <w:p>
             <w:pPr>
+              <w:tabs>
+                <w:tab w:val="center" w:pos="2233"/>
+              </w:tabs>
               <w:jc w:val="left"/>
               <w:cnfStyle w:val="000000100000" w:firstRow="0" w:lastRow="0" w:firstColumn="0" w:lastColumn="0" w:oddVBand="0" w:evenVBand="0" w:oddHBand="1" w:evenHBand="0" w:firstRowFirstColumn="0" w:firstRowLastColumn="0" w:lastRowFirstColumn="0" w:lastRowLastColumn="0"/>
             </w:pPr>
-            <w:bookmarkStart w:id="0" w:name="_GoBack"/>
-            <w:bookmarkEnd w:id="0"/>
+            <w:r>
+              <w:t xml:space="preserve">Use Cloud </w:t>
+            </w:r>
+            <w:proofErr w:type="spellStart"/>
+            <w:r>
+              <w:t>Firestore</w:t>
+            </w:r>
+            <w:proofErr w:type="spellEnd"/>
+            <w:r>
+              <w:t xml:space="preserve"> instead</w:t>
+            </w:r>
           </w:p>
         </w:tc>
       </w:tr>
@@ -1073,9 +1109,15 @@
               <w:jc w:val="left"/>
               <w:cnfStyle w:val="000000010000" w:firstRow="0" w:lastRow="0" w:firstColumn="0" w:lastColumn="0" w:oddVBand="0" w:evenVBand="0" w:oddHBand="0" w:evenHBand="1" w:firstRowFirstColumn="0" w:firstRowLastColumn="0" w:lastRowFirstColumn="0" w:lastRowLastColumn="0"/>
               <w:rPr>
-                <w:rFonts w:ascii="Calibri" w:hAnsi="Calibri" w:cs="Calibri"/>
+                <w:rFonts w:cs="Calibri"/>
               </w:rPr>
             </w:pPr>
+            <w:r>
+              <w:rPr>
+                <w:rFonts w:cs="Calibri"/>
+              </w:rPr>
+              <w:t>Try to apply best practice in code in project</w:t>
+            </w:r>
           </w:p>
         </w:tc>
         <w:tc>
@@ -1086,6 +1128,9 @@
             <w:pPr>
               <w:cnfStyle w:val="000000010000" w:firstRow="0" w:lastRow="0" w:firstColumn="0" w:lastColumn="0" w:oddVBand="0" w:evenVBand="0" w:oddHBand="0" w:evenHBand="1" w:firstRowFirstColumn="0" w:firstRowLastColumn="0" w:lastRowFirstColumn="0" w:lastRowLastColumn="0"/>
             </w:pPr>
+            <w:r>
+              <w:t>Yes</w:t>
+            </w:r>
           </w:p>
         </w:tc>
         <w:tc>
@@ -1097,6 +1142,22 @@
               <w:jc w:val="left"/>
               <w:cnfStyle w:val="000000010000" w:firstRow="0" w:lastRow="0" w:firstColumn="0" w:lastColumn="0" w:oddVBand="0" w:evenVBand="0" w:oddHBand="0" w:evenHBand="1" w:firstRowFirstColumn="0" w:firstRowLastColumn="0" w:lastRowFirstColumn="0" w:lastRowLastColumn="0"/>
             </w:pPr>
+            <w:r>
+              <w:t xml:space="preserve">Use </w:t>
+            </w:r>
+            <w:proofErr w:type="spellStart"/>
+            <w:r>
+              <w:t>ViewModel</w:t>
+            </w:r>
+            <w:proofErr w:type="spellEnd"/>
+            <w:r>
+              <w:t xml:space="preserve"> &amp; </w:t>
+            </w:r>
+            <w:proofErr w:type="spellStart"/>
+            <w:r>
+              <w:t>LiveData</w:t>
+            </w:r>
+            <w:proofErr w:type="spellEnd"/>
           </w:p>
         </w:tc>
       </w:tr>
@@ -1127,6 +1188,9 @@
               <w:jc w:val="left"/>
               <w:cnfStyle w:val="000000100000" w:firstRow="0" w:lastRow="0" w:firstColumn="0" w:lastColumn="0" w:oddVBand="0" w:evenVBand="0" w:oddHBand="1" w:evenHBand="0" w:firstRowFirstColumn="0" w:firstRowLastColumn="0" w:lastRowFirstColumn="0" w:lastRowLastColumn="0"/>
             </w:pPr>
+            <w:r>
+              <w:t>Design project structure</w:t>
+            </w:r>
           </w:p>
         </w:tc>
         <w:tc>
@@ -1137,6 +1201,9 @@
             <w:pPr>
               <w:cnfStyle w:val="000000100000" w:firstRow="0" w:lastRow="0" w:firstColumn="0" w:lastColumn="0" w:oddVBand="0" w:evenVBand="0" w:oddHBand="1" w:evenHBand="0" w:firstRowFirstColumn="0" w:firstRowLastColumn="0" w:lastRowFirstColumn="0" w:lastRowLastColumn="0"/>
             </w:pPr>
+            <w:r>
+              <w:t>Yes</w:t>
+            </w:r>
           </w:p>
         </w:tc>
         <w:tc>
@@ -1148,6 +1215,14 @@
               <w:jc w:val="left"/>
               <w:cnfStyle w:val="000000100000" w:firstRow="0" w:lastRow="0" w:firstColumn="0" w:lastColumn="0" w:oddVBand="0" w:evenVBand="0" w:oddHBand="1" w:evenHBand="0" w:firstRowFirstColumn="0" w:firstRowLastColumn="0" w:lastRowFirstColumn="0" w:lastRowLastColumn="0"/>
             </w:pPr>
+            <w:r>
+              <w:t>Try to separate classes into packages according to their categories o</w:t>
+            </w:r>
+            <w:bookmarkStart w:id="0" w:name="_GoBack"/>
+            <w:bookmarkEnd w:id="0"/>
+            <w:r>
+              <w:t>r purposes</w:t>
+            </w:r>
           </w:p>
         </w:tc>
       </w:tr>
@@ -1730,11 +1805,9 @@
             <w:pPr>
               <w:cnfStyle w:val="000000010000" w:firstRow="0" w:lastRow="0" w:firstColumn="0" w:lastColumn="0" w:oddVBand="0" w:evenVBand="0" w:oddHBand="0" w:evenHBand="1" w:firstRowFirstColumn="0" w:firstRowLastColumn="0" w:lastRowFirstColumn="0" w:lastRowLastColumn="0"/>
             </w:pPr>
-            <w:proofErr w:type="spellStart"/>
             <w:r>
               <w:t>Toan</w:t>
             </w:r>
-            <w:proofErr w:type="spellEnd"/>
           </w:p>
         </w:tc>
         <w:tc>
@@ -1801,11 +1874,9 @@
             <w:pPr>
               <w:cnfStyle w:val="000000100000" w:firstRow="0" w:lastRow="0" w:firstColumn="0" w:lastColumn="0" w:oddVBand="0" w:evenVBand="0" w:oddHBand="1" w:evenHBand="0" w:firstRowFirstColumn="0" w:firstRowLastColumn="0" w:lastRowFirstColumn="0" w:lastRowLastColumn="0"/>
             </w:pPr>
-            <w:proofErr w:type="spellStart"/>
             <w:r>
               <w:t>Toan</w:t>
             </w:r>
-            <w:proofErr w:type="spellEnd"/>
           </w:p>
         </w:tc>
         <w:tc>
@@ -1871,11 +1942,9 @@
             <w:pPr>
               <w:cnfStyle w:val="000000010000" w:firstRow="0" w:lastRow="0" w:firstColumn="0" w:lastColumn="0" w:oddVBand="0" w:evenVBand="0" w:oddHBand="0" w:evenHBand="1" w:firstRowFirstColumn="0" w:firstRowLastColumn="0" w:lastRowFirstColumn="0" w:lastRowLastColumn="0"/>
             </w:pPr>
-            <w:proofErr w:type="spellStart"/>
             <w:r>
               <w:t>Toan</w:t>
             </w:r>
-            <w:proofErr w:type="spellEnd"/>
           </w:p>
         </w:tc>
         <w:tc>
@@ -1997,6 +2066,9 @@
             <w:r>
               <w:t>activity</w:t>
             </w:r>
+            <w:r>
+              <w:t xml:space="preserve"> features</w:t>
+            </w:r>
           </w:p>
         </w:tc>
         <w:tc>
@@ -2007,6 +2079,9 @@
             <w:pPr>
               <w:cnfStyle w:val="000000010000" w:firstRow="0" w:lastRow="0" w:firstColumn="0" w:lastColumn="0" w:oddVBand="0" w:evenVBand="0" w:oddHBand="0" w:evenHBand="1" w:firstRowFirstColumn="0" w:firstRowLastColumn="0" w:lastRowFirstColumn="0" w:lastRowLastColumn="0"/>
             </w:pPr>
+            <w:r>
+              <w:t>5</w:t>
+            </w:r>
           </w:p>
         </w:tc>
         <w:tc>
@@ -2017,6 +2092,9 @@
             <w:pPr>
               <w:cnfStyle w:val="000000010000" w:firstRow="0" w:lastRow="0" w:firstColumn="0" w:lastColumn="0" w:oddVBand="0" w:evenVBand="0" w:oddHBand="0" w:evenHBand="1" w:firstRowFirstColumn="0" w:firstRowLastColumn="0" w:lastRowFirstColumn="0" w:lastRowLastColumn="0"/>
             </w:pPr>
+            <w:r>
+              <w:t>Toan</w:t>
+            </w:r>
           </w:p>
         </w:tc>
         <w:tc>
@@ -2027,6 +2105,9 @@
             <w:pPr>
               <w:cnfStyle w:val="000000010000" w:firstRow="0" w:lastRow="0" w:firstColumn="0" w:lastColumn="0" w:oddVBand="0" w:evenVBand="0" w:oddHBand="0" w:evenHBand="1" w:firstRowFirstColumn="0" w:firstRowLastColumn="0" w:lastRowFirstColumn="0" w:lastRowLastColumn="0"/>
             </w:pPr>
+            <w:r>
+              <w:t>Sep 29</w:t>
+            </w:r>
           </w:p>
         </w:tc>
         <w:tc>
@@ -2037,6 +2118,9 @@
             <w:pPr>
               <w:cnfStyle w:val="000000010000" w:firstRow="0" w:lastRow="0" w:firstColumn="0" w:lastColumn="0" w:oddVBand="0" w:evenVBand="0" w:oddHBand="0" w:evenHBand="1" w:firstRowFirstColumn="0" w:firstRowLastColumn="0" w:lastRowFirstColumn="0" w:lastRowLastColumn="0"/>
             </w:pPr>
+            <w:r>
+              <w:t>Done</w:t>
+            </w:r>
           </w:p>
         </w:tc>
       </w:tr>
@@ -2053,6 +2137,9 @@
             <w:r>
               <w:t>User profile edit</w:t>
             </w:r>
+            <w:r>
+              <w:t xml:space="preserve"> features</w:t>
+            </w:r>
           </w:p>
         </w:tc>
         <w:tc>
@@ -2063,6 +2150,9 @@
             <w:pPr>
               <w:cnfStyle w:val="000000100000" w:firstRow="0" w:lastRow="0" w:firstColumn="0" w:lastColumn="0" w:oddVBand="0" w:evenVBand="0" w:oddHBand="1" w:evenHBand="0" w:firstRowFirstColumn="0" w:firstRowLastColumn="0" w:lastRowFirstColumn="0" w:lastRowLastColumn="0"/>
             </w:pPr>
+            <w:r>
+              <w:t>5</w:t>
+            </w:r>
           </w:p>
         </w:tc>
         <w:tc>
@@ -2073,6 +2163,9 @@
             <w:pPr>
               <w:cnfStyle w:val="000000100000" w:firstRow="0" w:lastRow="0" w:firstColumn="0" w:lastColumn="0" w:oddVBand="0" w:evenVBand="0" w:oddHBand="1" w:evenHBand="0" w:firstRowFirstColumn="0" w:firstRowLastColumn="0" w:lastRowFirstColumn="0" w:lastRowLastColumn="0"/>
             </w:pPr>
+            <w:r>
+              <w:t>Toan</w:t>
+            </w:r>
           </w:p>
         </w:tc>
         <w:tc>
@@ -2083,6 +2176,9 @@
             <w:pPr>
               <w:cnfStyle w:val="000000100000" w:firstRow="0" w:lastRow="0" w:firstColumn="0" w:lastColumn="0" w:oddVBand="0" w:evenVBand="0" w:oddHBand="1" w:evenHBand="0" w:firstRowFirstColumn="0" w:firstRowLastColumn="0" w:lastRowFirstColumn="0" w:lastRowLastColumn="0"/>
             </w:pPr>
+            <w:r>
+              <w:t>Sep 30</w:t>
+            </w:r>
           </w:p>
         </w:tc>
         <w:tc>
@@ -2093,12 +2189,165 @@
             <w:pPr>
               <w:cnfStyle w:val="000000100000" w:firstRow="0" w:lastRow="0" w:firstColumn="0" w:lastColumn="0" w:oddVBand="0" w:evenVBand="0" w:oddHBand="1" w:evenHBand="0" w:firstRowFirstColumn="0" w:firstRowLastColumn="0" w:lastRowFirstColumn="0" w:lastRowLastColumn="0"/>
             </w:pPr>
+            <w:r>
+              <w:t>Done</w:t>
+            </w:r>
           </w:p>
         </w:tc>
       </w:tr>
       <w:tr>
         <w:trPr>
           <w:cnfStyle w:val="000000010000" w:firstRow="0" w:lastRow="0" w:firstColumn="0" w:lastColumn="0" w:oddVBand="0" w:evenVBand="0" w:oddHBand="0" w:evenHBand="1" w:firstRowFirstColumn="0" w:firstRowLastColumn="0" w:lastRowFirstColumn="0" w:lastRowLastColumn="0"/>
+        </w:trPr>
+        <w:tc>
+          <w:tcPr>
+            <w:cnfStyle w:val="001000000000" w:firstRow="0" w:lastRow="0" w:firstColumn="1" w:lastColumn="0" w:oddVBand="0" w:evenVBand="0" w:oddHBand="0" w:evenHBand="0" w:firstRowFirstColumn="0" w:firstRowLastColumn="0" w:lastRowFirstColumn="0" w:lastRowLastColumn="0"/>
+            <w:tcW w:w="6086" w:type="dxa"/>
+          </w:tcPr>
+          <w:p>
+            <w:r>
+              <w:t>Implement add event feature.</w:t>
+            </w:r>
+          </w:p>
+        </w:tc>
+        <w:tc>
+          <w:tcPr>
+            <w:tcW w:w="1701" w:type="dxa"/>
+          </w:tcPr>
+          <w:p>
+            <w:pPr>
+              <w:cnfStyle w:val="000000010000" w:firstRow="0" w:lastRow="0" w:firstColumn="0" w:lastColumn="0" w:oddVBand="0" w:evenVBand="0" w:oddHBand="0" w:evenHBand="1" w:firstRowFirstColumn="0" w:firstRowLastColumn="0" w:lastRowFirstColumn="0" w:lastRowLastColumn="0"/>
+            </w:pPr>
+            <w:r>
+              <w:t>7</w:t>
+            </w:r>
+          </w:p>
+        </w:tc>
+        <w:tc>
+          <w:tcPr>
+            <w:tcW w:w="1984" w:type="dxa"/>
+          </w:tcPr>
+          <w:p>
+            <w:pPr>
+              <w:cnfStyle w:val="000000010000" w:firstRow="0" w:lastRow="0" w:firstColumn="0" w:lastColumn="0" w:oddVBand="0" w:evenVBand="0" w:oddHBand="0" w:evenHBand="1" w:firstRowFirstColumn="0" w:firstRowLastColumn="0" w:lastRowFirstColumn="0" w:lastRowLastColumn="0"/>
+            </w:pPr>
+            <w:r>
+              <w:t>Toan</w:t>
+            </w:r>
+          </w:p>
+        </w:tc>
+        <w:tc>
+          <w:tcPr>
+            <w:tcW w:w="1985" w:type="dxa"/>
+          </w:tcPr>
+          <w:p>
+            <w:pPr>
+              <w:cnfStyle w:val="000000010000" w:firstRow="0" w:lastRow="0" w:firstColumn="0" w:lastColumn="0" w:oddVBand="0" w:evenVBand="0" w:oddHBand="0" w:evenHBand="1" w:firstRowFirstColumn="0" w:firstRowLastColumn="0" w:lastRowFirstColumn="0" w:lastRowLastColumn="0"/>
+            </w:pPr>
+            <w:r>
+              <w:t>Oct 6, 7</w:t>
+            </w:r>
+          </w:p>
+        </w:tc>
+        <w:tc>
+          <w:tcPr>
+            <w:tcW w:w="2196" w:type="dxa"/>
+          </w:tcPr>
+          <w:p>
+            <w:pPr>
+              <w:cnfStyle w:val="000000010000" w:firstRow="0" w:lastRow="0" w:firstColumn="0" w:lastColumn="0" w:oddVBand="0" w:evenVBand="0" w:oddHBand="0" w:evenHBand="1" w:firstRowFirstColumn="0" w:firstRowLastColumn="0" w:lastRowFirstColumn="0" w:lastRowLastColumn="0"/>
+            </w:pPr>
+            <w:r>
+              <w:t>Done</w:t>
+            </w:r>
+          </w:p>
+        </w:tc>
+      </w:tr>
+      <w:tr>
+        <w:trPr>
+          <w:cnfStyle w:val="000000100000" w:firstRow="0" w:lastRow="0" w:firstColumn="0" w:lastColumn="0" w:oddVBand="0" w:evenVBand="0" w:oddHBand="1" w:evenHBand="0" w:firstRowFirstColumn="0" w:firstRowLastColumn="0" w:lastRowFirstColumn="0" w:lastRowLastColumn="0"/>
+        </w:trPr>
+        <w:tc>
+          <w:tcPr>
+            <w:cnfStyle w:val="001000000000" w:firstRow="0" w:lastRow="0" w:firstColumn="1" w:lastColumn="0" w:oddVBand="0" w:evenVBand="0" w:oddHBand="0" w:evenHBand="0" w:firstRowFirstColumn="0" w:firstRowLastColumn="0" w:lastRowFirstColumn="0" w:lastRowLastColumn="0"/>
+            <w:tcW w:w="6086" w:type="dxa"/>
+          </w:tcPr>
+          <w:p>
+            <w:r>
+              <w:t xml:space="preserve">Apply best practice using </w:t>
+            </w:r>
+            <w:proofErr w:type="spellStart"/>
+            <w:r>
+              <w:t>ViewModel</w:t>
+            </w:r>
+            <w:proofErr w:type="spellEnd"/>
+            <w:r>
+              <w:t xml:space="preserve"> &amp; </w:t>
+            </w:r>
+            <w:proofErr w:type="spellStart"/>
+            <w:r>
+              <w:t>LiveData</w:t>
+            </w:r>
+            <w:proofErr w:type="spellEnd"/>
+          </w:p>
+        </w:tc>
+        <w:tc>
+          <w:tcPr>
+            <w:tcW w:w="1701" w:type="dxa"/>
+          </w:tcPr>
+          <w:p>
+            <w:pPr>
+              <w:cnfStyle w:val="000000100000" w:firstRow="0" w:lastRow="0" w:firstColumn="0" w:lastColumn="0" w:oddVBand="0" w:evenVBand="0" w:oddHBand="1" w:evenHBand="0" w:firstRowFirstColumn="0" w:firstRowLastColumn="0" w:lastRowFirstColumn="0" w:lastRowLastColumn="0"/>
+            </w:pPr>
+            <w:r>
+              <w:t>10</w:t>
+            </w:r>
+          </w:p>
+        </w:tc>
+        <w:tc>
+          <w:tcPr>
+            <w:tcW w:w="1984" w:type="dxa"/>
+          </w:tcPr>
+          <w:p>
+            <w:pPr>
+              <w:cnfStyle w:val="000000100000" w:firstRow="0" w:lastRow="0" w:firstColumn="0" w:lastColumn="0" w:oddVBand="0" w:evenVBand="0" w:oddHBand="1" w:evenHBand="0" w:firstRowFirstColumn="0" w:firstRowLastColumn="0" w:lastRowFirstColumn="0" w:lastRowLastColumn="0"/>
+            </w:pPr>
+            <w:r>
+              <w:t>Toan</w:t>
+            </w:r>
+          </w:p>
+        </w:tc>
+        <w:tc>
+          <w:tcPr>
+            <w:tcW w:w="1985" w:type="dxa"/>
+          </w:tcPr>
+          <w:p>
+            <w:pPr>
+              <w:cnfStyle w:val="000000100000" w:firstRow="0" w:lastRow="0" w:firstColumn="0" w:lastColumn="0" w:oddVBand="0" w:evenVBand="0" w:oddHBand="1" w:evenHBand="0" w:firstRowFirstColumn="0" w:firstRowLastColumn="0" w:lastRowFirstColumn="0" w:lastRowLastColumn="0"/>
+            </w:pPr>
+            <w:r>
+              <w:t>Oct 13, 14</w:t>
+            </w:r>
+          </w:p>
+        </w:tc>
+        <w:tc>
+          <w:tcPr>
+            <w:tcW w:w="2196" w:type="dxa"/>
+          </w:tcPr>
+          <w:p>
+            <w:pPr>
+              <w:cnfStyle w:val="000000100000" w:firstRow="0" w:lastRow="0" w:firstColumn="0" w:lastColumn="0" w:oddVBand="0" w:evenVBand="0" w:oddHBand="1" w:evenHBand="0" w:firstRowFirstColumn="0" w:firstRowLastColumn="0" w:lastRowFirstColumn="0" w:lastRowLastColumn="0"/>
+            </w:pPr>
+            <w:r>
+              <w:t>In Process</w:t>
+            </w:r>
+          </w:p>
+        </w:tc>
+      </w:tr>
+      <w:tr>
+        <w:trPr>
+          <w:cnfStyle w:val="000000010000" w:firstRow="0" w:lastRow="0" w:firstColumn="0" w:lastColumn="0" w:oddVBand="0" w:evenVBand="0" w:oddHBand="0" w:evenHBand="1" w:firstRowFirstColumn="0" w:firstRowLastColumn="0" w:lastRowFirstColumn="0" w:lastRowLastColumn="0"/>
+          <w:trHeight w:val="511"/>
         </w:trPr>
         <w:tc>
           <w:tcPr>
@@ -2542,7 +2791,7 @@
 </file>
 
 <file path=word/endnotes.xml><?xml version="1.0" encoding="utf-8"?>
-<w:endnotes xmlns:wpc="http://schemas.microsoft.com/office/word/2010/wordprocessingCanvas" xmlns:cx="http://schemas.microsoft.com/office/drawing/2014/chartex" xmlns:cx1="http://schemas.microsoft.com/office/drawing/2015/9/8/chartex" xmlns:cx2="http://schemas.microsoft.com/office/drawing/2015/10/21/chartex" xmlns:cx3="http://schemas.microsoft.com/office/drawing/2016/5/9/chartex" xmlns:cx4="http://schemas.microsoft.com/office/drawing/2016/5/10/chartex" xmlns:cx5="http://schemas.microsoft.com/office/drawing/2016/5/11/chartex" xmlns:cx6="http://schemas.microsoft.com/office/drawing/2016/5/12/chartex" xmlns:cx7="http://schemas.microsoft.com/office/drawing/2016/5/13/chartex" xmlns:cx8="http://schemas.microsoft.com/office/drawing/2016/5/14/chartex" xmlns:mc="http://schemas.openxmlformats.org/markup-compatibility/2006" xmlns:aink="http://schemas.microsoft.com/office/drawing/2016/ink" xmlns:am3d="http://schemas.microsoft.com/office/drawing/2017/model3d" xmlns:o="urn:schemas-microsoft-com:office:office" xmlns:r="http://schemas.openxmlformats.org/officeDocument/2006/relationships" xmlns:m="http://schemas.openxmlformats.org/officeDocument/2006/math" xmlns:v="urn:schemas-microsoft-com:vml" xmlns:wp14="http://schemas.microsoft.com/office/word/2010/wordprocessingDrawing" xmlns:wp="http://schemas.openxmlformats.org/drawingml/2006/wordprocessingDrawing" xmlns:w10="urn:schemas-microsoft-com:office:word" xmlns:w="http://schemas.openxmlformats.org/wordprocessingml/2006/main" xmlns:w14="http://schemas.microsoft.com/office/word/2010/wordml" xmlns:w15="http://schemas.microsoft.com/office/word/2012/wordml" xmlns:w16cid="http://schemas.microsoft.com/office/word/2016/wordml/cid" xmlns:w16se="http://schemas.microsoft.com/office/word/2015/wordml/symex" xmlns:wpg="http://schemas.microsoft.com/office/word/2010/wordprocessingGroup" xmlns:wpi="http://schemas.microsoft.com/office/word/2010/wordprocessingInk" xmlns:wne="http://schemas.microsoft.com/office/word/2006/wordml" xmlns:wps="http://schemas.microsoft.com/office/word/2010/wordprocessingShape" mc:Ignorable="w14 w15 w16se w16cid wp14">
+<w:endnotes xmlns:wpc="http://schemas.microsoft.com/office/word/2010/wordprocessingCanvas" xmlns:mo="http://schemas.microsoft.com/office/mac/office/2008/main" xmlns:mc="http://schemas.openxmlformats.org/markup-compatibility/2006" xmlns:mv="urn:schemas-microsoft-com:mac:vml" xmlns:o="urn:schemas-microsoft-com:office:office" xmlns:r="http://schemas.openxmlformats.org/officeDocument/2006/relationships" xmlns:m="http://schemas.openxmlformats.org/officeDocument/2006/math" xmlns:v="urn:schemas-microsoft-com:vml" xmlns:wp14="http://schemas.microsoft.com/office/word/2010/wordprocessingDrawing" xmlns:wp="http://schemas.openxmlformats.org/drawingml/2006/wordprocessingDrawing" xmlns:w10="urn:schemas-microsoft-com:office:word" xmlns:w="http://schemas.openxmlformats.org/wordprocessingml/2006/main" xmlns:w14="http://schemas.microsoft.com/office/word/2010/wordml" xmlns:w15="http://schemas.microsoft.com/office/word/2012/wordml" xmlns:wpg="http://schemas.microsoft.com/office/word/2010/wordprocessingGroup" xmlns:wpi="http://schemas.microsoft.com/office/word/2010/wordprocessingInk" xmlns:wne="http://schemas.microsoft.com/office/word/2006/wordml" xmlns:wps="http://schemas.microsoft.com/office/word/2010/wordprocessingShape" mc:Ignorable="w14 w15 wp14">
   <w:endnote w:type="separator" w:id="-1">
     <w:p>
       <w:pPr>
@@ -2567,7 +2816,7 @@
 </file>
 
 <file path=word/footer1.xml><?xml version="1.0" encoding="utf-8"?>
-<w:ftr xmlns:wpc="http://schemas.microsoft.com/office/word/2010/wordprocessingCanvas" xmlns:cx="http://schemas.microsoft.com/office/drawing/2014/chartex" xmlns:cx1="http://schemas.microsoft.com/office/drawing/2015/9/8/chartex" xmlns:cx2="http://schemas.microsoft.com/office/drawing/2015/10/21/chartex" xmlns:cx3="http://schemas.microsoft.com/office/drawing/2016/5/9/chartex" xmlns:cx4="http://schemas.microsoft.com/office/drawing/2016/5/10/chartex" xmlns:cx5="http://schemas.microsoft.com/office/drawing/2016/5/11/chartex" xmlns:cx6="http://schemas.microsoft.com/office/drawing/2016/5/12/chartex" xmlns:cx7="http://schemas.microsoft.com/office/drawing/2016/5/13/chartex" xmlns:cx8="http://schemas.microsoft.com/office/drawing/2016/5/14/chartex" xmlns:mc="http://schemas.openxmlformats.org/markup-compatibility/2006" xmlns:aink="http://schemas.microsoft.com/office/drawing/2016/ink" xmlns:am3d="http://schemas.microsoft.com/office/drawing/2017/model3d" xmlns:o="urn:schemas-microsoft-com:office:office" xmlns:r="http://schemas.openxmlformats.org/officeDocument/2006/relationships" xmlns:m="http://schemas.openxmlformats.org/officeDocument/2006/math" xmlns:v="urn:schemas-microsoft-com:vml" xmlns:wp14="http://schemas.microsoft.com/office/word/2010/wordprocessingDrawing" xmlns:wp="http://schemas.openxmlformats.org/drawingml/2006/wordprocessingDrawing" xmlns:w10="urn:schemas-microsoft-com:office:word" xmlns:w="http://schemas.openxmlformats.org/wordprocessingml/2006/main" xmlns:w14="http://schemas.microsoft.com/office/word/2010/wordml" xmlns:w15="http://schemas.microsoft.com/office/word/2012/wordml" xmlns:w16cid="http://schemas.microsoft.com/office/word/2016/wordml/cid" xmlns:w16se="http://schemas.microsoft.com/office/word/2015/wordml/symex" xmlns:wpg="http://schemas.microsoft.com/office/word/2010/wordprocessingGroup" xmlns:wpi="http://schemas.microsoft.com/office/word/2010/wordprocessingInk" xmlns:wne="http://schemas.microsoft.com/office/word/2006/wordml" xmlns:wps="http://schemas.microsoft.com/office/word/2010/wordprocessingShape" mc:Ignorable="w14 w15 w16se w16cid wp14">
+<w:ftr xmlns:wpc="http://schemas.microsoft.com/office/word/2010/wordprocessingCanvas" xmlns:mo="http://schemas.microsoft.com/office/mac/office/2008/main" xmlns:mc="http://schemas.openxmlformats.org/markup-compatibility/2006" xmlns:mv="urn:schemas-microsoft-com:mac:vml" xmlns:o="urn:schemas-microsoft-com:office:office" xmlns:r="http://schemas.openxmlformats.org/officeDocument/2006/relationships" xmlns:m="http://schemas.openxmlformats.org/officeDocument/2006/math" xmlns:v="urn:schemas-microsoft-com:vml" xmlns:wp14="http://schemas.microsoft.com/office/word/2010/wordprocessingDrawing" xmlns:wp="http://schemas.openxmlformats.org/drawingml/2006/wordprocessingDrawing" xmlns:w10="urn:schemas-microsoft-com:office:word" xmlns:w="http://schemas.openxmlformats.org/wordprocessingml/2006/main" xmlns:w14="http://schemas.microsoft.com/office/word/2010/wordml" xmlns:w15="http://schemas.microsoft.com/office/word/2012/wordml" xmlns:wpg="http://schemas.microsoft.com/office/word/2010/wordprocessingGroup" xmlns:wpi="http://schemas.microsoft.com/office/word/2010/wordprocessingInk" xmlns:wne="http://schemas.microsoft.com/office/word/2006/wordml" xmlns:wps="http://schemas.microsoft.com/office/word/2010/wordprocessingShape" mc:Ignorable="w14 w15 wp14">
   <w:p>
     <w:pPr>
       <w:pStyle w:val="Footer"/>
@@ -2598,7 +2847,7 @@
 </file>
 
 <file path=word/footnotes.xml><?xml version="1.0" encoding="utf-8"?>
-<w:footnotes xmlns:wpc="http://schemas.microsoft.com/office/word/2010/wordprocessingCanvas" xmlns:cx="http://schemas.microsoft.com/office/drawing/2014/chartex" xmlns:cx1="http://schemas.microsoft.com/office/drawing/2015/9/8/chartex" xmlns:cx2="http://schemas.microsoft.com/office/drawing/2015/10/21/chartex" xmlns:cx3="http://schemas.microsoft.com/office/drawing/2016/5/9/chartex" xmlns:cx4="http://schemas.microsoft.com/office/drawing/2016/5/10/chartex" xmlns:cx5="http://schemas.microsoft.com/office/drawing/2016/5/11/chartex" xmlns:cx6="http://schemas.microsoft.com/office/drawing/2016/5/12/chartex" xmlns:cx7="http://schemas.microsoft.com/office/drawing/2016/5/13/chartex" xmlns:cx8="http://schemas.microsoft.com/office/drawing/2016/5/14/chartex" xmlns:mc="http://schemas.openxmlformats.org/markup-compatibility/2006" xmlns:aink="http://schemas.microsoft.com/office/drawing/2016/ink" xmlns:am3d="http://schemas.microsoft.com/office/drawing/2017/model3d" xmlns:o="urn:schemas-microsoft-com:office:office" xmlns:r="http://schemas.openxmlformats.org/officeDocument/2006/relationships" xmlns:m="http://schemas.openxmlformats.org/officeDocument/2006/math" xmlns:v="urn:schemas-microsoft-com:vml" xmlns:wp14="http://schemas.microsoft.com/office/word/2010/wordprocessingDrawing" xmlns:wp="http://schemas.openxmlformats.org/drawingml/2006/wordprocessingDrawing" xmlns:w10="urn:schemas-microsoft-com:office:word" xmlns:w="http://schemas.openxmlformats.org/wordprocessingml/2006/main" xmlns:w14="http://schemas.microsoft.com/office/word/2010/wordml" xmlns:w15="http://schemas.microsoft.com/office/word/2012/wordml" xmlns:w16cid="http://schemas.microsoft.com/office/word/2016/wordml/cid" xmlns:w16se="http://schemas.microsoft.com/office/word/2015/wordml/symex" xmlns:wpg="http://schemas.microsoft.com/office/word/2010/wordprocessingGroup" xmlns:wpi="http://schemas.microsoft.com/office/word/2010/wordprocessingInk" xmlns:wne="http://schemas.microsoft.com/office/word/2006/wordml" xmlns:wps="http://schemas.microsoft.com/office/word/2010/wordprocessingShape" mc:Ignorable="w14 w15 w16se w16cid wp14">
+<w:footnotes xmlns:wpc="http://schemas.microsoft.com/office/word/2010/wordprocessingCanvas" xmlns:mo="http://schemas.microsoft.com/office/mac/office/2008/main" xmlns:mc="http://schemas.openxmlformats.org/markup-compatibility/2006" xmlns:mv="urn:schemas-microsoft-com:mac:vml" xmlns:o="urn:schemas-microsoft-com:office:office" xmlns:r="http://schemas.openxmlformats.org/officeDocument/2006/relationships" xmlns:m="http://schemas.openxmlformats.org/officeDocument/2006/math" xmlns:v="urn:schemas-microsoft-com:vml" xmlns:wp14="http://schemas.microsoft.com/office/word/2010/wordprocessingDrawing" xmlns:wp="http://schemas.openxmlformats.org/drawingml/2006/wordprocessingDrawing" xmlns:w10="urn:schemas-microsoft-com:office:word" xmlns:w="http://schemas.openxmlformats.org/wordprocessingml/2006/main" xmlns:w14="http://schemas.microsoft.com/office/word/2010/wordml" xmlns:w15="http://schemas.microsoft.com/office/word/2012/wordml" xmlns:wpg="http://schemas.microsoft.com/office/word/2010/wordprocessingGroup" xmlns:wpi="http://schemas.microsoft.com/office/word/2010/wordprocessingInk" xmlns:wne="http://schemas.microsoft.com/office/word/2006/wordml" xmlns:wps="http://schemas.microsoft.com/office/word/2010/wordprocessingShape" mc:Ignorable="w14 w15 wp14">
   <w:footnote w:type="separator" w:id="-1">
     <w:p>
       <w:pPr>
@@ -2623,8 +2872,8 @@
 </file>
 
 <file path=word/numbering.xml><?xml version="1.0" encoding="utf-8"?>
-<w:numbering xmlns:wpc="http://schemas.microsoft.com/office/word/2010/wordprocessingCanvas" xmlns:cx="http://schemas.microsoft.com/office/drawing/2014/chartex" xmlns:cx1="http://schemas.microsoft.com/office/drawing/2015/9/8/chartex" xmlns:cx2="http://schemas.microsoft.com/office/drawing/2015/10/21/chartex" xmlns:cx3="http://schemas.microsoft.com/office/drawing/2016/5/9/chartex" xmlns:cx4="http://schemas.microsoft.com/office/drawing/2016/5/10/chartex" xmlns:cx5="http://schemas.microsoft.com/office/drawing/2016/5/11/chartex" xmlns:cx6="http://schemas.microsoft.com/office/drawing/2016/5/12/chartex" xmlns:cx7="http://schemas.microsoft.com/office/drawing/2016/5/13/chartex" xmlns:cx8="http://schemas.microsoft.com/office/drawing/2016/5/14/chartex" xmlns:mc="http://schemas.openxmlformats.org/markup-compatibility/2006" xmlns:aink="http://schemas.microsoft.com/office/drawing/2016/ink" xmlns:am3d="http://schemas.microsoft.com/office/drawing/2017/model3d" xmlns:o="urn:schemas-microsoft-com:office:office" xmlns:r="http://schemas.openxmlformats.org/officeDocument/2006/relationships" xmlns:m="http://schemas.openxmlformats.org/officeDocument/2006/math" xmlns:v="urn:schemas-microsoft-com:vml" xmlns:wp14="http://schemas.microsoft.com/office/word/2010/wordprocessingDrawing" xmlns:wp="http://schemas.openxmlformats.org/drawingml/2006/wordprocessingDrawing" xmlns:w10="urn:schemas-microsoft-com:office:word" xmlns:w="http://schemas.openxmlformats.org/wordprocessingml/2006/main" xmlns:w14="http://schemas.microsoft.com/office/word/2010/wordml" xmlns:w15="http://schemas.microsoft.com/office/word/2012/wordml" xmlns:w16cid="http://schemas.microsoft.com/office/word/2016/wordml/cid" xmlns:w16se="http://schemas.microsoft.com/office/word/2015/wordml/symex" xmlns:wpg="http://schemas.microsoft.com/office/word/2010/wordprocessingGroup" xmlns:wpi="http://schemas.microsoft.com/office/word/2010/wordprocessingInk" xmlns:wne="http://schemas.microsoft.com/office/word/2006/wordml" xmlns:wps="http://schemas.microsoft.com/office/word/2010/wordprocessingShape" mc:Ignorable="w14 w15 w16se w16cid wp14">
-  <w:abstractNum w:abstractNumId="0" w15:restartNumberingAfterBreak="0">
+<w:numbering xmlns:wpc="http://schemas.microsoft.com/office/word/2010/wordprocessingCanvas" xmlns:mo="http://schemas.microsoft.com/office/mac/office/2008/main" xmlns:mc="http://schemas.openxmlformats.org/markup-compatibility/2006" xmlns:mv="urn:schemas-microsoft-com:mac:vml" xmlns:o="urn:schemas-microsoft-com:office:office" xmlns:r="http://schemas.openxmlformats.org/officeDocument/2006/relationships" xmlns:m="http://schemas.openxmlformats.org/officeDocument/2006/math" xmlns:v="urn:schemas-microsoft-com:vml" xmlns:wp14="http://schemas.microsoft.com/office/word/2010/wordprocessingDrawing" xmlns:wp="http://schemas.openxmlformats.org/drawingml/2006/wordprocessingDrawing" xmlns:w10="urn:schemas-microsoft-com:office:word" xmlns:w="http://schemas.openxmlformats.org/wordprocessingml/2006/main" xmlns:w14="http://schemas.microsoft.com/office/word/2010/wordml" xmlns:w15="http://schemas.microsoft.com/office/word/2012/wordml" xmlns:wpg="http://schemas.microsoft.com/office/word/2010/wordprocessingGroup" xmlns:wpi="http://schemas.microsoft.com/office/word/2010/wordprocessingInk" xmlns:wne="http://schemas.microsoft.com/office/word/2006/wordml" xmlns:wps="http://schemas.microsoft.com/office/word/2010/wordprocessingShape" mc:Ignorable="w14 w15 wp14">
+  <w:abstractNum w:abstractNumId="0">
     <w:nsid w:val="FFFFFF7C"/>
     <w:multiLevelType w:val="singleLevel"/>
     <w:tmpl w:val="2D7C6A52"/>
@@ -2641,7 +2890,7 @@
       </w:pPr>
     </w:lvl>
   </w:abstractNum>
-  <w:abstractNum w:abstractNumId="1" w15:restartNumberingAfterBreak="0">
+  <w:abstractNum w:abstractNumId="1">
     <w:nsid w:val="FFFFFF7D"/>
     <w:multiLevelType w:val="singleLevel"/>
     <w:tmpl w:val="3B6AE316"/>
@@ -2658,7 +2907,7 @@
       </w:pPr>
     </w:lvl>
   </w:abstractNum>
-  <w:abstractNum w:abstractNumId="2" w15:restartNumberingAfterBreak="0">
+  <w:abstractNum w:abstractNumId="2">
     <w:nsid w:val="FFFFFF7E"/>
     <w:multiLevelType w:val="singleLevel"/>
     <w:tmpl w:val="DAA2229A"/>
@@ -2675,7 +2924,7 @@
       </w:pPr>
     </w:lvl>
   </w:abstractNum>
-  <w:abstractNum w:abstractNumId="3" w15:restartNumberingAfterBreak="0">
+  <w:abstractNum w:abstractNumId="3">
     <w:nsid w:val="FFFFFF7F"/>
     <w:multiLevelType w:val="singleLevel"/>
     <w:tmpl w:val="E070EA9E"/>
@@ -2692,7 +2941,7 @@
       </w:pPr>
     </w:lvl>
   </w:abstractNum>
-  <w:abstractNum w:abstractNumId="4" w15:restartNumberingAfterBreak="0">
+  <w:abstractNum w:abstractNumId="4">
     <w:nsid w:val="FFFFFF80"/>
     <w:multiLevelType w:val="singleLevel"/>
     <w:tmpl w:val="83442FD0"/>
@@ -2712,7 +2961,7 @@
       </w:rPr>
     </w:lvl>
   </w:abstractNum>
-  <w:abstractNum w:abstractNumId="5" w15:restartNumberingAfterBreak="0">
+  <w:abstractNum w:abstractNumId="5">
     <w:nsid w:val="FFFFFF81"/>
     <w:multiLevelType w:val="singleLevel"/>
     <w:tmpl w:val="52D63656"/>
@@ -2732,7 +2981,7 @@
       </w:rPr>
     </w:lvl>
   </w:abstractNum>
-  <w:abstractNum w:abstractNumId="6" w15:restartNumberingAfterBreak="0">
+  <w:abstractNum w:abstractNumId="6">
     <w:nsid w:val="FFFFFF82"/>
     <w:multiLevelType w:val="singleLevel"/>
     <w:tmpl w:val="517440C4"/>
@@ -2752,7 +3001,7 @@
       </w:rPr>
     </w:lvl>
   </w:abstractNum>
-  <w:abstractNum w:abstractNumId="7" w15:restartNumberingAfterBreak="0">
+  <w:abstractNum w:abstractNumId="7">
     <w:nsid w:val="FFFFFF83"/>
     <w:multiLevelType w:val="singleLevel"/>
     <w:tmpl w:val="2B0CBF1E"/>
@@ -2772,7 +3021,7 @@
       </w:rPr>
     </w:lvl>
   </w:abstractNum>
-  <w:abstractNum w:abstractNumId="8" w15:restartNumberingAfterBreak="0">
+  <w:abstractNum w:abstractNumId="8">
     <w:nsid w:val="FFFFFF88"/>
     <w:multiLevelType w:val="singleLevel"/>
     <w:tmpl w:val="00AACC2A"/>
@@ -2789,7 +3038,7 @@
       </w:pPr>
     </w:lvl>
   </w:abstractNum>
-  <w:abstractNum w:abstractNumId="9" w15:restartNumberingAfterBreak="0">
+  <w:abstractNum w:abstractNumId="9">
     <w:nsid w:val="FFFFFF89"/>
     <w:multiLevelType w:val="singleLevel"/>
     <w:tmpl w:val="1D6E7216"/>
@@ -2843,7 +3092,7 @@
 </file>
 
 <file path=word/styles.xml><?xml version="1.0" encoding="utf-8"?>
-<w:styles xmlns:mc="http://schemas.openxmlformats.org/markup-compatibility/2006" xmlns:r="http://schemas.openxmlformats.org/officeDocument/2006/relationships" xmlns:w="http://schemas.openxmlformats.org/wordprocessingml/2006/main" xmlns:w14="http://schemas.microsoft.com/office/word/2010/wordml" xmlns:w15="http://schemas.microsoft.com/office/word/2012/wordml" xmlns:w16cid="http://schemas.microsoft.com/office/word/2016/wordml/cid" xmlns:w16se="http://schemas.microsoft.com/office/word/2015/wordml/symex" mc:Ignorable="w14 w15 w16se w16cid">
+<w:styles xmlns:mc="http://schemas.openxmlformats.org/markup-compatibility/2006" xmlns:r="http://schemas.openxmlformats.org/officeDocument/2006/relationships" xmlns:w="http://schemas.openxmlformats.org/wordprocessingml/2006/main" xmlns:w14="http://schemas.microsoft.com/office/word/2010/wordml" xmlns:w15="http://schemas.microsoft.com/office/word/2012/wordml" mc:Ignorable="w14 w15">
   <w:docDefaults>
     <w:rPrDefault>
       <w:rPr>
@@ -2860,7 +3109,7 @@
       </w:pPr>
     </w:pPrDefault>
   </w:docDefaults>
-  <w:latentStyles w:defLockedState="0" w:defUIPriority="99" w:defSemiHidden="0" w:defUnhideWhenUsed="0" w:defQFormat="0" w:count="375">
+  <w:latentStyles w:defLockedState="0" w:defUIPriority="99" w:defSemiHidden="0" w:defUnhideWhenUsed="0" w:defQFormat="0" w:count="382">
     <w:lsdException w:name="Normal" w:uiPriority="0" w:qFormat="1"/>
     <w:lsdException w:name="heading 1" w:semiHidden="1" w:uiPriority="9" w:unhideWhenUsed="1" w:qFormat="1"/>
     <w:lsdException w:name="heading 2" w:semiHidden="1" w:uiPriority="9" w:unhideWhenUsed="1" w:qFormat="1"/>
@@ -3575,6 +3824,7 @@
       <w:spacing w:after="0" w:line="240" w:lineRule="auto"/>
     </w:pPr>
     <w:tblPr>
+      <w:tblInd w:w="0" w:type="dxa"/>
       <w:tblBorders>
         <w:top w:val="single" w:sz="4" w:space="0" w:color="auto"/>
         <w:left w:val="single" w:sz="4" w:space="0" w:color="auto"/>
@@ -3583,6 +3833,12 @@
         <w:insideH w:val="single" w:sz="4" w:space="0" w:color="auto"/>
         <w:insideV w:val="single" w:sz="4" w:space="0" w:color="auto"/>
       </w:tblBorders>
+      <w:tblCellMar>
+        <w:top w:w="0" w:type="dxa"/>
+        <w:left w:w="108" w:type="dxa"/>
+        <w:bottom w:w="0" w:type="dxa"/>
+        <w:right w:w="108" w:type="dxa"/>
+      </w:tblCellMar>
     </w:tblPr>
   </w:style>
   <w:style w:type="table" w:customStyle="1" w:styleId="TaskListTable">
@@ -3596,6 +3852,7 @@
     </w:pPr>
     <w:tblPr>
       <w:tblStyleRowBandSize w:val="1"/>
+      <w:tblInd w:w="0" w:type="dxa"/>
       <w:tblBorders>
         <w:top w:val="single" w:sz="4" w:space="0" w:color="A6A6A6" w:themeColor="background1" w:themeShade="A6"/>
         <w:left w:val="single" w:sz="4" w:space="0" w:color="A6A6A6" w:themeColor="background1" w:themeShade="A6"/>
@@ -3605,7 +3862,9 @@
         <w:insideV w:val="single" w:sz="4" w:space="0" w:color="A6A6A6" w:themeColor="background1" w:themeShade="A6"/>
       </w:tblBorders>
       <w:tblCellMar>
+        <w:top w:w="0" w:type="dxa"/>
         <w:left w:w="173" w:type="dxa"/>
+        <w:bottom w:w="0" w:type="dxa"/>
         <w:right w:w="173" w:type="dxa"/>
       </w:tblCellMar>
     </w:tblPr>
@@ -4386,7 +4645,7 @@
 </file>
 
 <file path=word/glossary/document.xml><?xml version="1.0" encoding="utf-8"?>
-<w:glossaryDocument xmlns:wpc="http://schemas.microsoft.com/office/word/2010/wordprocessingCanvas" xmlns:cx="http://schemas.microsoft.com/office/drawing/2014/chartex" xmlns:cx1="http://schemas.microsoft.com/office/drawing/2015/9/8/chartex" xmlns:cx2="http://schemas.microsoft.com/office/drawing/2015/10/21/chartex" xmlns:cx3="http://schemas.microsoft.com/office/drawing/2016/5/9/chartex" xmlns:cx4="http://schemas.microsoft.com/office/drawing/2016/5/10/chartex" xmlns:cx5="http://schemas.microsoft.com/office/drawing/2016/5/11/chartex" xmlns:cx6="http://schemas.microsoft.com/office/drawing/2016/5/12/chartex" xmlns:cx7="http://schemas.microsoft.com/office/drawing/2016/5/13/chartex" xmlns:cx8="http://schemas.microsoft.com/office/drawing/2016/5/14/chartex" xmlns:mc="http://schemas.openxmlformats.org/markup-compatibility/2006" xmlns:aink="http://schemas.microsoft.com/office/drawing/2016/ink" xmlns:am3d="http://schemas.microsoft.com/office/drawing/2017/model3d" xmlns:o="urn:schemas-microsoft-com:office:office" xmlns:r="http://schemas.openxmlformats.org/officeDocument/2006/relationships" xmlns:m="http://schemas.openxmlformats.org/officeDocument/2006/math" xmlns:v="urn:schemas-microsoft-com:vml" xmlns:wp14="http://schemas.microsoft.com/office/word/2010/wordprocessingDrawing" xmlns:wp="http://schemas.openxmlformats.org/drawingml/2006/wordprocessingDrawing" xmlns:w10="urn:schemas-microsoft-com:office:word" xmlns:w="http://schemas.openxmlformats.org/wordprocessingml/2006/main" xmlns:w14="http://schemas.microsoft.com/office/word/2010/wordml" xmlns:w15="http://schemas.microsoft.com/office/word/2012/wordml" xmlns:w16cid="http://schemas.microsoft.com/office/word/2016/wordml/cid" xmlns:w16se="http://schemas.microsoft.com/office/word/2015/wordml/symex" xmlns:wpg="http://schemas.microsoft.com/office/word/2010/wordprocessingGroup" xmlns:wpi="http://schemas.microsoft.com/office/word/2010/wordprocessingInk" xmlns:wne="http://schemas.microsoft.com/office/word/2006/wordml" xmlns:wps="http://schemas.microsoft.com/office/word/2010/wordprocessingShape" mc:Ignorable="w14 w15 w16se w16cid wp14">
+<w:glossaryDocument xmlns:wpc="http://schemas.microsoft.com/office/word/2010/wordprocessingCanvas" xmlns:mo="http://schemas.microsoft.com/office/mac/office/2008/main" xmlns:mc="http://schemas.openxmlformats.org/markup-compatibility/2006" xmlns:mv="urn:schemas-microsoft-com:mac:vml" xmlns:o="urn:schemas-microsoft-com:office:office" xmlns:r="http://schemas.openxmlformats.org/officeDocument/2006/relationships" xmlns:m="http://schemas.openxmlformats.org/officeDocument/2006/math" xmlns:v="urn:schemas-microsoft-com:vml" xmlns:wp14="http://schemas.microsoft.com/office/word/2010/wordprocessingDrawing" xmlns:wp="http://schemas.openxmlformats.org/drawingml/2006/wordprocessingDrawing" xmlns:w10="urn:schemas-microsoft-com:office:word" xmlns:w="http://schemas.openxmlformats.org/wordprocessingml/2006/main" xmlns:w14="http://schemas.microsoft.com/office/word/2010/wordml" xmlns:w15="http://schemas.microsoft.com/office/word/2012/wordml" xmlns:wpg="http://schemas.microsoft.com/office/word/2010/wordprocessingGroup" xmlns:wpi="http://schemas.microsoft.com/office/word/2010/wordprocessingInk" xmlns:wne="http://schemas.microsoft.com/office/word/2006/wordml" xmlns:wps="http://schemas.microsoft.com/office/word/2010/wordprocessingShape" mc:Ignorable="w14 w15 wp14">
   <w:docParts>
     <w:docPart>
       <w:docPartPr>
@@ -4445,11 +4704,11 @@
 </file>
 
 <file path=word/glossary/fontTable.xml><?xml version="1.0" encoding="utf-8"?>
-<w:fonts xmlns:mc="http://schemas.openxmlformats.org/markup-compatibility/2006" xmlns:r="http://schemas.openxmlformats.org/officeDocument/2006/relationships" xmlns:w="http://schemas.openxmlformats.org/wordprocessingml/2006/main" xmlns:w14="http://schemas.microsoft.com/office/word/2010/wordml" xmlns:w15="http://schemas.microsoft.com/office/word/2012/wordml" xmlns:w16cid="http://schemas.microsoft.com/office/word/2016/wordml/cid" xmlns:w16se="http://schemas.microsoft.com/office/word/2015/wordml/symex" mc:Ignorable="w14 w15 w16se w16cid">
+<w:fonts xmlns:mc="http://schemas.openxmlformats.org/markup-compatibility/2006" xmlns:r="http://schemas.openxmlformats.org/officeDocument/2006/relationships" xmlns:w="http://schemas.openxmlformats.org/wordprocessingml/2006/main" xmlns:w14="http://schemas.microsoft.com/office/word/2010/wordml" xmlns:w15="http://schemas.microsoft.com/office/word/2012/wordml" mc:Ignorable="w14 w15">
   <w:font w:name="Symbol">
     <w:panose1 w:val="05050102010706020507"/>
     <w:charset w:val="02"/>
-    <w:family w:val="decorative"/>
+    <w:family w:val="auto"/>
     <w:pitch w:val="variable"/>
     <w:sig w:usb0="00000000" w:usb1="10000000" w:usb2="00000000" w:usb3="00000000" w:csb0="80000000" w:csb1="00000000"/>
   </w:font>
@@ -4458,17 +4717,16 @@
     <w:charset w:val="00"/>
     <w:family w:val="roman"/>
     <w:pitch w:val="variable"/>
-    <w:sig w:usb0="E0002EFF" w:usb1="C0007843" w:usb2="00000009" w:usb3="00000000" w:csb0="000001FF" w:csb1="00000000"/>
+    <w:sig w:usb0="E0002AEF" w:usb1="C0007841" w:usb2="00000009" w:usb3="00000000" w:csb0="000001FF" w:csb1="00000000"/>
   </w:font>
   <w:font w:name="Century Gothic">
     <w:panose1 w:val="020B0502020202020204"/>
     <w:charset w:val="00"/>
-    <w:family w:val="swiss"/>
+    <w:family w:val="roman"/>
     <w:pitch w:val="variable"/>
     <w:sig w:usb0="00000287" w:usb1="00000000" w:usb2="00000000" w:usb3="00000000" w:csb0="0000009F" w:csb1="00000000"/>
   </w:font>
   <w:font w:name="Segoe UI">
-    <w:panose1 w:val="020B0604020202020204"/>
     <w:charset w:val="00"/>
     <w:family w:val="swiss"/>
     <w:pitch w:val="variable"/>
@@ -4477,29 +4735,36 @@
   <w:font w:name="Consolas">
     <w:panose1 w:val="020B0609020204030204"/>
     <w:charset w:val="00"/>
-    <w:family w:val="modern"/>
+    <w:family w:val="swiss"/>
     <w:pitch w:val="fixed"/>
-    <w:sig w:usb0="E00002FF" w:usb1="0000FCFF" w:usb2="00000001" w:usb3="00000000" w:csb0="0000019F" w:csb1="00000000"/>
+    <w:sig w:usb0="E10002FF" w:usb1="4000FCFF" w:usb2="00000009" w:usb3="00000000" w:csb0="0000019F" w:csb1="00000000"/>
   </w:font>
   <w:font w:name="Calibri">
     <w:panose1 w:val="020F0502020204030204"/>
     <w:charset w:val="00"/>
     <w:family w:val="swiss"/>
     <w:pitch w:val="variable"/>
-    <w:sig w:usb0="E0002AFF" w:usb1="C000ACFF" w:usb2="00000009" w:usb3="00000000" w:csb0="000001FF" w:csb1="00000000"/>
+    <w:sig w:usb0="E00002FF" w:usb1="4000ACFF" w:usb2="00000001" w:usb3="00000000" w:csb0="0000019F" w:csb1="00000000"/>
+  </w:font>
+  <w:font w:name="Arial">
+    <w:panose1 w:val="020B0604020202020204"/>
+    <w:charset w:val="00"/>
+    <w:family w:val="swiss"/>
+    <w:pitch w:val="variable"/>
+    <w:sig w:usb0="E0002AFF" w:usb1="C0007843" w:usb2="00000009" w:usb3="00000000" w:csb0="000001FF" w:csb1="00000000"/>
   </w:font>
   <w:font w:name="Calibri Light">
     <w:panose1 w:val="020F0302020204030204"/>
     <w:charset w:val="00"/>
     <w:family w:val="swiss"/>
     <w:pitch w:val="variable"/>
-    <w:sig w:usb0="E0002AFF" w:usb1="C000247B" w:usb2="00000009" w:usb3="00000000" w:csb0="000001FF" w:csb1="00000000"/>
+    <w:sig w:usb0="A00002EF" w:usb1="4000207B" w:usb2="00000000" w:usb3="00000000" w:csb0="0000019F" w:csb1="00000000"/>
   </w:font>
 </w:fonts>
 </file>
 
 <file path=word/glossary/settings.xml><?xml version="1.0" encoding="utf-8"?>
-<w:settings xmlns:mc="http://schemas.openxmlformats.org/markup-compatibility/2006" xmlns:o="urn:schemas-microsoft-com:office:office" xmlns:r="http://schemas.openxmlformats.org/officeDocument/2006/relationships" xmlns:m="http://schemas.openxmlformats.org/officeDocument/2006/math" xmlns:v="urn:schemas-microsoft-com:vml" xmlns:w10="urn:schemas-microsoft-com:office:word" xmlns:w="http://schemas.openxmlformats.org/wordprocessingml/2006/main" xmlns:w14="http://schemas.microsoft.com/office/word/2010/wordml" xmlns:w15="http://schemas.microsoft.com/office/word/2012/wordml" xmlns:w16cid="http://schemas.microsoft.com/office/word/2016/wordml/cid" xmlns:w16se="http://schemas.microsoft.com/office/word/2015/wordml/symex" xmlns:sl="http://schemas.openxmlformats.org/schemaLibrary/2006/main" mc:Ignorable="w14 w15 w16se w16cid">
+<w:settings xmlns:mc="http://schemas.openxmlformats.org/markup-compatibility/2006" xmlns:o="urn:schemas-microsoft-com:office:office" xmlns:r="http://schemas.openxmlformats.org/officeDocument/2006/relationships" xmlns:m="http://schemas.openxmlformats.org/officeDocument/2006/math" xmlns:v="urn:schemas-microsoft-com:vml" xmlns:w10="urn:schemas-microsoft-com:office:word" xmlns:w="http://schemas.openxmlformats.org/wordprocessingml/2006/main" xmlns:w14="http://schemas.microsoft.com/office/word/2010/wordml" xmlns:w15="http://schemas.microsoft.com/office/word/2012/wordml" xmlns:sl="http://schemas.openxmlformats.org/schemaLibrary/2006/main" mc:Ignorable="w14 w15">
   <w:view w:val="normal"/>
   <w:defaultTabStop w:val="720"/>
   <w:characterSpacingControl w:val="doNotCompress"/>
@@ -4510,7 +4775,6 @@
     <w:compatSetting w:name="enableOpenTypeFeatures" w:uri="http://schemas.microsoft.com/office/word" w:val="1"/>
     <w:compatSetting w:name="doNotFlipMirrorIndents" w:uri="http://schemas.microsoft.com/office/word" w:val="1"/>
     <w:compatSetting w:name="differentiateMultirowTableHeaders" w:uri="http://schemas.microsoft.com/office/word" w:val="1"/>
-    <w:compatSetting w:name="useWord2013TrackBottomHyphenation" w:uri="http://schemas.microsoft.com/office/word" w:val="1"/>
   </w:compat>
   <w:rsids>
     <w:rsidRoot w:val="006E23B0"/>
@@ -4519,6 +4783,7 @@
     <w:rsid w:val="00603E69"/>
     <w:rsid w:val="006E23B0"/>
     <w:rsid w:val="00883F7C"/>
+    <w:rsid w:val="009E4C87"/>
     <w:rsid w:val="00B636F7"/>
     <w:rsid w:val="00F21B95"/>
     <w:rsid w:val="00F9415C"/>
@@ -4545,7 +4810,7 @@
 </file>
 
 <file path=word/glossary/styles.xml><?xml version="1.0" encoding="utf-8"?>
-<w:styles xmlns:mc="http://schemas.openxmlformats.org/markup-compatibility/2006" xmlns:r="http://schemas.openxmlformats.org/officeDocument/2006/relationships" xmlns:w="http://schemas.openxmlformats.org/wordprocessingml/2006/main" xmlns:w14="http://schemas.microsoft.com/office/word/2010/wordml" xmlns:w15="http://schemas.microsoft.com/office/word/2012/wordml" xmlns:w16cid="http://schemas.microsoft.com/office/word/2016/wordml/cid" xmlns:w16se="http://schemas.microsoft.com/office/word/2015/wordml/symex" mc:Ignorable="w14 w15 w16se w16cid">
+<w:styles xmlns:mc="http://schemas.openxmlformats.org/markup-compatibility/2006" xmlns:r="http://schemas.openxmlformats.org/officeDocument/2006/relationships" xmlns:w="http://schemas.openxmlformats.org/wordprocessingml/2006/main" xmlns:w14="http://schemas.microsoft.com/office/word/2010/wordml" xmlns:w15="http://schemas.microsoft.com/office/word/2012/wordml" mc:Ignorable="w14 w15">
   <w:docDefaults>
     <w:rPrDefault>
       <w:rPr>
@@ -4557,7 +4822,7 @@
     </w:rPrDefault>
     <w:pPrDefault/>
   </w:docDefaults>
-  <w:latentStyles w:defLockedState="0" w:defUIPriority="99" w:defSemiHidden="0" w:defUnhideWhenUsed="0" w:defQFormat="0" w:count="375">
+  <w:latentStyles w:defLockedState="0" w:defUIPriority="99" w:defSemiHidden="0" w:defUnhideWhenUsed="0" w:defQFormat="0" w:count="382">
     <w:lsdException w:name="Normal" w:uiPriority="0" w:qFormat="1"/>
     <w:lsdException w:name="heading 1" w:uiPriority="9" w:qFormat="1"/>
     <w:lsdException w:name="heading 2" w:semiHidden="1" w:uiPriority="9" w:unhideWhenUsed="1" w:qFormat="1"/>
@@ -5113,9 +5378,10 @@
 </file>
 
 <file path=word/glossary/webSettings.xml><?xml version="1.0" encoding="utf-8"?>
-<w:webSettings xmlns:mc="http://schemas.openxmlformats.org/markup-compatibility/2006" xmlns:r="http://schemas.openxmlformats.org/officeDocument/2006/relationships" xmlns:w="http://schemas.openxmlformats.org/wordprocessingml/2006/main" xmlns:w14="http://schemas.microsoft.com/office/word/2010/wordml" xmlns:w15="http://schemas.microsoft.com/office/word/2012/wordml" xmlns:w16cid="http://schemas.microsoft.com/office/word/2016/wordml/cid" xmlns:w16se="http://schemas.microsoft.com/office/word/2015/wordml/symex" mc:Ignorable="w14 w15 w16se w16cid">
+<w:webSettings xmlns:mc="http://schemas.openxmlformats.org/markup-compatibility/2006" xmlns:r="http://schemas.openxmlformats.org/officeDocument/2006/relationships" xmlns:w="http://schemas.openxmlformats.org/wordprocessingml/2006/main" xmlns:w14="http://schemas.microsoft.com/office/word/2010/wordml" xmlns:w15="http://schemas.microsoft.com/office/word/2012/wordml" mc:Ignorable="w14 w15">
   <w:optimizeForBrowser/>
   <w:allowPNG/>
+  <w:doNotSaveAsSingleFile/>
 </w:webSettings>
 </file>
 

</xml_diff>

<commit_message>
App logo + add details in project log
</commit_message>
<xml_diff>
--- a/docs/Project log.docx
+++ b/docs/Project log.docx
@@ -1,6 +1,6 @@
 
 <file path=word/document.xml><?xml version="1.0" encoding="utf-8"?>
-<w:document xmlns:wpc="http://schemas.microsoft.com/office/word/2010/wordprocessingCanvas" xmlns:mo="http://schemas.microsoft.com/office/mac/office/2008/main" xmlns:mc="http://schemas.openxmlformats.org/markup-compatibility/2006" xmlns:mv="urn:schemas-microsoft-com:mac:vml" xmlns:o="urn:schemas-microsoft-com:office:office" xmlns:r="http://schemas.openxmlformats.org/officeDocument/2006/relationships" xmlns:m="http://schemas.openxmlformats.org/officeDocument/2006/math" xmlns:v="urn:schemas-microsoft-com:vml" xmlns:wp14="http://schemas.microsoft.com/office/word/2010/wordprocessingDrawing" xmlns:wp="http://schemas.openxmlformats.org/drawingml/2006/wordprocessingDrawing" xmlns:w10="urn:schemas-microsoft-com:office:word" xmlns:w="http://schemas.openxmlformats.org/wordprocessingml/2006/main" xmlns:w14="http://schemas.microsoft.com/office/word/2010/wordml" xmlns:w15="http://schemas.microsoft.com/office/word/2012/wordml" xmlns:wpg="http://schemas.microsoft.com/office/word/2010/wordprocessingGroup" xmlns:wpi="http://schemas.microsoft.com/office/word/2010/wordprocessingInk" xmlns:wne="http://schemas.microsoft.com/office/word/2006/wordml" xmlns:wps="http://schemas.microsoft.com/office/word/2010/wordprocessingShape" mc:Ignorable="w14 w15 wp14">
+<w:document xmlns:wpc="http://schemas.microsoft.com/office/word/2010/wordprocessingCanvas" xmlns:cx="http://schemas.microsoft.com/office/drawing/2014/chartex" xmlns:cx1="http://schemas.microsoft.com/office/drawing/2015/9/8/chartex" xmlns:cx2="http://schemas.microsoft.com/office/drawing/2015/10/21/chartex" xmlns:cx3="http://schemas.microsoft.com/office/drawing/2016/5/9/chartex" xmlns:cx4="http://schemas.microsoft.com/office/drawing/2016/5/10/chartex" xmlns:cx5="http://schemas.microsoft.com/office/drawing/2016/5/11/chartex" xmlns:cx6="http://schemas.microsoft.com/office/drawing/2016/5/12/chartex" xmlns:cx7="http://schemas.microsoft.com/office/drawing/2016/5/13/chartex" xmlns:cx8="http://schemas.microsoft.com/office/drawing/2016/5/14/chartex" xmlns:mc="http://schemas.openxmlformats.org/markup-compatibility/2006" xmlns:aink="http://schemas.microsoft.com/office/drawing/2016/ink" xmlns:am3d="http://schemas.microsoft.com/office/drawing/2017/model3d" xmlns:o="urn:schemas-microsoft-com:office:office" xmlns:r="http://schemas.openxmlformats.org/officeDocument/2006/relationships" xmlns:m="http://schemas.openxmlformats.org/officeDocument/2006/math" xmlns:v="urn:schemas-microsoft-com:vml" xmlns:wp14="http://schemas.microsoft.com/office/word/2010/wordprocessingDrawing" xmlns:wp="http://schemas.openxmlformats.org/drawingml/2006/wordprocessingDrawing" xmlns:w10="urn:schemas-microsoft-com:office:word" xmlns:w="http://schemas.openxmlformats.org/wordprocessingml/2006/main" xmlns:w14="http://schemas.microsoft.com/office/word/2010/wordml" xmlns:w15="http://schemas.microsoft.com/office/word/2012/wordml" xmlns:w16cid="http://schemas.microsoft.com/office/word/2016/wordml/cid" xmlns:w16se="http://schemas.microsoft.com/office/word/2015/wordml/symex" xmlns:wpg="http://schemas.microsoft.com/office/word/2010/wordprocessingGroup" xmlns:wpi="http://schemas.microsoft.com/office/word/2010/wordprocessingInk" xmlns:wne="http://schemas.microsoft.com/office/word/2006/wordml" xmlns:wps="http://schemas.microsoft.com/office/word/2010/wordprocessingShape" mc:Ignorable="w14 w15 w16se w16cid wp14">
   <w:body>
     <w:p>
       <w:pPr>
@@ -48,9 +48,9 @@
       </w:tblPr>
       <w:tblGrid>
         <w:gridCol w:w="1081"/>
-        <w:gridCol w:w="5822"/>
-        <w:gridCol w:w="2118"/>
-        <w:gridCol w:w="4937"/>
+        <w:gridCol w:w="4296"/>
+        <w:gridCol w:w="1701"/>
+        <w:gridCol w:w="6880"/>
       </w:tblGrid>
       <w:tr>
         <w:trPr>
@@ -60,11 +60,11 @@
         <w:tc>
           <w:tcPr>
             <w:cnfStyle w:val="001000000000" w:firstRow="0" w:lastRow="0" w:firstColumn="1" w:lastColumn="0" w:oddVBand="0" w:evenVBand="0" w:oddHBand="0" w:evenHBand="0" w:firstRowFirstColumn="0" w:firstRowLastColumn="0" w:lastRowFirstColumn="0" w:lastRowLastColumn="0"/>
-            <w:tcW w:w="1082" w:type="dxa"/>
+            <w:tcW w:w="1081" w:type="dxa"/>
             <w:tcBorders>
               <w:bottom w:val="single" w:sz="4" w:space="0" w:color="7F7F7F" w:themeColor="text1" w:themeTint="80"/>
             </w:tcBorders>
-            <w:shd w:val="clear" w:color="auto" w:fill="475C18" w:themeFill="accent2" w:themeFillShade="80"/>
+            <w:shd w:val="clear" w:color="auto" w:fill="0D5975" w:themeFill="accent1" w:themeFillShade="80"/>
           </w:tcPr>
           <w:p>
             <w:pPr>
@@ -77,11 +77,11 @@
         </w:tc>
         <w:tc>
           <w:tcPr>
-            <w:tcW w:w="5854" w:type="dxa"/>
+            <w:tcW w:w="4296" w:type="dxa"/>
             <w:tcBorders>
               <w:bottom w:val="single" w:sz="4" w:space="0" w:color="7F7F7F" w:themeColor="text1" w:themeTint="80"/>
             </w:tcBorders>
-            <w:shd w:val="clear" w:color="auto" w:fill="475C18" w:themeFill="accent2" w:themeFillShade="80"/>
+            <w:shd w:val="clear" w:color="auto" w:fill="0D5975" w:themeFill="accent1" w:themeFillShade="80"/>
             <w:vAlign w:val="bottom"/>
           </w:tcPr>
           <w:p>
@@ -95,7 +95,8 @@
         </w:tc>
         <w:tc>
           <w:tcPr>
-            <w:tcW w:w="2126" w:type="dxa"/>
+            <w:tcW w:w="1701" w:type="dxa"/>
+            <w:shd w:val="clear" w:color="auto" w:fill="9A0E36" w:themeFill="accent4" w:themeFillShade="80"/>
           </w:tcPr>
           <w:p>
             <w:pPr>
@@ -108,11 +109,10 @@
         </w:tc>
         <w:tc>
           <w:tcPr>
-            <w:tcW w:w="4962" w:type="dxa"/>
+            <w:tcW w:w="6880" w:type="dxa"/>
             <w:tcBorders>
               <w:bottom w:val="single" w:sz="4" w:space="0" w:color="7F7F7F" w:themeColor="text1" w:themeTint="80"/>
             </w:tcBorders>
-            <w:shd w:val="clear" w:color="auto" w:fill="9A0E36" w:themeFill="accent4" w:themeFillShade="80"/>
             <w:vAlign w:val="bottom"/>
           </w:tcPr>
           <w:p>
@@ -132,7 +132,7 @@
         <w:tc>
           <w:tcPr>
             <w:cnfStyle w:val="001000000000" w:firstRow="0" w:lastRow="0" w:firstColumn="1" w:lastColumn="0" w:oddVBand="0" w:evenVBand="0" w:oddHBand="0" w:evenHBand="0" w:firstRowFirstColumn="0" w:firstRowLastColumn="0" w:lastRowFirstColumn="0" w:lastRowLastColumn="0"/>
-            <w:tcW w:w="1082" w:type="dxa"/>
+            <w:tcW w:w="1081" w:type="dxa"/>
           </w:tcPr>
           <w:p>
             <w:pPr>
@@ -145,7 +145,7 @@
         </w:tc>
         <w:tc>
           <w:tcPr>
-            <w:tcW w:w="5854" w:type="dxa"/>
+            <w:tcW w:w="4296" w:type="dxa"/>
           </w:tcPr>
           <w:p>
             <w:pPr>
@@ -161,7 +161,7 @@
         </w:tc>
         <w:tc>
           <w:tcPr>
-            <w:tcW w:w="2126" w:type="dxa"/>
+            <w:tcW w:w="1701" w:type="dxa"/>
           </w:tcPr>
           <w:p>
             <w:pPr>
@@ -174,15 +174,37 @@
         </w:tc>
         <w:tc>
           <w:tcPr>
-            <w:tcW w:w="4962" w:type="dxa"/>
-          </w:tcPr>
-          <w:p>
-            <w:pPr>
+            <w:tcW w:w="6880" w:type="dxa"/>
+          </w:tcPr>
+          <w:p>
+            <w:pPr>
+              <w:pStyle w:val="ListParagraph"/>
+              <w:numPr>
+                <w:ilvl w:val="0"/>
+                <w:numId w:val="11"/>
+              </w:numPr>
               <w:jc w:val="left"/>
               <w:cnfStyle w:val="000000100000" w:firstRow="0" w:lastRow="0" w:firstColumn="0" w:lastColumn="0" w:oddVBand="0" w:evenVBand="0" w:oddHBand="1" w:evenHBand="0" w:firstRowFirstColumn="0" w:firstRowLastColumn="0" w:lastRowFirstColumn="0" w:lastRowLastColumn="0"/>
             </w:pPr>
             <w:r>
-              <w:t>Complete UI.</w:t>
+              <w:t xml:space="preserve">Complete </w:t>
+            </w:r>
+            <w:r>
+              <w:t>interface</w:t>
+            </w:r>
+          </w:p>
+          <w:p>
+            <w:pPr>
+              <w:pStyle w:val="ListParagraph"/>
+              <w:numPr>
+                <w:ilvl w:val="0"/>
+                <w:numId w:val="11"/>
+              </w:numPr>
+              <w:jc w:val="left"/>
+              <w:cnfStyle w:val="000000100000" w:firstRow="0" w:lastRow="0" w:firstColumn="0" w:lastColumn="0" w:oddVBand="0" w:evenVBand="0" w:oddHBand="1" w:evenHBand="0" w:firstRowFirstColumn="0" w:firstRowLastColumn="0" w:lastRowFirstColumn="0" w:lastRowLastColumn="0"/>
+            </w:pPr>
+            <w:r>
+              <w:t>Complete Firebase authentication</w:t>
             </w:r>
           </w:p>
         </w:tc>
@@ -194,7 +216,7 @@
         <w:tc>
           <w:tcPr>
             <w:cnfStyle w:val="001000000000" w:firstRow="0" w:lastRow="0" w:firstColumn="1" w:lastColumn="0" w:oddVBand="0" w:evenVBand="0" w:oddHBand="0" w:evenHBand="0" w:firstRowFirstColumn="0" w:firstRowLastColumn="0" w:lastRowFirstColumn="0" w:lastRowLastColumn="0"/>
-            <w:tcW w:w="1082" w:type="dxa"/>
+            <w:tcW w:w="1081" w:type="dxa"/>
           </w:tcPr>
           <w:p>
             <w:pPr>
@@ -207,7 +229,7 @@
         </w:tc>
         <w:tc>
           <w:tcPr>
-            <w:tcW w:w="5854" w:type="dxa"/>
+            <w:tcW w:w="4296" w:type="dxa"/>
           </w:tcPr>
           <w:p>
             <w:pPr>
@@ -220,7 +242,7 @@
         </w:tc>
         <w:tc>
           <w:tcPr>
-            <w:tcW w:w="2126" w:type="dxa"/>
+            <w:tcW w:w="1701" w:type="dxa"/>
           </w:tcPr>
           <w:p>
             <w:pPr>
@@ -233,13 +255,63 @@
         </w:tc>
         <w:tc>
           <w:tcPr>
-            <w:tcW w:w="4962" w:type="dxa"/>
-          </w:tcPr>
-          <w:p>
-            <w:pPr>
+            <w:tcW w:w="6880" w:type="dxa"/>
+          </w:tcPr>
+          <w:p>
+            <w:pPr>
+              <w:pStyle w:val="ListParagraph"/>
+              <w:numPr>
+                <w:ilvl w:val="0"/>
+                <w:numId w:val="11"/>
+              </w:numPr>
               <w:jc w:val="left"/>
               <w:cnfStyle w:val="000000010000" w:firstRow="0" w:lastRow="0" w:firstColumn="0" w:lastColumn="0" w:oddVBand="0" w:evenVBand="0" w:oddHBand="0" w:evenHBand="1" w:firstRowFirstColumn="0" w:firstRowLastColumn="0" w:lastRowFirstColumn="0" w:lastRowLastColumn="0"/>
             </w:pPr>
+            <w:r>
+              <w:t xml:space="preserve">Created with basic information: </w:t>
+            </w:r>
+            <w:r>
+              <w:t xml:space="preserve">event id, </w:t>
+            </w:r>
+            <w:r>
+              <w:t xml:space="preserve">event name, </w:t>
+            </w:r>
+            <w:r>
+              <w:t xml:space="preserve">description, start/end date, location (string), </w:t>
+            </w:r>
+            <w:proofErr w:type="spellStart"/>
+            <w:r>
+              <w:t>lat</w:t>
+            </w:r>
+            <w:proofErr w:type="spellEnd"/>
+            <w:r>
+              <w:t xml:space="preserve">, </w:t>
+            </w:r>
+            <w:proofErr w:type="spellStart"/>
+            <w:r>
+              <w:t>lng</w:t>
+            </w:r>
+            <w:proofErr w:type="spellEnd"/>
+            <w:r>
+              <w:t>, number of people follow, numbers of people like</w:t>
+            </w:r>
+          </w:p>
+          <w:p>
+            <w:pPr>
+              <w:pStyle w:val="ListParagraph"/>
+              <w:numPr>
+                <w:ilvl w:val="0"/>
+                <w:numId w:val="11"/>
+              </w:numPr>
+              <w:jc w:val="left"/>
+              <w:cnfStyle w:val="000000010000" w:firstRow="0" w:lastRow="0" w:firstColumn="0" w:lastColumn="0" w:oddVBand="0" w:evenVBand="0" w:oddHBand="0" w:evenHBand="1" w:firstRowFirstColumn="0" w:firstRowLastColumn="0" w:lastRowFirstColumn="0" w:lastRowLastColumn="0"/>
+            </w:pPr>
+            <w:r>
+              <w:t>Working on pu</w:t>
+            </w:r>
+            <w:r>
+              <w:t>tting &amp; storing image in firebase</w:t>
+            </w:r>
           </w:p>
         </w:tc>
       </w:tr>
@@ -251,7 +323,7 @@
         <w:tc>
           <w:tcPr>
             <w:cnfStyle w:val="001000000000" w:firstRow="0" w:lastRow="0" w:firstColumn="1" w:lastColumn="0" w:oddVBand="0" w:evenVBand="0" w:oddHBand="0" w:evenHBand="0" w:firstRowFirstColumn="0" w:firstRowLastColumn="0" w:lastRowFirstColumn="0" w:lastRowLastColumn="0"/>
-            <w:tcW w:w="1082" w:type="dxa"/>
+            <w:tcW w:w="1081" w:type="dxa"/>
           </w:tcPr>
           <w:p>
             <w:pPr>
@@ -264,7 +336,7 @@
         </w:tc>
         <w:tc>
           <w:tcPr>
-            <w:tcW w:w="5854" w:type="dxa"/>
+            <w:tcW w:w="4296" w:type="dxa"/>
           </w:tcPr>
           <w:p>
             <w:pPr>
@@ -277,7 +349,7 @@
         </w:tc>
         <w:tc>
           <w:tcPr>
-            <w:tcW w:w="2126" w:type="dxa"/>
+            <w:tcW w:w="1701" w:type="dxa"/>
           </w:tcPr>
           <w:p>
             <w:pPr>
@@ -290,15 +362,37 @@
         </w:tc>
         <w:tc>
           <w:tcPr>
-            <w:tcW w:w="4962" w:type="dxa"/>
-          </w:tcPr>
-          <w:p>
-            <w:pPr>
+            <w:tcW w:w="6880" w:type="dxa"/>
+          </w:tcPr>
+          <w:p>
+            <w:pPr>
+              <w:pStyle w:val="ListParagraph"/>
+              <w:numPr>
+                <w:ilvl w:val="0"/>
+                <w:numId w:val="11"/>
+              </w:numPr>
               <w:jc w:val="left"/>
               <w:cnfStyle w:val="000000100000" w:firstRow="0" w:lastRow="0" w:firstColumn="0" w:lastColumn="0" w:oddVBand="0" w:evenVBand="0" w:oddHBand="1" w:evenHBand="0" w:firstRowFirstColumn="0" w:firstRowLastColumn="0" w:lastRowFirstColumn="0" w:lastRowLastColumn="0"/>
             </w:pPr>
             <w:r>
-              <w:t xml:space="preserve">Draft interface implemented with search view using Android built-in. </w:t>
+              <w:t>Draft interface implemented with search view using Android built-in</w:t>
+            </w:r>
+            <w:r>
+              <w:t xml:space="preserve"> </w:t>
+            </w:r>
+          </w:p>
+          <w:p>
+            <w:pPr>
+              <w:pStyle w:val="ListParagraph"/>
+              <w:numPr>
+                <w:ilvl w:val="0"/>
+                <w:numId w:val="11"/>
+              </w:numPr>
+              <w:jc w:val="left"/>
+              <w:cnfStyle w:val="000000100000" w:firstRow="0" w:lastRow="0" w:firstColumn="0" w:lastColumn="0" w:oddVBand="0" w:evenVBand="0" w:oddHBand="1" w:evenHBand="0" w:firstRowFirstColumn="0" w:firstRowLastColumn="0" w:lastRowFirstColumn="0" w:lastRowLastColumn="0"/>
+            </w:pPr>
+            <w:r>
+              <w:t>Working on custom searching events by location</w:t>
             </w:r>
           </w:p>
         </w:tc>
@@ -310,7 +404,7 @@
         <w:tc>
           <w:tcPr>
             <w:cnfStyle w:val="001000000000" w:firstRow="0" w:lastRow="0" w:firstColumn="1" w:lastColumn="0" w:oddVBand="0" w:evenVBand="0" w:oddHBand="0" w:evenHBand="0" w:firstRowFirstColumn="0" w:firstRowLastColumn="0" w:lastRowFirstColumn="0" w:lastRowLastColumn="0"/>
-            <w:tcW w:w="1082" w:type="dxa"/>
+            <w:tcW w:w="1081" w:type="dxa"/>
           </w:tcPr>
           <w:p>
             <w:pPr>
@@ -323,7 +417,7 @@
         </w:tc>
         <w:tc>
           <w:tcPr>
-            <w:tcW w:w="5854" w:type="dxa"/>
+            <w:tcW w:w="4296" w:type="dxa"/>
           </w:tcPr>
           <w:p>
             <w:pPr>
@@ -336,7 +430,7 @@
         </w:tc>
         <w:tc>
           <w:tcPr>
-            <w:tcW w:w="2126" w:type="dxa"/>
+            <w:tcW w:w="1701" w:type="dxa"/>
           </w:tcPr>
           <w:p>
             <w:pPr>
@@ -349,15 +443,34 @@
         </w:tc>
         <w:tc>
           <w:tcPr>
-            <w:tcW w:w="4962" w:type="dxa"/>
-          </w:tcPr>
-          <w:p>
-            <w:pPr>
+            <w:tcW w:w="6880" w:type="dxa"/>
+          </w:tcPr>
+          <w:p>
+            <w:pPr>
+              <w:pStyle w:val="ListParagraph"/>
+              <w:numPr>
+                <w:ilvl w:val="0"/>
+                <w:numId w:val="11"/>
+              </w:numPr>
               <w:jc w:val="left"/>
               <w:cnfStyle w:val="000000010000" w:firstRow="0" w:lastRow="0" w:firstColumn="0" w:lastColumn="0" w:oddVBand="0" w:evenVBand="0" w:oddHBand="0" w:evenHBand="1" w:firstRowFirstColumn="0" w:firstRowLastColumn="0" w:lastRowFirstColumn="0" w:lastRowLastColumn="0"/>
             </w:pPr>
             <w:r>
-              <w:t>Draft interface implemented.</w:t>
+              <w:t>Draft interface implemented</w:t>
+            </w:r>
+          </w:p>
+          <w:p>
+            <w:pPr>
+              <w:pStyle w:val="ListParagraph"/>
+              <w:numPr>
+                <w:ilvl w:val="0"/>
+                <w:numId w:val="11"/>
+              </w:numPr>
+              <w:jc w:val="left"/>
+              <w:cnfStyle w:val="000000010000" w:firstRow="0" w:lastRow="0" w:firstColumn="0" w:lastColumn="0" w:oddVBand="0" w:evenVBand="0" w:oddHBand="0" w:evenHBand="1" w:firstRowFirstColumn="0" w:firstRowLastColumn="0" w:lastRowFirstColumn="0" w:lastRowLastColumn="0"/>
+            </w:pPr>
+            <w:r>
+              <w:t>Working on like, follow button</w:t>
             </w:r>
           </w:p>
         </w:tc>
@@ -369,7 +482,7 @@
         <w:tc>
           <w:tcPr>
             <w:cnfStyle w:val="001000000000" w:firstRow="0" w:lastRow="0" w:firstColumn="1" w:lastColumn="0" w:oddVBand="0" w:evenVBand="0" w:oddHBand="0" w:evenHBand="0" w:firstRowFirstColumn="0" w:firstRowLastColumn="0" w:lastRowFirstColumn="0" w:lastRowLastColumn="0"/>
-            <w:tcW w:w="1082" w:type="dxa"/>
+            <w:tcW w:w="1081" w:type="dxa"/>
           </w:tcPr>
           <w:p>
             <w:pPr>
@@ -382,7 +495,7 @@
         </w:tc>
         <w:tc>
           <w:tcPr>
-            <w:tcW w:w="5854" w:type="dxa"/>
+            <w:tcW w:w="4296" w:type="dxa"/>
           </w:tcPr>
           <w:p>
             <w:pPr>
@@ -395,7 +508,7 @@
         </w:tc>
         <w:tc>
           <w:tcPr>
-            <w:tcW w:w="2126" w:type="dxa"/>
+            <w:tcW w:w="1701" w:type="dxa"/>
           </w:tcPr>
           <w:p>
             <w:pPr>
@@ -408,13 +521,35 @@
         </w:tc>
         <w:tc>
           <w:tcPr>
-            <w:tcW w:w="4962" w:type="dxa"/>
-          </w:tcPr>
-          <w:p>
-            <w:pPr>
+            <w:tcW w:w="6880" w:type="dxa"/>
+          </w:tcPr>
+          <w:p>
+            <w:pPr>
+              <w:pStyle w:val="ListParagraph"/>
+              <w:numPr>
+                <w:ilvl w:val="0"/>
+                <w:numId w:val="11"/>
+              </w:numPr>
               <w:jc w:val="left"/>
               <w:cnfStyle w:val="000000100000" w:firstRow="0" w:lastRow="0" w:firstColumn="0" w:lastColumn="0" w:oddVBand="0" w:evenVBand="0" w:oddHBand="1" w:evenHBand="0" w:firstRowFirstColumn="0" w:firstRowLastColumn="0" w:lastRowFirstColumn="0" w:lastRowLastColumn="0"/>
             </w:pPr>
+            <w:r>
+              <w:t>Draft interface implemented</w:t>
+            </w:r>
+          </w:p>
+          <w:p>
+            <w:pPr>
+              <w:pStyle w:val="ListParagraph"/>
+              <w:numPr>
+                <w:ilvl w:val="0"/>
+                <w:numId w:val="11"/>
+              </w:numPr>
+              <w:jc w:val="left"/>
+              <w:cnfStyle w:val="000000100000" w:firstRow="0" w:lastRow="0" w:firstColumn="0" w:lastColumn="0" w:oddVBand="0" w:evenVBand="0" w:oddHBand="1" w:evenHBand="0" w:firstRowFirstColumn="0" w:firstRowLastColumn="0" w:lastRowFirstColumn="0" w:lastRowLastColumn="0"/>
+            </w:pPr>
+            <w:r>
+              <w:t>User can create an event</w:t>
+            </w:r>
           </w:p>
         </w:tc>
       </w:tr>
@@ -425,7 +560,7 @@
         <w:tc>
           <w:tcPr>
             <w:cnfStyle w:val="001000000000" w:firstRow="0" w:lastRow="0" w:firstColumn="1" w:lastColumn="0" w:oddVBand="0" w:evenVBand="0" w:oddHBand="0" w:evenHBand="0" w:firstRowFirstColumn="0" w:firstRowLastColumn="0" w:lastRowFirstColumn="0" w:lastRowLastColumn="0"/>
-            <w:tcW w:w="1082" w:type="dxa"/>
+            <w:tcW w:w="1081" w:type="dxa"/>
           </w:tcPr>
           <w:p>
             <w:pPr>
@@ -438,7 +573,7 @@
         </w:tc>
         <w:tc>
           <w:tcPr>
-            <w:tcW w:w="5854" w:type="dxa"/>
+            <w:tcW w:w="4296" w:type="dxa"/>
           </w:tcPr>
           <w:p>
             <w:pPr>
@@ -454,7 +589,7 @@
         </w:tc>
         <w:tc>
           <w:tcPr>
-            <w:tcW w:w="2126" w:type="dxa"/>
+            <w:tcW w:w="1701" w:type="dxa"/>
           </w:tcPr>
           <w:p>
             <w:pPr>
@@ -467,142 +602,52 @@
         </w:tc>
         <w:tc>
           <w:tcPr>
-            <w:tcW w:w="4962" w:type="dxa"/>
-          </w:tcPr>
-          <w:p>
-            <w:pPr>
+            <w:tcW w:w="6880" w:type="dxa"/>
+          </w:tcPr>
+          <w:p>
+            <w:pPr>
+              <w:pStyle w:val="ListParagraph"/>
+              <w:numPr>
+                <w:ilvl w:val="0"/>
+                <w:numId w:val="11"/>
+              </w:numPr>
               <w:jc w:val="left"/>
               <w:cnfStyle w:val="000000010000" w:firstRow="0" w:lastRow="0" w:firstColumn="0" w:lastColumn="0" w:oddVBand="0" w:evenVBand="0" w:oddHBand="0" w:evenHBand="1" w:firstRowFirstColumn="0" w:firstRowLastColumn="0" w:lastRowFirstColumn="0" w:lastRowLastColumn="0"/>
             </w:pPr>
-          </w:p>
-        </w:tc>
-      </w:tr>
-      <w:tr>
-        <w:trPr>
-          <w:cnfStyle w:val="000000100000" w:firstRow="0" w:lastRow="0" w:firstColumn="0" w:lastColumn="0" w:oddVBand="0" w:evenVBand="0" w:oddHBand="1" w:evenHBand="0" w:firstRowFirstColumn="0" w:firstRowLastColumn="0" w:lastRowFirstColumn="0" w:lastRowLastColumn="0"/>
-        </w:trPr>
-        <w:tc>
-          <w:tcPr>
-            <w:cnfStyle w:val="001000000000" w:firstRow="0" w:lastRow="0" w:firstColumn="1" w:lastColumn="0" w:oddVBand="0" w:evenVBand="0" w:oddHBand="0" w:evenHBand="0" w:firstRowFirstColumn="0" w:firstRowLastColumn="0" w:lastRowFirstColumn="0" w:lastRowLastColumn="0"/>
-            <w:tcW w:w="1082" w:type="dxa"/>
-          </w:tcPr>
-          <w:p/>
-        </w:tc>
-        <w:tc>
-          <w:tcPr>
-            <w:tcW w:w="5854" w:type="dxa"/>
-          </w:tcPr>
-          <w:p>
-            <w:pPr>
-              <w:cnfStyle w:val="000000100000" w:firstRow="0" w:lastRow="0" w:firstColumn="0" w:lastColumn="0" w:oddVBand="0" w:evenVBand="0" w:oddHBand="1" w:evenHBand="0" w:firstRowFirstColumn="0" w:firstRowLastColumn="0" w:lastRowFirstColumn="0" w:lastRowLastColumn="0"/>
-            </w:pPr>
-          </w:p>
-        </w:tc>
-        <w:tc>
-          <w:tcPr>
-            <w:tcW w:w="2126" w:type="dxa"/>
-          </w:tcPr>
-          <w:p>
-            <w:pPr>
-              <w:cnfStyle w:val="000000100000" w:firstRow="0" w:lastRow="0" w:firstColumn="0" w:lastColumn="0" w:oddVBand="0" w:evenVBand="0" w:oddHBand="1" w:evenHBand="0" w:firstRowFirstColumn="0" w:firstRowLastColumn="0" w:lastRowFirstColumn="0" w:lastRowLastColumn="0"/>
-            </w:pPr>
-          </w:p>
-        </w:tc>
-        <w:tc>
-          <w:tcPr>
-            <w:tcW w:w="4962" w:type="dxa"/>
-          </w:tcPr>
-          <w:p>
-            <w:pPr>
+            <w:r>
+              <w:t>Draft interface implemented</w:t>
+            </w:r>
+          </w:p>
+          <w:p>
+            <w:pPr>
+              <w:pStyle w:val="ListParagraph"/>
+              <w:numPr>
+                <w:ilvl w:val="0"/>
+                <w:numId w:val="11"/>
+              </w:numPr>
               <w:jc w:val="left"/>
-              <w:cnfStyle w:val="000000100000" w:firstRow="0" w:lastRow="0" w:firstColumn="0" w:lastColumn="0" w:oddVBand="0" w:evenVBand="0" w:oddHBand="1" w:evenHBand="0" w:firstRowFirstColumn="0" w:firstRowLastColumn="0" w:lastRowFirstColumn="0" w:lastRowLastColumn="0"/>
-            </w:pPr>
-          </w:p>
-        </w:tc>
-      </w:tr>
-      <w:tr>
-        <w:trPr>
-          <w:cnfStyle w:val="000000010000" w:firstRow="0" w:lastRow="0" w:firstColumn="0" w:lastColumn="0" w:oddVBand="0" w:evenVBand="0" w:oddHBand="0" w:evenHBand="1" w:firstRowFirstColumn="0" w:firstRowLastColumn="0" w:lastRowFirstColumn="0" w:lastRowLastColumn="0"/>
-        </w:trPr>
-        <w:tc>
-          <w:tcPr>
-            <w:cnfStyle w:val="001000000000" w:firstRow="0" w:lastRow="0" w:firstColumn="1" w:lastColumn="0" w:oddVBand="0" w:evenVBand="0" w:oddHBand="0" w:evenHBand="0" w:firstRowFirstColumn="0" w:firstRowLastColumn="0" w:lastRowFirstColumn="0" w:lastRowLastColumn="0"/>
-            <w:tcW w:w="1082" w:type="dxa"/>
-          </w:tcPr>
-          <w:p/>
-        </w:tc>
-        <w:tc>
-          <w:tcPr>
-            <w:tcW w:w="5854" w:type="dxa"/>
-          </w:tcPr>
-          <w:p>
-            <w:pPr>
-              <w:cnfStyle w:val="000000010000" w:firstRow="0" w:lastRow="0" w:firstColumn="0" w:lastColumn="0" w:oddVBand="0" w:evenVBand="0" w:oddHBand="0" w:evenHBand="1" w:firstRowFirstColumn="0" w:firstRowLastColumn="0" w:lastRowFirstColumn="0" w:lastRowLastColumn="0"/>
-            </w:pPr>
-          </w:p>
-        </w:tc>
-        <w:tc>
-          <w:tcPr>
-            <w:tcW w:w="2126" w:type="dxa"/>
-          </w:tcPr>
-          <w:p>
-            <w:pPr>
-              <w:cnfStyle w:val="000000010000" w:firstRow="0" w:lastRow="0" w:firstColumn="0" w:lastColumn="0" w:oddVBand="0" w:evenVBand="0" w:oddHBand="0" w:evenHBand="1" w:firstRowFirstColumn="0" w:firstRowLastColumn="0" w:lastRowFirstColumn="0" w:lastRowLastColumn="0"/>
-            </w:pPr>
-          </w:p>
-        </w:tc>
-        <w:tc>
-          <w:tcPr>
-            <w:tcW w:w="4962" w:type="dxa"/>
-          </w:tcPr>
-          <w:p>
-            <w:pPr>
+              <w:cnfStyle w:val="000000010000" w:firstRow="0" w:lastRow="0" w:firstColumn="0" w:lastColumn="0" w:oddVBand="0" w:evenVBand="0" w:oddHBand="0" w:evenHBand="1" w:firstRowFirstColumn="0" w:firstRowLastColumn="0" w:lastRowFirstColumn="0" w:lastRowLastColumn="0"/>
+            </w:pPr>
+            <w:r>
+              <w:t xml:space="preserve">User can edit their profile </w:t>
+            </w:r>
+            <w:r>
+              <w:t>(change first name, last name)</w:t>
+            </w:r>
+          </w:p>
+          <w:p>
+            <w:pPr>
+              <w:pStyle w:val="ListParagraph"/>
+              <w:numPr>
+                <w:ilvl w:val="0"/>
+                <w:numId w:val="11"/>
+              </w:numPr>
               <w:jc w:val="left"/>
               <w:cnfStyle w:val="000000010000" w:firstRow="0" w:lastRow="0" w:firstColumn="0" w:lastColumn="0" w:oddVBand="0" w:evenVBand="0" w:oddHBand="0" w:evenHBand="1" w:firstRowFirstColumn="0" w:firstRowLastColumn="0" w:lastRowFirstColumn="0" w:lastRowLastColumn="0"/>
             </w:pPr>
-          </w:p>
-        </w:tc>
-      </w:tr>
-      <w:tr>
-        <w:trPr>
-          <w:cnfStyle w:val="000000100000" w:firstRow="0" w:lastRow="0" w:firstColumn="0" w:lastColumn="0" w:oddVBand="0" w:evenVBand="0" w:oddHBand="1" w:evenHBand="0" w:firstRowFirstColumn="0" w:firstRowLastColumn="0" w:lastRowFirstColumn="0" w:lastRowLastColumn="0"/>
-        </w:trPr>
-        <w:tc>
-          <w:tcPr>
-            <w:cnfStyle w:val="001000000000" w:firstRow="0" w:lastRow="0" w:firstColumn="1" w:lastColumn="0" w:oddVBand="0" w:evenVBand="0" w:oddHBand="0" w:evenHBand="0" w:firstRowFirstColumn="0" w:firstRowLastColumn="0" w:lastRowFirstColumn="0" w:lastRowLastColumn="0"/>
-            <w:tcW w:w="1082" w:type="dxa"/>
-          </w:tcPr>
-          <w:p/>
-        </w:tc>
-        <w:tc>
-          <w:tcPr>
-            <w:tcW w:w="5854" w:type="dxa"/>
-          </w:tcPr>
-          <w:p>
-            <w:pPr>
-              <w:cnfStyle w:val="000000100000" w:firstRow="0" w:lastRow="0" w:firstColumn="0" w:lastColumn="0" w:oddVBand="0" w:evenVBand="0" w:oddHBand="1" w:evenHBand="0" w:firstRowFirstColumn="0" w:firstRowLastColumn="0" w:lastRowFirstColumn="0" w:lastRowLastColumn="0"/>
-            </w:pPr>
-          </w:p>
-        </w:tc>
-        <w:tc>
-          <w:tcPr>
-            <w:tcW w:w="2126" w:type="dxa"/>
-          </w:tcPr>
-          <w:p>
-            <w:pPr>
-              <w:cnfStyle w:val="000000100000" w:firstRow="0" w:lastRow="0" w:firstColumn="0" w:lastColumn="0" w:oddVBand="0" w:evenVBand="0" w:oddHBand="1" w:evenHBand="0" w:firstRowFirstColumn="0" w:firstRowLastColumn="0" w:lastRowFirstColumn="0" w:lastRowLastColumn="0"/>
-            </w:pPr>
-          </w:p>
-        </w:tc>
-        <w:tc>
-          <w:tcPr>
-            <w:tcW w:w="4962" w:type="dxa"/>
-          </w:tcPr>
-          <w:p>
-            <w:pPr>
-              <w:jc w:val="left"/>
-              <w:cnfStyle w:val="000000100000" w:firstRow="0" w:lastRow="0" w:firstColumn="0" w:lastColumn="0" w:oddVBand="0" w:evenVBand="0" w:oddHBand="1" w:evenHBand="0" w:firstRowFirstColumn="0" w:firstRowLastColumn="0" w:lastRowFirstColumn="0" w:lastRowLastColumn="0"/>
-            </w:pPr>
+            <w:r>
+              <w:t>User can logout</w:t>
+            </w:r>
           </w:p>
         </w:tc>
       </w:tr>
@@ -634,11 +679,13 @@
         <w:pStyle w:val="Title"/>
         <w:rPr>
           <w:b/>
+          <w:color w:val="475C18" w:themeColor="accent2" w:themeShade="80"/>
         </w:rPr>
       </w:pPr>
       <w:r>
         <w:rPr>
           <w:b/>
+          <w:color w:val="475C18" w:themeColor="accent2" w:themeShade="80"/>
         </w:rPr>
         <w:t>PROBLEMS LISTS</w:t>
       </w:r>
@@ -712,6 +759,7 @@
         <w:tc>
           <w:tcPr>
             <w:tcW w:w="1425" w:type="dxa"/>
+            <w:shd w:val="clear" w:color="auto" w:fill="9A0E36" w:themeFill="accent4" w:themeFillShade="80"/>
           </w:tcPr>
           <w:p>
             <w:pPr>
@@ -728,7 +776,6 @@
             <w:tcBorders>
               <w:bottom w:val="single" w:sz="4" w:space="0" w:color="7F7F7F" w:themeColor="text1" w:themeTint="80"/>
             </w:tcBorders>
-            <w:shd w:val="clear" w:color="auto" w:fill="9A0E36" w:themeFill="accent4" w:themeFillShade="80"/>
             <w:vAlign w:val="bottom"/>
           </w:tcPr>
           <w:p>
@@ -875,7 +922,6 @@
       <w:tr>
         <w:trPr>
           <w:cnfStyle w:val="000000100000" w:firstRow="0" w:lastRow="0" w:firstColumn="0" w:lastColumn="0" w:oddVBand="0" w:evenVBand="0" w:oddHBand="1" w:evenHBand="0" w:firstRowFirstColumn="0" w:firstRowLastColumn="0" w:lastRowFirstColumn="0" w:lastRowLastColumn="0"/>
-          <w:trHeight w:val="510"/>
         </w:trPr>
         <w:tc>
           <w:tcPr>
@@ -901,7 +947,7 @@
               <w:cnfStyle w:val="000000100000" w:firstRow="0" w:lastRow="0" w:firstColumn="0" w:lastColumn="0" w:oddVBand="0" w:evenVBand="0" w:oddHBand="1" w:evenHBand="0" w:firstRowFirstColumn="0" w:firstRowLastColumn="0" w:lastRowFirstColumn="0" w:lastRowLastColumn="0"/>
             </w:pPr>
             <w:r>
-              <w:t>List view does not auto scroll</w:t>
+              <w:t>List view does not show when clicking back home button</w:t>
             </w:r>
           </w:p>
         </w:tc>
@@ -914,7 +960,7 @@
               <w:cnfStyle w:val="000000100000" w:firstRow="0" w:lastRow="0" w:firstColumn="0" w:lastColumn="0" w:oddVBand="0" w:evenVBand="0" w:oddHBand="1" w:evenHBand="0" w:firstRowFirstColumn="0" w:firstRowLastColumn="0" w:lastRowFirstColumn="0" w:lastRowLastColumn="0"/>
             </w:pPr>
             <w:r>
-              <w:t>No</w:t>
+              <w:t>Yes</w:t>
             </w:r>
           </w:p>
         </w:tc>
@@ -927,6 +973,175 @@
               <w:jc w:val="left"/>
               <w:cnfStyle w:val="000000100000" w:firstRow="0" w:lastRow="0" w:firstColumn="0" w:lastColumn="0" w:oddVBand="0" w:evenVBand="0" w:oddHBand="1" w:evenHBand="0" w:firstRowFirstColumn="0" w:firstRowLastColumn="0" w:lastRowFirstColumn="0" w:lastRowLastColumn="0"/>
             </w:pPr>
+            <w:r>
+              <w:t xml:space="preserve">Move list view to </w:t>
+            </w:r>
+            <w:r>
+              <w:t>new fragment and load that fragment when home button is clicked</w:t>
+            </w:r>
+          </w:p>
+        </w:tc>
+      </w:tr>
+      <w:tr>
+        <w:trPr>
+          <w:cnfStyle w:val="000000010000" w:firstRow="0" w:lastRow="0" w:firstColumn="0" w:lastColumn="0" w:oddVBand="0" w:evenVBand="0" w:oddHBand="0" w:evenHBand="1" w:firstRowFirstColumn="0" w:firstRowLastColumn="0" w:lastRowFirstColumn="0" w:lastRowLastColumn="0"/>
+          <w:trHeight w:val="525"/>
+        </w:trPr>
+        <w:tc>
+          <w:tcPr>
+            <w:cnfStyle w:val="001000000000" w:firstRow="0" w:lastRow="0" w:firstColumn="1" w:lastColumn="0" w:oddVBand="0" w:evenVBand="0" w:oddHBand="0" w:evenHBand="0" w:firstRowFirstColumn="0" w:firstRowLastColumn="0" w:lastRowFirstColumn="0" w:lastRowLastColumn="0"/>
+            <w:tcW w:w="1124" w:type="dxa"/>
+          </w:tcPr>
+          <w:p>
+            <w:pPr>
+              <w:jc w:val="center"/>
+            </w:pPr>
+            <w:r>
+              <w:t>4</w:t>
+            </w:r>
+          </w:p>
+        </w:tc>
+        <w:tc>
+          <w:tcPr>
+            <w:tcW w:w="6597" w:type="dxa"/>
+          </w:tcPr>
+          <w:p>
+            <w:pPr>
+              <w:jc w:val="left"/>
+              <w:cnfStyle w:val="000000010000" w:firstRow="0" w:lastRow="0" w:firstColumn="0" w:lastColumn="0" w:oddVBand="0" w:evenVBand="0" w:oddHBand="0" w:evenHBand="1" w:firstRowFirstColumn="0" w:firstRowLastColumn="0" w:lastRowFirstColumn="0" w:lastRowLastColumn="0"/>
+            </w:pPr>
+            <w:r>
+              <w:t>Firebase</w:t>
+            </w:r>
+            <w:r>
+              <w:t xml:space="preserve"> R</w:t>
+            </w:r>
+            <w:r>
+              <w:t>ealtime</w:t>
+            </w:r>
+            <w:r>
+              <w:t xml:space="preserve"> D</w:t>
+            </w:r>
+            <w:r>
+              <w:t>atabase do not provide complicated query</w:t>
+            </w:r>
+          </w:p>
+        </w:tc>
+        <w:tc>
+          <w:tcPr>
+            <w:tcW w:w="1425" w:type="dxa"/>
+          </w:tcPr>
+          <w:p>
+            <w:pPr>
+              <w:cnfStyle w:val="000000010000" w:firstRow="0" w:lastRow="0" w:firstColumn="0" w:lastColumn="0" w:oddVBand="0" w:evenVBand="0" w:oddHBand="0" w:evenHBand="1" w:firstRowFirstColumn="0" w:firstRowLastColumn="0" w:lastRowFirstColumn="0" w:lastRowLastColumn="0"/>
+            </w:pPr>
+            <w:r>
+              <w:t>Yes</w:t>
+            </w:r>
+          </w:p>
+        </w:tc>
+        <w:tc>
+          <w:tcPr>
+            <w:tcW w:w="4812" w:type="dxa"/>
+          </w:tcPr>
+          <w:p>
+            <w:pPr>
+              <w:tabs>
+                <w:tab w:val="center" w:pos="2233"/>
+              </w:tabs>
+              <w:jc w:val="left"/>
+              <w:cnfStyle w:val="000000010000" w:firstRow="0" w:lastRow="0" w:firstColumn="0" w:lastColumn="0" w:oddVBand="0" w:evenVBand="0" w:oddHBand="0" w:evenHBand="1" w:firstRowFirstColumn="0" w:firstRowLastColumn="0" w:lastRowFirstColumn="0" w:lastRowLastColumn="0"/>
+            </w:pPr>
+            <w:r>
+              <w:t xml:space="preserve">Use Cloud </w:t>
+            </w:r>
+            <w:proofErr w:type="spellStart"/>
+            <w:r>
+              <w:t>Firestore</w:t>
+            </w:r>
+            <w:proofErr w:type="spellEnd"/>
+            <w:r>
+              <w:t xml:space="preserve"> instead</w:t>
+            </w:r>
+          </w:p>
+        </w:tc>
+      </w:tr>
+      <w:tr>
+        <w:trPr>
+          <w:cnfStyle w:val="000000100000" w:firstRow="0" w:lastRow="0" w:firstColumn="0" w:lastColumn="0" w:oddVBand="0" w:evenVBand="0" w:oddHBand="1" w:evenHBand="0" w:firstRowFirstColumn="0" w:firstRowLastColumn="0" w:lastRowFirstColumn="0" w:lastRowLastColumn="0"/>
+        </w:trPr>
+        <w:tc>
+          <w:tcPr>
+            <w:cnfStyle w:val="001000000000" w:firstRow="0" w:lastRow="0" w:firstColumn="1" w:lastColumn="0" w:oddVBand="0" w:evenVBand="0" w:oddHBand="0" w:evenHBand="0" w:firstRowFirstColumn="0" w:firstRowLastColumn="0" w:lastRowFirstColumn="0" w:lastRowLastColumn="0"/>
+            <w:tcW w:w="1124" w:type="dxa"/>
+          </w:tcPr>
+          <w:p>
+            <w:pPr>
+              <w:jc w:val="center"/>
+            </w:pPr>
+            <w:r>
+              <w:t>5</w:t>
+            </w:r>
+          </w:p>
+        </w:tc>
+        <w:tc>
+          <w:tcPr>
+            <w:tcW w:w="6597" w:type="dxa"/>
+          </w:tcPr>
+          <w:p>
+            <w:pPr>
+              <w:jc w:val="left"/>
+              <w:cnfStyle w:val="000000100000" w:firstRow="0" w:lastRow="0" w:firstColumn="0" w:lastColumn="0" w:oddVBand="0" w:evenVBand="0" w:oddHBand="1" w:evenHBand="0" w:firstRowFirstColumn="0" w:firstRowLastColumn="0" w:lastRowFirstColumn="0" w:lastRowLastColumn="0"/>
+              <w:rPr>
+                <w:rFonts w:cs="Calibri"/>
+              </w:rPr>
+            </w:pPr>
+            <w:r>
+              <w:rPr>
+                <w:rFonts w:cs="Calibri"/>
+              </w:rPr>
+              <w:t>Try to apply best practice in code in project</w:t>
+            </w:r>
+          </w:p>
+        </w:tc>
+        <w:tc>
+          <w:tcPr>
+            <w:tcW w:w="1425" w:type="dxa"/>
+          </w:tcPr>
+          <w:p>
+            <w:pPr>
+              <w:cnfStyle w:val="000000100000" w:firstRow="0" w:lastRow="0" w:firstColumn="0" w:lastColumn="0" w:oddVBand="0" w:evenVBand="0" w:oddHBand="1" w:evenHBand="0" w:firstRowFirstColumn="0" w:firstRowLastColumn="0" w:lastRowFirstColumn="0" w:lastRowLastColumn="0"/>
+            </w:pPr>
+            <w:r>
+              <w:t>Yes</w:t>
+            </w:r>
+          </w:p>
+        </w:tc>
+        <w:tc>
+          <w:tcPr>
+            <w:tcW w:w="4812" w:type="dxa"/>
+          </w:tcPr>
+          <w:p>
+            <w:pPr>
+              <w:jc w:val="left"/>
+              <w:cnfStyle w:val="000000100000" w:firstRow="0" w:lastRow="0" w:firstColumn="0" w:lastColumn="0" w:oddVBand="0" w:evenVBand="0" w:oddHBand="1" w:evenHBand="0" w:firstRowFirstColumn="0" w:firstRowLastColumn="0" w:lastRowFirstColumn="0" w:lastRowLastColumn="0"/>
+            </w:pPr>
+            <w:r>
+              <w:t xml:space="preserve">Use </w:t>
+            </w:r>
+            <w:proofErr w:type="spellStart"/>
+            <w:r>
+              <w:t>ViewModel</w:t>
+            </w:r>
+            <w:proofErr w:type="spellEnd"/>
+            <w:r>
+              <w:t xml:space="preserve"> &amp; </w:t>
+            </w:r>
+            <w:proofErr w:type="spellStart"/>
+            <w:r>
+              <w:t>LiveData</w:t>
+            </w:r>
+            <w:proofErr w:type="spellEnd"/>
           </w:p>
         </w:tc>
       </w:tr>
@@ -944,7 +1159,7 @@
               <w:jc w:val="center"/>
             </w:pPr>
             <w:r>
-              <w:t>4</w:t>
+              <w:t>6</w:t>
             </w:r>
           </w:p>
         </w:tc>
@@ -958,7 +1173,7 @@
               <w:cnfStyle w:val="000000010000" w:firstRow="0" w:lastRow="0" w:firstColumn="0" w:lastColumn="0" w:oddVBand="0" w:evenVBand="0" w:oddHBand="0" w:evenHBand="1" w:firstRowFirstColumn="0" w:firstRowLastColumn="0" w:lastRowFirstColumn="0" w:lastRowLastColumn="0"/>
             </w:pPr>
             <w:r>
-              <w:t>List view does not show when clicking back home button</w:t>
+              <w:t>Design project structure</w:t>
             </w:r>
           </w:p>
         </w:tc>
@@ -971,7 +1186,7 @@
               <w:cnfStyle w:val="000000010000" w:firstRow="0" w:lastRow="0" w:firstColumn="0" w:lastColumn="0" w:oddVBand="0" w:evenVBand="0" w:oddHBand="0" w:evenHBand="1" w:firstRowFirstColumn="0" w:firstRowLastColumn="0" w:lastRowFirstColumn="0" w:lastRowLastColumn="0"/>
             </w:pPr>
             <w:r>
-              <w:t>No</w:t>
+              <w:t>Yes</w:t>
             </w:r>
           </w:p>
         </w:tc>
@@ -985,10 +1200,7 @@
               <w:cnfStyle w:val="000000010000" w:firstRow="0" w:lastRow="0" w:firstColumn="0" w:lastColumn="0" w:oddVBand="0" w:evenVBand="0" w:oddHBand="0" w:evenHBand="1" w:firstRowFirstColumn="0" w:firstRowLastColumn="0" w:lastRowFirstColumn="0" w:lastRowLastColumn="0"/>
             </w:pPr>
             <w:r>
-              <w:t xml:space="preserve">Move list view to </w:t>
-            </w:r>
-            <w:r>
-              <w:t>new fragment and load that fragment when home button is clicked</w:t>
+              <w:t>Try to separate classes into packages according to their categories or purposes</w:t>
             </w:r>
           </w:p>
         </w:tc>
@@ -996,7 +1208,6 @@
       <w:tr>
         <w:trPr>
           <w:cnfStyle w:val="000000100000" w:firstRow="0" w:lastRow="0" w:firstColumn="0" w:lastColumn="0" w:oddVBand="0" w:evenVBand="0" w:oddHBand="1" w:evenHBand="0" w:firstRowFirstColumn="0" w:firstRowLastColumn="0" w:lastRowFirstColumn="0" w:lastRowLastColumn="0"/>
-          <w:trHeight w:val="525"/>
         </w:trPr>
         <w:tc>
           <w:tcPr>
@@ -1008,7 +1219,7 @@
               <w:jc w:val="center"/>
             </w:pPr>
             <w:r>
-              <w:t>5</w:t>
+              <w:t>7</w:t>
             </w:r>
           </w:p>
         </w:tc>
@@ -1021,26 +1232,6 @@
               <w:jc w:val="left"/>
               <w:cnfStyle w:val="000000100000" w:firstRow="0" w:lastRow="0" w:firstColumn="0" w:lastColumn="0" w:oddVBand="0" w:evenVBand="0" w:oddHBand="1" w:evenHBand="0" w:firstRowFirstColumn="0" w:firstRowLastColumn="0" w:lastRowFirstColumn="0" w:lastRowLastColumn="0"/>
             </w:pPr>
-            <w:r>
-              <w:t>Firebase</w:t>
-            </w:r>
-            <w:r>
-              <w:t xml:space="preserve"> </w:t>
-            </w:r>
-            <w:proofErr w:type="spellStart"/>
-            <w:r>
-              <w:t>R</w:t>
-            </w:r>
-            <w:r>
-              <w:t>ealtime</w:t>
-            </w:r>
-            <w:proofErr w:type="spellEnd"/>
-            <w:r>
-              <w:t xml:space="preserve"> D</w:t>
-            </w:r>
-            <w:r>
-              <w:t>atabase do not provide complicated query</w:t>
-            </w:r>
           </w:p>
         </w:tc>
         <w:tc>
@@ -1051,9 +1242,6 @@
             <w:pPr>
               <w:cnfStyle w:val="000000100000" w:firstRow="0" w:lastRow="0" w:firstColumn="0" w:lastColumn="0" w:oddVBand="0" w:evenVBand="0" w:oddHBand="1" w:evenHBand="0" w:firstRowFirstColumn="0" w:firstRowLastColumn="0" w:lastRowFirstColumn="0" w:lastRowLastColumn="0"/>
             </w:pPr>
-            <w:r>
-              <w:t>Yes</w:t>
-            </w:r>
           </w:p>
         </w:tc>
         <w:tc>
@@ -1062,23 +1250,9 @@
           </w:tcPr>
           <w:p>
             <w:pPr>
-              <w:tabs>
-                <w:tab w:val="center" w:pos="2233"/>
-              </w:tabs>
               <w:jc w:val="left"/>
               <w:cnfStyle w:val="000000100000" w:firstRow="0" w:lastRow="0" w:firstColumn="0" w:lastColumn="0" w:oddVBand="0" w:evenVBand="0" w:oddHBand="1" w:evenHBand="0" w:firstRowFirstColumn="0" w:firstRowLastColumn="0" w:lastRowFirstColumn="0" w:lastRowLastColumn="0"/>
             </w:pPr>
-            <w:r>
-              <w:t xml:space="preserve">Use Cloud </w:t>
-            </w:r>
-            <w:proofErr w:type="spellStart"/>
-            <w:r>
-              <w:t>Firestore</w:t>
-            </w:r>
-            <w:proofErr w:type="spellEnd"/>
-            <w:r>
-              <w:t xml:space="preserve"> instead</w:t>
-            </w:r>
           </w:p>
         </w:tc>
       </w:tr>
@@ -1096,7 +1270,7 @@
               <w:jc w:val="center"/>
             </w:pPr>
             <w:r>
-              <w:t>6</w:t>
+              <w:t>8</w:t>
             </w:r>
           </w:p>
         </w:tc>
@@ -1108,16 +1282,7 @@
             <w:pPr>
               <w:jc w:val="left"/>
               <w:cnfStyle w:val="000000010000" w:firstRow="0" w:lastRow="0" w:firstColumn="0" w:lastColumn="0" w:oddVBand="0" w:evenVBand="0" w:oddHBand="0" w:evenHBand="1" w:firstRowFirstColumn="0" w:firstRowLastColumn="0" w:lastRowFirstColumn="0" w:lastRowLastColumn="0"/>
-              <w:rPr>
-                <w:rFonts w:cs="Calibri"/>
-              </w:rPr>
-            </w:pPr>
-            <w:r>
-              <w:rPr>
-                <w:rFonts w:cs="Calibri"/>
-              </w:rPr>
-              <w:t>Try to apply best practice in code in project</w:t>
-            </w:r>
+            </w:pPr>
           </w:p>
         </w:tc>
         <w:tc>
@@ -1128,9 +1293,6 @@
             <w:pPr>
               <w:cnfStyle w:val="000000010000" w:firstRow="0" w:lastRow="0" w:firstColumn="0" w:lastColumn="0" w:oddVBand="0" w:evenVBand="0" w:oddHBand="0" w:evenHBand="1" w:firstRowFirstColumn="0" w:firstRowLastColumn="0" w:lastRowFirstColumn="0" w:lastRowLastColumn="0"/>
             </w:pPr>
-            <w:r>
-              <w:t>Yes</w:t>
-            </w:r>
           </w:p>
         </w:tc>
         <w:tc>
@@ -1142,22 +1304,6 @@
               <w:jc w:val="left"/>
               <w:cnfStyle w:val="000000010000" w:firstRow="0" w:lastRow="0" w:firstColumn="0" w:lastColumn="0" w:oddVBand="0" w:evenVBand="0" w:oddHBand="0" w:evenHBand="1" w:firstRowFirstColumn="0" w:firstRowLastColumn="0" w:lastRowFirstColumn="0" w:lastRowLastColumn="0"/>
             </w:pPr>
-            <w:r>
-              <w:t xml:space="preserve">Use </w:t>
-            </w:r>
-            <w:proofErr w:type="spellStart"/>
-            <w:r>
-              <w:t>ViewModel</w:t>
-            </w:r>
-            <w:proofErr w:type="spellEnd"/>
-            <w:r>
-              <w:t xml:space="preserve"> &amp; </w:t>
-            </w:r>
-            <w:proofErr w:type="spellStart"/>
-            <w:r>
-              <w:t>LiveData</w:t>
-            </w:r>
-            <w:proofErr w:type="spellEnd"/>
           </w:p>
         </w:tc>
       </w:tr>
@@ -1175,7 +1321,7 @@
               <w:jc w:val="center"/>
             </w:pPr>
             <w:r>
-              <w:t>7</w:t>
+              <w:t>9</w:t>
             </w:r>
           </w:p>
         </w:tc>
@@ -1188,9 +1334,6 @@
               <w:jc w:val="left"/>
               <w:cnfStyle w:val="000000100000" w:firstRow="0" w:lastRow="0" w:firstColumn="0" w:lastColumn="0" w:oddVBand="0" w:evenVBand="0" w:oddHBand="1" w:evenHBand="0" w:firstRowFirstColumn="0" w:firstRowLastColumn="0" w:lastRowFirstColumn="0" w:lastRowLastColumn="0"/>
             </w:pPr>
-            <w:r>
-              <w:t>Design project structure</w:t>
-            </w:r>
           </w:p>
         </w:tc>
         <w:tc>
@@ -1201,9 +1344,6 @@
             <w:pPr>
               <w:cnfStyle w:val="000000100000" w:firstRow="0" w:lastRow="0" w:firstColumn="0" w:lastColumn="0" w:oddVBand="0" w:evenVBand="0" w:oddHBand="1" w:evenHBand="0" w:firstRowFirstColumn="0" w:firstRowLastColumn="0" w:lastRowFirstColumn="0" w:lastRowLastColumn="0"/>
             </w:pPr>
-            <w:r>
-              <w:t>Yes</w:t>
-            </w:r>
           </w:p>
         </w:tc>
         <w:tc>
@@ -1215,9 +1355,6 @@
               <w:jc w:val="left"/>
               <w:cnfStyle w:val="000000100000" w:firstRow="0" w:lastRow="0" w:firstColumn="0" w:lastColumn="0" w:oddVBand="0" w:evenVBand="0" w:oddHBand="1" w:evenHBand="0" w:firstRowFirstColumn="0" w:firstRowLastColumn="0" w:lastRowFirstColumn="0" w:lastRowLastColumn="0"/>
             </w:pPr>
-            <w:r>
-              <w:t>Try to separate classes into packages according to their categories or purposes</w:t>
-            </w:r>
           </w:p>
         </w:tc>
       </w:tr>
@@ -1235,7 +1372,7 @@
               <w:jc w:val="center"/>
             </w:pPr>
             <w:r>
-              <w:t>8</w:t>
+              <w:t>10</w:t>
             </w:r>
           </w:p>
         </w:tc>
@@ -1285,204 +1422,6 @@
             <w:pPr>
               <w:jc w:val="center"/>
             </w:pPr>
-            <w:r>
-              <w:t>9</w:t>
-            </w:r>
-          </w:p>
-        </w:tc>
-        <w:tc>
-          <w:tcPr>
-            <w:tcW w:w="6597" w:type="dxa"/>
-          </w:tcPr>
-          <w:p>
-            <w:pPr>
-              <w:jc w:val="left"/>
-              <w:cnfStyle w:val="000000100000" w:firstRow="0" w:lastRow="0" w:firstColumn="0" w:lastColumn="0" w:oddVBand="0" w:evenVBand="0" w:oddHBand="1" w:evenHBand="0" w:firstRowFirstColumn="0" w:firstRowLastColumn="0" w:lastRowFirstColumn="0" w:lastRowLastColumn="0"/>
-            </w:pPr>
-          </w:p>
-        </w:tc>
-        <w:tc>
-          <w:tcPr>
-            <w:tcW w:w="1425" w:type="dxa"/>
-          </w:tcPr>
-          <w:p>
-            <w:pPr>
-              <w:cnfStyle w:val="000000100000" w:firstRow="0" w:lastRow="0" w:firstColumn="0" w:lastColumn="0" w:oddVBand="0" w:evenVBand="0" w:oddHBand="1" w:evenHBand="0" w:firstRowFirstColumn="0" w:firstRowLastColumn="0" w:lastRowFirstColumn="0" w:lastRowLastColumn="0"/>
-            </w:pPr>
-          </w:p>
-        </w:tc>
-        <w:tc>
-          <w:tcPr>
-            <w:tcW w:w="4812" w:type="dxa"/>
-          </w:tcPr>
-          <w:p>
-            <w:pPr>
-              <w:jc w:val="left"/>
-              <w:cnfStyle w:val="000000100000" w:firstRow="0" w:lastRow="0" w:firstColumn="0" w:lastColumn="0" w:oddVBand="0" w:evenVBand="0" w:oddHBand="1" w:evenHBand="0" w:firstRowFirstColumn="0" w:firstRowLastColumn="0" w:lastRowFirstColumn="0" w:lastRowLastColumn="0"/>
-            </w:pPr>
-          </w:p>
-        </w:tc>
-      </w:tr>
-      <w:tr>
-        <w:trPr>
-          <w:cnfStyle w:val="000000010000" w:firstRow="0" w:lastRow="0" w:firstColumn="0" w:lastColumn="0" w:oddVBand="0" w:evenVBand="0" w:oddHBand="0" w:evenHBand="1" w:firstRowFirstColumn="0" w:firstRowLastColumn="0" w:lastRowFirstColumn="0" w:lastRowLastColumn="0"/>
-        </w:trPr>
-        <w:tc>
-          <w:tcPr>
-            <w:cnfStyle w:val="001000000000" w:firstRow="0" w:lastRow="0" w:firstColumn="1" w:lastColumn="0" w:oddVBand="0" w:evenVBand="0" w:oddHBand="0" w:evenHBand="0" w:firstRowFirstColumn="0" w:firstRowLastColumn="0" w:lastRowFirstColumn="0" w:lastRowLastColumn="0"/>
-            <w:tcW w:w="1124" w:type="dxa"/>
-          </w:tcPr>
-          <w:p>
-            <w:pPr>
-              <w:jc w:val="center"/>
-            </w:pPr>
-            <w:r>
-              <w:t>10</w:t>
-            </w:r>
-          </w:p>
-        </w:tc>
-        <w:tc>
-          <w:tcPr>
-            <w:tcW w:w="6597" w:type="dxa"/>
-          </w:tcPr>
-          <w:p>
-            <w:pPr>
-              <w:jc w:val="left"/>
-              <w:cnfStyle w:val="000000010000" w:firstRow="0" w:lastRow="0" w:firstColumn="0" w:lastColumn="0" w:oddVBand="0" w:evenVBand="0" w:oddHBand="0" w:evenHBand="1" w:firstRowFirstColumn="0" w:firstRowLastColumn="0" w:lastRowFirstColumn="0" w:lastRowLastColumn="0"/>
-            </w:pPr>
-          </w:p>
-        </w:tc>
-        <w:tc>
-          <w:tcPr>
-            <w:tcW w:w="1425" w:type="dxa"/>
-          </w:tcPr>
-          <w:p>
-            <w:pPr>
-              <w:cnfStyle w:val="000000010000" w:firstRow="0" w:lastRow="0" w:firstColumn="0" w:lastColumn="0" w:oddVBand="0" w:evenVBand="0" w:oddHBand="0" w:evenHBand="1" w:firstRowFirstColumn="0" w:firstRowLastColumn="0" w:lastRowFirstColumn="0" w:lastRowLastColumn="0"/>
-            </w:pPr>
-          </w:p>
-        </w:tc>
-        <w:tc>
-          <w:tcPr>
-            <w:tcW w:w="4812" w:type="dxa"/>
-          </w:tcPr>
-          <w:p>
-            <w:pPr>
-              <w:jc w:val="left"/>
-              <w:cnfStyle w:val="000000010000" w:firstRow="0" w:lastRow="0" w:firstColumn="0" w:lastColumn="0" w:oddVBand="0" w:evenVBand="0" w:oddHBand="0" w:evenHBand="1" w:firstRowFirstColumn="0" w:firstRowLastColumn="0" w:lastRowFirstColumn="0" w:lastRowLastColumn="0"/>
-            </w:pPr>
-          </w:p>
-        </w:tc>
-      </w:tr>
-      <w:tr>
-        <w:trPr>
-          <w:cnfStyle w:val="000000100000" w:firstRow="0" w:lastRow="0" w:firstColumn="0" w:lastColumn="0" w:oddVBand="0" w:evenVBand="0" w:oddHBand="1" w:evenHBand="0" w:firstRowFirstColumn="0" w:firstRowLastColumn="0" w:lastRowFirstColumn="0" w:lastRowLastColumn="0"/>
-        </w:trPr>
-        <w:tc>
-          <w:tcPr>
-            <w:cnfStyle w:val="001000000000" w:firstRow="0" w:lastRow="0" w:firstColumn="1" w:lastColumn="0" w:oddVBand="0" w:evenVBand="0" w:oddHBand="0" w:evenHBand="0" w:firstRowFirstColumn="0" w:firstRowLastColumn="0" w:lastRowFirstColumn="0" w:lastRowLastColumn="0"/>
-            <w:tcW w:w="1124" w:type="dxa"/>
-          </w:tcPr>
-          <w:p>
-            <w:pPr>
-              <w:jc w:val="center"/>
-            </w:pPr>
-          </w:p>
-        </w:tc>
-        <w:tc>
-          <w:tcPr>
-            <w:tcW w:w="6597" w:type="dxa"/>
-          </w:tcPr>
-          <w:p>
-            <w:pPr>
-              <w:jc w:val="left"/>
-              <w:cnfStyle w:val="000000100000" w:firstRow="0" w:lastRow="0" w:firstColumn="0" w:lastColumn="0" w:oddVBand="0" w:evenVBand="0" w:oddHBand="1" w:evenHBand="0" w:firstRowFirstColumn="0" w:firstRowLastColumn="0" w:lastRowFirstColumn="0" w:lastRowLastColumn="0"/>
-            </w:pPr>
-          </w:p>
-        </w:tc>
-        <w:tc>
-          <w:tcPr>
-            <w:tcW w:w="1425" w:type="dxa"/>
-          </w:tcPr>
-          <w:p>
-            <w:pPr>
-              <w:cnfStyle w:val="000000100000" w:firstRow="0" w:lastRow="0" w:firstColumn="0" w:lastColumn="0" w:oddVBand="0" w:evenVBand="0" w:oddHBand="1" w:evenHBand="0" w:firstRowFirstColumn="0" w:firstRowLastColumn="0" w:lastRowFirstColumn="0" w:lastRowLastColumn="0"/>
-            </w:pPr>
-          </w:p>
-        </w:tc>
-        <w:tc>
-          <w:tcPr>
-            <w:tcW w:w="4812" w:type="dxa"/>
-          </w:tcPr>
-          <w:p>
-            <w:pPr>
-              <w:jc w:val="left"/>
-              <w:cnfStyle w:val="000000100000" w:firstRow="0" w:lastRow="0" w:firstColumn="0" w:lastColumn="0" w:oddVBand="0" w:evenVBand="0" w:oddHBand="1" w:evenHBand="0" w:firstRowFirstColumn="0" w:firstRowLastColumn="0" w:lastRowFirstColumn="0" w:lastRowLastColumn="0"/>
-            </w:pPr>
-          </w:p>
-        </w:tc>
-      </w:tr>
-      <w:tr>
-        <w:trPr>
-          <w:cnfStyle w:val="000000010000" w:firstRow="0" w:lastRow="0" w:firstColumn="0" w:lastColumn="0" w:oddVBand="0" w:evenVBand="0" w:oddHBand="0" w:evenHBand="1" w:firstRowFirstColumn="0" w:firstRowLastColumn="0" w:lastRowFirstColumn="0" w:lastRowLastColumn="0"/>
-        </w:trPr>
-        <w:tc>
-          <w:tcPr>
-            <w:cnfStyle w:val="001000000000" w:firstRow="0" w:lastRow="0" w:firstColumn="1" w:lastColumn="0" w:oddVBand="0" w:evenVBand="0" w:oddHBand="0" w:evenHBand="0" w:firstRowFirstColumn="0" w:firstRowLastColumn="0" w:lastRowFirstColumn="0" w:lastRowLastColumn="0"/>
-            <w:tcW w:w="1124" w:type="dxa"/>
-          </w:tcPr>
-          <w:p>
-            <w:pPr>
-              <w:jc w:val="center"/>
-            </w:pPr>
-          </w:p>
-        </w:tc>
-        <w:tc>
-          <w:tcPr>
-            <w:tcW w:w="6597" w:type="dxa"/>
-          </w:tcPr>
-          <w:p>
-            <w:pPr>
-              <w:jc w:val="left"/>
-              <w:cnfStyle w:val="000000010000" w:firstRow="0" w:lastRow="0" w:firstColumn="0" w:lastColumn="0" w:oddVBand="0" w:evenVBand="0" w:oddHBand="0" w:evenHBand="1" w:firstRowFirstColumn="0" w:firstRowLastColumn="0" w:lastRowFirstColumn="0" w:lastRowLastColumn="0"/>
-            </w:pPr>
-          </w:p>
-        </w:tc>
-        <w:tc>
-          <w:tcPr>
-            <w:tcW w:w="1425" w:type="dxa"/>
-          </w:tcPr>
-          <w:p>
-            <w:pPr>
-              <w:cnfStyle w:val="000000010000" w:firstRow="0" w:lastRow="0" w:firstColumn="0" w:lastColumn="0" w:oddVBand="0" w:evenVBand="0" w:oddHBand="0" w:evenHBand="1" w:firstRowFirstColumn="0" w:firstRowLastColumn="0" w:lastRowFirstColumn="0" w:lastRowLastColumn="0"/>
-            </w:pPr>
-          </w:p>
-        </w:tc>
-        <w:tc>
-          <w:tcPr>
-            <w:tcW w:w="4812" w:type="dxa"/>
-          </w:tcPr>
-          <w:p>
-            <w:pPr>
-              <w:jc w:val="left"/>
-              <w:cnfStyle w:val="000000010000" w:firstRow="0" w:lastRow="0" w:firstColumn="0" w:lastColumn="0" w:oddVBand="0" w:evenVBand="0" w:oddHBand="0" w:evenHBand="1" w:firstRowFirstColumn="0" w:firstRowLastColumn="0" w:lastRowFirstColumn="0" w:lastRowLastColumn="0"/>
-            </w:pPr>
-          </w:p>
-        </w:tc>
-      </w:tr>
-      <w:tr>
-        <w:trPr>
-          <w:cnfStyle w:val="000000100000" w:firstRow="0" w:lastRow="0" w:firstColumn="0" w:lastColumn="0" w:oddVBand="0" w:evenVBand="0" w:oddHBand="1" w:evenHBand="0" w:firstRowFirstColumn="0" w:firstRowLastColumn="0" w:lastRowFirstColumn="0" w:lastRowLastColumn="0"/>
-        </w:trPr>
-        <w:tc>
-          <w:tcPr>
-            <w:cnfStyle w:val="001000000000" w:firstRow="0" w:lastRow="0" w:firstColumn="1" w:lastColumn="0" w:oddVBand="0" w:evenVBand="0" w:oddHBand="0" w:evenHBand="0" w:firstRowFirstColumn="0" w:firstRowLastColumn="0" w:lastRowFirstColumn="0" w:lastRowLastColumn="0"/>
-            <w:tcW w:w="1124" w:type="dxa"/>
-          </w:tcPr>
-          <w:p>
-            <w:pPr>
-              <w:jc w:val="center"/>
-            </w:pPr>
           </w:p>
         </w:tc>
         <w:tc>
@@ -1519,11 +1458,6 @@
         </w:tc>
       </w:tr>
     </w:tbl>
-    <w:p>
-      <w:pPr>
-        <w:pStyle w:val="Date"/>
-      </w:pPr>
-    </w:p>
     <w:p>
       <w:pPr>
         <w:rPr>
@@ -1534,9 +1468,6 @@
         </w:rPr>
       </w:pPr>
       <w:r>
-        <w:br w:type="page"/>
-      </w:r>
-      <w:r>
         <w:lastRenderedPageBreak/>
         <w:t>CSIS 4175 – mobile 2</w:t>
       </w:r>
@@ -1546,11 +1477,13 @@
         <w:pStyle w:val="Title"/>
         <w:rPr>
           <w:b/>
+          <w:color w:val="4B4B4B" w:themeColor="text2"/>
         </w:rPr>
       </w:pPr>
       <w:r>
         <w:rPr>
           <w:b/>
+          <w:color w:val="4B4B4B" w:themeColor="text2"/>
         </w:rPr>
         <w:t>project log</w:t>
       </w:r>
@@ -1572,17 +1505,17 @@
     <w:tbl>
       <w:tblPr>
         <w:tblStyle w:val="TaskListTable"/>
-        <w:tblW w:w="4998" w:type="pct"/>
+        <w:tblW w:w="4821" w:type="pct"/>
         <w:tblInd w:w="5" w:type="dxa"/>
         <w:tblLook w:val="04A0" w:firstRow="1" w:lastRow="0" w:firstColumn="1" w:lastColumn="0" w:noHBand="0" w:noVBand="1"/>
         <w:tblDescription w:val="Task List including task, due date, done and initials"/>
       </w:tblPr>
       <w:tblGrid>
-        <w:gridCol w:w="6086"/>
+        <w:gridCol w:w="6087"/>
+        <w:gridCol w:w="1701"/>
         <w:gridCol w:w="1701"/>
         <w:gridCol w:w="1984"/>
         <w:gridCol w:w="1985"/>
-        <w:gridCol w:w="2196"/>
       </w:tblGrid>
       <w:tr>
         <w:trPr>
@@ -1595,13 +1528,12 @@
             <w:tag w:val="Task:"/>
             <w:id w:val="198206160"/>
             <w:placeholder>
-              <w:docPart w:val="ADC7D28261102F4F8B8454C1A61DB328"/>
+              <w:docPart w:val="8915732FE1539F4A8803E04572C588E9"/>
             </w:placeholder>
             <w:temporary/>
             <w:showingPlcHdr/>
             <w15:appearance w15:val="hidden"/>
           </w:sdtPr>
-          <w:sdtEndPr/>
           <w:sdtContent>
             <w:tc>
               <w:tcPr>
@@ -1610,10 +1542,13 @@
                 <w:tcBorders>
                   <w:bottom w:val="single" w:sz="4" w:space="0" w:color="7F7F7F" w:themeColor="text1" w:themeTint="80"/>
                 </w:tcBorders>
-                <w:shd w:val="clear" w:color="auto" w:fill="475C18" w:themeFill="accent2" w:themeFillShade="80"/>
+                <w:shd w:val="clear" w:color="auto" w:fill="4B4B4B" w:themeFill="text2"/>
                 <w:vAlign w:val="bottom"/>
               </w:tcPr>
               <w:p>
+                <w:pPr>
+                  <w:jc w:val="center"/>
+                </w:pPr>
                 <w:r>
                   <w:t>Task</w:t>
                 </w:r>
@@ -1624,6 +1559,21 @@
         <w:tc>
           <w:tcPr>
             <w:tcW w:w="1701" w:type="dxa"/>
+            <w:shd w:val="clear" w:color="auto" w:fill="9A0E36" w:themeFill="accent4" w:themeFillShade="80"/>
+            <w:vAlign w:val="bottom"/>
+          </w:tcPr>
+          <w:p>
+            <w:pPr>
+              <w:cnfStyle w:val="100000000000" w:firstRow="1" w:lastRow="0" w:firstColumn="0" w:lastColumn="0" w:oddVBand="0" w:evenVBand="0" w:oddHBand="0" w:evenHBand="0" w:firstRowFirstColumn="0" w:firstRowLastColumn="0" w:lastRowFirstColumn="0" w:lastRowLastColumn="0"/>
+            </w:pPr>
+            <w:r>
+              <w:t>Status</w:t>
+            </w:r>
+          </w:p>
+        </w:tc>
+        <w:tc>
+          <w:tcPr>
+            <w:tcW w:w="1701" w:type="dxa"/>
           </w:tcPr>
           <w:p>
             <w:pPr>
@@ -1662,13 +1612,12 @@
                 <w:tag w:val="Due date:"/>
                 <w:id w:val="1069231499"/>
                 <w:placeholder>
-                  <w:docPart w:val="9DC402FEF48B874C95ED2D8EBBD5510A"/>
+                  <w:docPart w:val="490B574E8112774989FC6D95F2DA55EB"/>
                 </w:placeholder>
                 <w:temporary/>
                 <w:showingPlcHdr/>
                 <w15:appearance w15:val="hidden"/>
               </w:sdtPr>
-              <w:sdtEndPr/>
               <w:sdtContent>
                 <w:r>
                   <w:t>Due Date</w:t>
@@ -1677,24 +1626,6 @@
             </w:sdt>
           </w:p>
         </w:tc>
-        <w:tc>
-          <w:tcPr>
-            <w:tcW w:w="2196" w:type="dxa"/>
-            <w:tcBorders>
-              <w:bottom w:val="single" w:sz="4" w:space="0" w:color="7F7F7F" w:themeColor="text1" w:themeTint="80"/>
-            </w:tcBorders>
-            <w:shd w:val="clear" w:color="auto" w:fill="9A0E36" w:themeFill="accent4" w:themeFillShade="80"/>
-            <w:vAlign w:val="bottom"/>
-          </w:tcPr>
-          <w:p>
-            <w:pPr>
-              <w:cnfStyle w:val="100000000000" w:firstRow="1" w:lastRow="0" w:firstColumn="0" w:lastColumn="0" w:oddVBand="0" w:evenVBand="0" w:oddHBand="0" w:evenHBand="0" w:firstRowFirstColumn="0" w:firstRowLastColumn="0" w:lastRowFirstColumn="0" w:lastRowLastColumn="0"/>
-            </w:pPr>
-            <w:r>
-              <w:t>Status</w:t>
-            </w:r>
-          </w:p>
-        </w:tc>
       </w:tr>
       <w:tr>
         <w:trPr>
@@ -1720,6 +1651,19 @@
               <w:cnfStyle w:val="000000100000" w:firstRow="0" w:lastRow="0" w:firstColumn="0" w:lastColumn="0" w:oddVBand="0" w:evenVBand="0" w:oddHBand="1" w:evenHBand="0" w:firstRowFirstColumn="0" w:firstRowLastColumn="0" w:lastRowFirstColumn="0" w:lastRowLastColumn="0"/>
             </w:pPr>
             <w:r>
+              <w:t>Done</w:t>
+            </w:r>
+          </w:p>
+        </w:tc>
+        <w:tc>
+          <w:tcPr>
+            <w:tcW w:w="1701" w:type="dxa"/>
+          </w:tcPr>
+          <w:p>
+            <w:pPr>
+              <w:cnfStyle w:val="000000100000" w:firstRow="0" w:lastRow="0" w:firstColumn="0" w:lastColumn="0" w:oddVBand="0" w:evenVBand="0" w:oddHBand="1" w:evenHBand="0" w:firstRowFirstColumn="0" w:firstRowLastColumn="0" w:lastRowFirstColumn="0" w:lastRowLastColumn="0"/>
+            </w:pPr>
+            <w:r>
               <w:t>7</w:t>
             </w:r>
           </w:p>
@@ -1747,19 +1691,6 @@
             </w:pPr>
             <w:r>
               <w:t>Sep 23</w:t>
-            </w:r>
-          </w:p>
-        </w:tc>
-        <w:tc>
-          <w:tcPr>
-            <w:tcW w:w="2196" w:type="dxa"/>
-          </w:tcPr>
-          <w:p>
-            <w:pPr>
-              <w:cnfStyle w:val="000000100000" w:firstRow="0" w:lastRow="0" w:firstColumn="0" w:lastColumn="0" w:oddVBand="0" w:evenVBand="0" w:oddHBand="1" w:evenHBand="0" w:firstRowFirstColumn="0" w:firstRowLastColumn="0" w:lastRowFirstColumn="0" w:lastRowLastColumn="0"/>
-            </w:pPr>
-            <w:r>
-              <w:t>Done</w:t>
             </w:r>
           </w:p>
         </w:tc>
@@ -1788,6 +1719,19 @@
               <w:cnfStyle w:val="000000010000" w:firstRow="0" w:lastRow="0" w:firstColumn="0" w:lastColumn="0" w:oddVBand="0" w:evenVBand="0" w:oddHBand="0" w:evenHBand="1" w:firstRowFirstColumn="0" w:firstRowLastColumn="0" w:lastRowFirstColumn="0" w:lastRowLastColumn="0"/>
             </w:pPr>
             <w:r>
+              <w:t>Done</w:t>
+            </w:r>
+          </w:p>
+        </w:tc>
+        <w:tc>
+          <w:tcPr>
+            <w:tcW w:w="1701" w:type="dxa"/>
+          </w:tcPr>
+          <w:p>
+            <w:pPr>
+              <w:cnfStyle w:val="000000010000" w:firstRow="0" w:lastRow="0" w:firstColumn="0" w:lastColumn="0" w:oddVBand="0" w:evenVBand="0" w:oddHBand="0" w:evenHBand="1" w:firstRowFirstColumn="0" w:firstRowLastColumn="0" w:lastRowFirstColumn="0" w:lastRowLastColumn="0"/>
+            </w:pPr>
+            <w:r>
               <w:t>2</w:t>
             </w:r>
           </w:p>
@@ -1815,19 +1759,6 @@
             </w:pPr>
             <w:r>
               <w:t>Sep 23</w:t>
-            </w:r>
-          </w:p>
-        </w:tc>
-        <w:tc>
-          <w:tcPr>
-            <w:tcW w:w="2196" w:type="dxa"/>
-          </w:tcPr>
-          <w:p>
-            <w:pPr>
-              <w:cnfStyle w:val="000000010000" w:firstRow="0" w:lastRow="0" w:firstColumn="0" w:lastColumn="0" w:oddVBand="0" w:evenVBand="0" w:oddHBand="0" w:evenHBand="1" w:firstRowFirstColumn="0" w:firstRowLastColumn="0" w:lastRowFirstColumn="0" w:lastRowLastColumn="0"/>
-            </w:pPr>
-            <w:r>
-              <w:t>Done</w:t>
             </w:r>
           </w:p>
         </w:tc>
@@ -1857,6 +1788,19 @@
               <w:cnfStyle w:val="000000100000" w:firstRow="0" w:lastRow="0" w:firstColumn="0" w:lastColumn="0" w:oddVBand="0" w:evenVBand="0" w:oddHBand="1" w:evenHBand="0" w:firstRowFirstColumn="0" w:firstRowLastColumn="0" w:lastRowFirstColumn="0" w:lastRowLastColumn="0"/>
             </w:pPr>
             <w:r>
+              <w:t>Done</w:t>
+            </w:r>
+          </w:p>
+        </w:tc>
+        <w:tc>
+          <w:tcPr>
+            <w:tcW w:w="1701" w:type="dxa"/>
+          </w:tcPr>
+          <w:p>
+            <w:pPr>
+              <w:cnfStyle w:val="000000100000" w:firstRow="0" w:lastRow="0" w:firstColumn="0" w:lastColumn="0" w:oddVBand="0" w:evenVBand="0" w:oddHBand="1" w:evenHBand="0" w:firstRowFirstColumn="0" w:firstRowLastColumn="0" w:lastRowFirstColumn="0" w:lastRowLastColumn="0"/>
+            </w:pPr>
+            <w:r>
               <w:t>3</w:t>
             </w:r>
           </w:p>
@@ -1884,19 +1828,6 @@
             </w:pPr>
             <w:r>
               <w:t>Sep 23</w:t>
-            </w:r>
-          </w:p>
-        </w:tc>
-        <w:tc>
-          <w:tcPr>
-            <w:tcW w:w="2196" w:type="dxa"/>
-          </w:tcPr>
-          <w:p>
-            <w:pPr>
-              <w:cnfStyle w:val="000000100000" w:firstRow="0" w:lastRow="0" w:firstColumn="0" w:lastColumn="0" w:oddVBand="0" w:evenVBand="0" w:oddHBand="1" w:evenHBand="0" w:firstRowFirstColumn="0" w:firstRowLastColumn="0" w:lastRowFirstColumn="0" w:lastRowLastColumn="0"/>
-            </w:pPr>
-            <w:r>
-              <w:t>Done</w:t>
             </w:r>
           </w:p>
         </w:tc>
@@ -1925,6 +1856,19 @@
               <w:cnfStyle w:val="000000010000" w:firstRow="0" w:lastRow="0" w:firstColumn="0" w:lastColumn="0" w:oddVBand="0" w:evenVBand="0" w:oddHBand="0" w:evenHBand="1" w:firstRowFirstColumn="0" w:firstRowLastColumn="0" w:lastRowFirstColumn="0" w:lastRowLastColumn="0"/>
             </w:pPr>
             <w:r>
+              <w:t>Done</w:t>
+            </w:r>
+          </w:p>
+        </w:tc>
+        <w:tc>
+          <w:tcPr>
+            <w:tcW w:w="1701" w:type="dxa"/>
+          </w:tcPr>
+          <w:p>
+            <w:pPr>
+              <w:cnfStyle w:val="000000010000" w:firstRow="0" w:lastRow="0" w:firstColumn="0" w:lastColumn="0" w:oddVBand="0" w:evenVBand="0" w:oddHBand="0" w:evenHBand="1" w:firstRowFirstColumn="0" w:firstRowLastColumn="0" w:lastRowFirstColumn="0" w:lastRowLastColumn="0"/>
+            </w:pPr>
+            <w:r>
               <w:t>5</w:t>
             </w:r>
           </w:p>
@@ -1952,19 +1896,6 @@
             </w:pPr>
             <w:r>
               <w:t>Sep 23</w:t>
-            </w:r>
-          </w:p>
-        </w:tc>
-        <w:tc>
-          <w:tcPr>
-            <w:tcW w:w="2196" w:type="dxa"/>
-          </w:tcPr>
-          <w:p>
-            <w:pPr>
-              <w:cnfStyle w:val="000000010000" w:firstRow="0" w:lastRow="0" w:firstColumn="0" w:lastColumn="0" w:oddVBand="0" w:evenVBand="0" w:oddHBand="0" w:evenHBand="1" w:firstRowFirstColumn="0" w:firstRowLastColumn="0" w:lastRowFirstColumn="0" w:lastRowLastColumn="0"/>
-            </w:pPr>
-            <w:r>
-              <w:t>Done</w:t>
             </w:r>
           </w:p>
         </w:tc>
@@ -1980,10 +1911,7 @@
           </w:tcPr>
           <w:p>
             <w:r>
-              <w:t>Design UI</w:t>
-            </w:r>
-            <w:r>
-              <w:t xml:space="preserve"> for login &amp; registration activity </w:t>
+              <w:t>Create app logo</w:t>
             </w:r>
           </w:p>
         </w:tc>
@@ -1996,7 +1924,20 @@
               <w:cnfStyle w:val="000000100000" w:firstRow="0" w:lastRow="0" w:firstColumn="0" w:lastColumn="0" w:oddVBand="0" w:evenVBand="0" w:oddHBand="1" w:evenHBand="0" w:firstRowFirstColumn="0" w:firstRowLastColumn="0" w:lastRowFirstColumn="0" w:lastRowLastColumn="0"/>
             </w:pPr>
             <w:r>
-              <w:t>5</w:t>
+              <w:t>Done</w:t>
+            </w:r>
+          </w:p>
+        </w:tc>
+        <w:tc>
+          <w:tcPr>
+            <w:tcW w:w="1701" w:type="dxa"/>
+          </w:tcPr>
+          <w:p>
+            <w:pPr>
+              <w:cnfStyle w:val="000000100000" w:firstRow="0" w:lastRow="0" w:firstColumn="0" w:lastColumn="0" w:oddVBand="0" w:evenVBand="0" w:oddHBand="1" w:evenHBand="0" w:firstRowFirstColumn="0" w:firstRowLastColumn="0" w:lastRowFirstColumn="0" w:lastRowLastColumn="0"/>
+            </w:pPr>
+            <w:r>
+              <w:t>1</w:t>
             </w:r>
           </w:p>
         </w:tc>
@@ -2022,20 +1963,7 @@
               <w:cnfStyle w:val="000000100000" w:firstRow="0" w:lastRow="0" w:firstColumn="0" w:lastColumn="0" w:oddVBand="0" w:evenVBand="0" w:oddHBand="1" w:evenHBand="0" w:firstRowFirstColumn="0" w:firstRowLastColumn="0" w:lastRowFirstColumn="0" w:lastRowLastColumn="0"/>
             </w:pPr>
             <w:r>
-              <w:t>Sep 24</w:t>
-            </w:r>
-          </w:p>
-        </w:tc>
-        <w:tc>
-          <w:tcPr>
-            <w:tcW w:w="2196" w:type="dxa"/>
-          </w:tcPr>
-          <w:p>
-            <w:pPr>
-              <w:cnfStyle w:val="000000100000" w:firstRow="0" w:lastRow="0" w:firstColumn="0" w:lastColumn="0" w:oddVBand="0" w:evenVBand="0" w:oddHBand="1" w:evenHBand="0" w:firstRowFirstColumn="0" w:firstRowLastColumn="0" w:lastRowFirstColumn="0" w:lastRowLastColumn="0"/>
-            </w:pPr>
-            <w:r>
-              <w:t>In process</w:t>
+              <w:t xml:space="preserve">Sep 24 </w:t>
             </w:r>
           </w:p>
         </w:tc>
@@ -2050,20 +1978,11 @@
             <w:tcW w:w="6086" w:type="dxa"/>
           </w:tcPr>
           <w:p>
-            <w:pPr>
-              <w:rPr>
-                <w:rFonts w:ascii="Calibri" w:hAnsi="Calibri" w:cs="Calibri"/>
-              </w:rPr>
-            </w:pPr>
-            <w:r>
-              <w:t xml:space="preserve">User profile </w:t>
-            </w:r>
-            <w:r>
-              <w:t>activity</w:t>
-            </w:r>
-            <w:r>
-              <w:t xml:space="preserve"> features</w:t>
-            </w:r>
+            <w:r>
+              <w:t xml:space="preserve">Design UI for login &amp; registration activity </w:t>
+            </w:r>
+            <w:bookmarkStart w:id="0" w:name="_GoBack"/>
+            <w:bookmarkEnd w:id="0"/>
           </w:p>
         </w:tc>
         <w:tc>
@@ -2075,6 +1994,19 @@
               <w:cnfStyle w:val="000000010000" w:firstRow="0" w:lastRow="0" w:firstColumn="0" w:lastColumn="0" w:oddVBand="0" w:evenVBand="0" w:oddHBand="0" w:evenHBand="1" w:firstRowFirstColumn="0" w:firstRowLastColumn="0" w:lastRowFirstColumn="0" w:lastRowLastColumn="0"/>
             </w:pPr>
             <w:r>
+              <w:t>Done</w:t>
+            </w:r>
+          </w:p>
+        </w:tc>
+        <w:tc>
+          <w:tcPr>
+            <w:tcW w:w="1701" w:type="dxa"/>
+          </w:tcPr>
+          <w:p>
+            <w:pPr>
+              <w:cnfStyle w:val="000000010000" w:firstRow="0" w:lastRow="0" w:firstColumn="0" w:lastColumn="0" w:oddVBand="0" w:evenVBand="0" w:oddHBand="0" w:evenHBand="1" w:firstRowFirstColumn="0" w:firstRowLastColumn="0" w:lastRowFirstColumn="0" w:lastRowLastColumn="0"/>
+            </w:pPr>
+            <w:r>
               <w:t>5</w:t>
             </w:r>
           </w:p>
@@ -2088,7 +2020,7 @@
               <w:cnfStyle w:val="000000010000" w:firstRow="0" w:lastRow="0" w:firstColumn="0" w:lastColumn="0" w:oddVBand="0" w:evenVBand="0" w:oddHBand="0" w:evenHBand="1" w:firstRowFirstColumn="0" w:firstRowLastColumn="0" w:lastRowFirstColumn="0" w:lastRowLastColumn="0"/>
             </w:pPr>
             <w:r>
-              <w:t>Toan</w:t>
+              <w:t>Thao</w:t>
             </w:r>
           </w:p>
         </w:tc>
@@ -2101,20 +2033,7 @@
               <w:cnfStyle w:val="000000010000" w:firstRow="0" w:lastRow="0" w:firstColumn="0" w:lastColumn="0" w:oddVBand="0" w:evenVBand="0" w:oddHBand="0" w:evenHBand="1" w:firstRowFirstColumn="0" w:firstRowLastColumn="0" w:lastRowFirstColumn="0" w:lastRowLastColumn="0"/>
             </w:pPr>
             <w:r>
-              <w:t>Sep 29</w:t>
-            </w:r>
-          </w:p>
-        </w:tc>
-        <w:tc>
-          <w:tcPr>
-            <w:tcW w:w="2196" w:type="dxa"/>
-          </w:tcPr>
-          <w:p>
-            <w:pPr>
-              <w:cnfStyle w:val="000000010000" w:firstRow="0" w:lastRow="0" w:firstColumn="0" w:lastColumn="0" w:oddVBand="0" w:evenVBand="0" w:oddHBand="0" w:evenHBand="1" w:firstRowFirstColumn="0" w:firstRowLastColumn="0" w:lastRowFirstColumn="0" w:lastRowLastColumn="0"/>
-            </w:pPr>
-            <w:r>
-              <w:t>Done</w:t>
+              <w:t>Sep 24</w:t>
             </w:r>
           </w:p>
         </w:tc>
@@ -2129,11 +2048,13 @@
             <w:tcW w:w="6086" w:type="dxa"/>
           </w:tcPr>
           <w:p>
-            <w:r>
-              <w:t>User profile edit</w:t>
-            </w:r>
-            <w:r>
-              <w:t xml:space="preserve"> features</w:t>
+            <w:pPr>
+              <w:rPr>
+                <w:rFonts w:ascii="Calibri" w:hAnsi="Calibri" w:cs="Calibri"/>
+              </w:rPr>
+            </w:pPr>
+            <w:r>
+              <w:t>User profile activity features</w:t>
             </w:r>
           </w:p>
         </w:tc>
@@ -2146,6 +2067,19 @@
               <w:cnfStyle w:val="000000100000" w:firstRow="0" w:lastRow="0" w:firstColumn="0" w:lastColumn="0" w:oddVBand="0" w:evenVBand="0" w:oddHBand="1" w:evenHBand="0" w:firstRowFirstColumn="0" w:firstRowLastColumn="0" w:lastRowFirstColumn="0" w:lastRowLastColumn="0"/>
             </w:pPr>
             <w:r>
+              <w:t>Done</w:t>
+            </w:r>
+          </w:p>
+        </w:tc>
+        <w:tc>
+          <w:tcPr>
+            <w:tcW w:w="1701" w:type="dxa"/>
+          </w:tcPr>
+          <w:p>
+            <w:pPr>
+              <w:cnfStyle w:val="000000100000" w:firstRow="0" w:lastRow="0" w:firstColumn="0" w:lastColumn="0" w:oddVBand="0" w:evenVBand="0" w:oddHBand="1" w:evenHBand="0" w:firstRowFirstColumn="0" w:firstRowLastColumn="0" w:lastRowFirstColumn="0" w:lastRowLastColumn="0"/>
+            </w:pPr>
+            <w:r>
               <w:t>5</w:t>
             </w:r>
           </w:p>
@@ -2172,20 +2106,7 @@
               <w:cnfStyle w:val="000000100000" w:firstRow="0" w:lastRow="0" w:firstColumn="0" w:lastColumn="0" w:oddVBand="0" w:evenVBand="0" w:oddHBand="1" w:evenHBand="0" w:firstRowFirstColumn="0" w:firstRowLastColumn="0" w:lastRowFirstColumn="0" w:lastRowLastColumn="0"/>
             </w:pPr>
             <w:r>
-              <w:t>Sep 30</w:t>
-            </w:r>
-          </w:p>
-        </w:tc>
-        <w:tc>
-          <w:tcPr>
-            <w:tcW w:w="2196" w:type="dxa"/>
-          </w:tcPr>
-          <w:p>
-            <w:pPr>
-              <w:cnfStyle w:val="000000100000" w:firstRow="0" w:lastRow="0" w:firstColumn="0" w:lastColumn="0" w:oddVBand="0" w:evenVBand="0" w:oddHBand="1" w:evenHBand="0" w:firstRowFirstColumn="0" w:firstRowLastColumn="0" w:lastRowFirstColumn="0" w:lastRowLastColumn="0"/>
-            </w:pPr>
-            <w:r>
-              <w:t>Done</w:t>
+              <w:t>Sep 29</w:t>
             </w:r>
           </w:p>
         </w:tc>
@@ -2201,7 +2122,7 @@
           </w:tcPr>
           <w:p>
             <w:r>
-              <w:t>Implement add event feature.</w:t>
+              <w:t>User profile edit features</w:t>
             </w:r>
           </w:p>
         </w:tc>
@@ -2214,7 +2135,20 @@
               <w:cnfStyle w:val="000000010000" w:firstRow="0" w:lastRow="0" w:firstColumn="0" w:lastColumn="0" w:oddVBand="0" w:evenVBand="0" w:oddHBand="0" w:evenHBand="1" w:firstRowFirstColumn="0" w:firstRowLastColumn="0" w:lastRowFirstColumn="0" w:lastRowLastColumn="0"/>
             </w:pPr>
             <w:r>
-              <w:t>7</w:t>
+              <w:t>Done</w:t>
+            </w:r>
+          </w:p>
+        </w:tc>
+        <w:tc>
+          <w:tcPr>
+            <w:tcW w:w="1701" w:type="dxa"/>
+          </w:tcPr>
+          <w:p>
+            <w:pPr>
+              <w:cnfStyle w:val="000000010000" w:firstRow="0" w:lastRow="0" w:firstColumn="0" w:lastColumn="0" w:oddVBand="0" w:evenVBand="0" w:oddHBand="0" w:evenHBand="1" w:firstRowFirstColumn="0" w:firstRowLastColumn="0" w:lastRowFirstColumn="0" w:lastRowLastColumn="0"/>
+            </w:pPr>
+            <w:r>
+              <w:t>5</w:t>
             </w:r>
           </w:p>
         </w:tc>
@@ -2240,20 +2174,7 @@
               <w:cnfStyle w:val="000000010000" w:firstRow="0" w:lastRow="0" w:firstColumn="0" w:lastColumn="0" w:oddVBand="0" w:evenVBand="0" w:oddHBand="0" w:evenHBand="1" w:firstRowFirstColumn="0" w:firstRowLastColumn="0" w:lastRowFirstColumn="0" w:lastRowLastColumn="0"/>
             </w:pPr>
             <w:r>
-              <w:t>Oct 6, 7</w:t>
-            </w:r>
-          </w:p>
-        </w:tc>
-        <w:tc>
-          <w:tcPr>
-            <w:tcW w:w="2196" w:type="dxa"/>
-          </w:tcPr>
-          <w:p>
-            <w:pPr>
-              <w:cnfStyle w:val="000000010000" w:firstRow="0" w:lastRow="0" w:firstColumn="0" w:lastColumn="0" w:oddVBand="0" w:evenVBand="0" w:oddHBand="0" w:evenHBand="1" w:firstRowFirstColumn="0" w:firstRowLastColumn="0" w:lastRowFirstColumn="0" w:lastRowLastColumn="0"/>
-            </w:pPr>
-            <w:r>
-              <w:t>Done</w:t>
+              <w:t>Sep 30</w:t>
             </w:r>
           </w:p>
         </w:tc>
@@ -2269,6 +2190,278 @@
           </w:tcPr>
           <w:p>
             <w:r>
+              <w:t>Create bottom navigation</w:t>
+            </w:r>
+          </w:p>
+        </w:tc>
+        <w:tc>
+          <w:tcPr>
+            <w:tcW w:w="1701" w:type="dxa"/>
+          </w:tcPr>
+          <w:p>
+            <w:pPr>
+              <w:cnfStyle w:val="000000100000" w:firstRow="0" w:lastRow="0" w:firstColumn="0" w:lastColumn="0" w:oddVBand="0" w:evenVBand="0" w:oddHBand="1" w:evenHBand="0" w:firstRowFirstColumn="0" w:firstRowLastColumn="0" w:lastRowFirstColumn="0" w:lastRowLastColumn="0"/>
+            </w:pPr>
+            <w:r>
+              <w:t>Done</w:t>
+            </w:r>
+          </w:p>
+        </w:tc>
+        <w:tc>
+          <w:tcPr>
+            <w:tcW w:w="1701" w:type="dxa"/>
+          </w:tcPr>
+          <w:p>
+            <w:pPr>
+              <w:cnfStyle w:val="000000100000" w:firstRow="0" w:lastRow="0" w:firstColumn="0" w:lastColumn="0" w:oddVBand="0" w:evenVBand="0" w:oddHBand="1" w:evenHBand="0" w:firstRowFirstColumn="0" w:firstRowLastColumn="0" w:lastRowFirstColumn="0" w:lastRowLastColumn="0"/>
+            </w:pPr>
+            <w:r>
+              <w:t>2</w:t>
+            </w:r>
+          </w:p>
+        </w:tc>
+        <w:tc>
+          <w:tcPr>
+            <w:tcW w:w="1984" w:type="dxa"/>
+          </w:tcPr>
+          <w:p>
+            <w:pPr>
+              <w:cnfStyle w:val="000000100000" w:firstRow="0" w:lastRow="0" w:firstColumn="0" w:lastColumn="0" w:oddVBand="0" w:evenVBand="0" w:oddHBand="1" w:evenHBand="0" w:firstRowFirstColumn="0" w:firstRowLastColumn="0" w:lastRowFirstColumn="0" w:lastRowLastColumn="0"/>
+            </w:pPr>
+            <w:r>
+              <w:t>Thao</w:t>
+            </w:r>
+          </w:p>
+        </w:tc>
+        <w:tc>
+          <w:tcPr>
+            <w:tcW w:w="1985" w:type="dxa"/>
+          </w:tcPr>
+          <w:p>
+            <w:pPr>
+              <w:cnfStyle w:val="000000100000" w:firstRow="0" w:lastRow="0" w:firstColumn="0" w:lastColumn="0" w:oddVBand="0" w:evenVBand="0" w:oddHBand="1" w:evenHBand="0" w:firstRowFirstColumn="0" w:firstRowLastColumn="0" w:lastRowFirstColumn="0" w:lastRowLastColumn="0"/>
+            </w:pPr>
+            <w:r>
+              <w:t>Oct 5</w:t>
+            </w:r>
+          </w:p>
+        </w:tc>
+      </w:tr>
+      <w:tr>
+        <w:trPr>
+          <w:cnfStyle w:val="000000010000" w:firstRow="0" w:lastRow="0" w:firstColumn="0" w:lastColumn="0" w:oddVBand="0" w:evenVBand="0" w:oddHBand="0" w:evenHBand="1" w:firstRowFirstColumn="0" w:firstRowLastColumn="0" w:lastRowFirstColumn="0" w:lastRowLastColumn="0"/>
+        </w:trPr>
+        <w:tc>
+          <w:tcPr>
+            <w:cnfStyle w:val="001000000000" w:firstRow="0" w:lastRow="0" w:firstColumn="1" w:lastColumn="0" w:oddVBand="0" w:evenVBand="0" w:oddHBand="0" w:evenHBand="0" w:firstRowFirstColumn="0" w:firstRowLastColumn="0" w:lastRowFirstColumn="0" w:lastRowLastColumn="0"/>
+            <w:tcW w:w="6086" w:type="dxa"/>
+          </w:tcPr>
+          <w:p>
+            <w:r>
+              <w:t>Implement add event feature</w:t>
+            </w:r>
+          </w:p>
+        </w:tc>
+        <w:tc>
+          <w:tcPr>
+            <w:tcW w:w="1701" w:type="dxa"/>
+          </w:tcPr>
+          <w:p>
+            <w:pPr>
+              <w:cnfStyle w:val="000000010000" w:firstRow="0" w:lastRow="0" w:firstColumn="0" w:lastColumn="0" w:oddVBand="0" w:evenVBand="0" w:oddHBand="0" w:evenHBand="1" w:firstRowFirstColumn="0" w:firstRowLastColumn="0" w:lastRowFirstColumn="0" w:lastRowLastColumn="0"/>
+            </w:pPr>
+            <w:r>
+              <w:t>Done</w:t>
+            </w:r>
+          </w:p>
+        </w:tc>
+        <w:tc>
+          <w:tcPr>
+            <w:tcW w:w="1701" w:type="dxa"/>
+          </w:tcPr>
+          <w:p>
+            <w:pPr>
+              <w:cnfStyle w:val="000000010000" w:firstRow="0" w:lastRow="0" w:firstColumn="0" w:lastColumn="0" w:oddVBand="0" w:evenVBand="0" w:oddHBand="0" w:evenHBand="1" w:firstRowFirstColumn="0" w:firstRowLastColumn="0" w:lastRowFirstColumn="0" w:lastRowLastColumn="0"/>
+            </w:pPr>
+            <w:r>
+              <w:t>7</w:t>
+            </w:r>
+          </w:p>
+        </w:tc>
+        <w:tc>
+          <w:tcPr>
+            <w:tcW w:w="1984" w:type="dxa"/>
+          </w:tcPr>
+          <w:p>
+            <w:pPr>
+              <w:cnfStyle w:val="000000010000" w:firstRow="0" w:lastRow="0" w:firstColumn="0" w:lastColumn="0" w:oddVBand="0" w:evenVBand="0" w:oddHBand="0" w:evenHBand="1" w:firstRowFirstColumn="0" w:firstRowLastColumn="0" w:lastRowFirstColumn="0" w:lastRowLastColumn="0"/>
+            </w:pPr>
+            <w:r>
+              <w:t>Toan</w:t>
+            </w:r>
+          </w:p>
+        </w:tc>
+        <w:tc>
+          <w:tcPr>
+            <w:tcW w:w="1985" w:type="dxa"/>
+          </w:tcPr>
+          <w:p>
+            <w:pPr>
+              <w:cnfStyle w:val="000000010000" w:firstRow="0" w:lastRow="0" w:firstColumn="0" w:lastColumn="0" w:oddVBand="0" w:evenVBand="0" w:oddHBand="0" w:evenHBand="1" w:firstRowFirstColumn="0" w:firstRowLastColumn="0" w:lastRowFirstColumn="0" w:lastRowLastColumn="0"/>
+            </w:pPr>
+            <w:r>
+              <w:t>Oct 6, 7</w:t>
+            </w:r>
+          </w:p>
+        </w:tc>
+      </w:tr>
+      <w:tr>
+        <w:trPr>
+          <w:cnfStyle w:val="000000100000" w:firstRow="0" w:lastRow="0" w:firstColumn="0" w:lastColumn="0" w:oddVBand="0" w:evenVBand="0" w:oddHBand="1" w:evenHBand="0" w:firstRowFirstColumn="0" w:firstRowLastColumn="0" w:lastRowFirstColumn="0" w:lastRowLastColumn="0"/>
+        </w:trPr>
+        <w:tc>
+          <w:tcPr>
+            <w:cnfStyle w:val="001000000000" w:firstRow="0" w:lastRow="0" w:firstColumn="1" w:lastColumn="0" w:oddVBand="0" w:evenVBand="0" w:oddHBand="0" w:evenHBand="0" w:firstRowFirstColumn="0" w:firstRowLastColumn="0" w:lastRowFirstColumn="0" w:lastRowLastColumn="0"/>
+            <w:tcW w:w="6086" w:type="dxa"/>
+          </w:tcPr>
+          <w:p>
+            <w:r>
+              <w:t>Create list events activity (static)</w:t>
+            </w:r>
+          </w:p>
+        </w:tc>
+        <w:tc>
+          <w:tcPr>
+            <w:tcW w:w="1701" w:type="dxa"/>
+          </w:tcPr>
+          <w:p>
+            <w:pPr>
+              <w:cnfStyle w:val="000000100000" w:firstRow="0" w:lastRow="0" w:firstColumn="0" w:lastColumn="0" w:oddVBand="0" w:evenVBand="0" w:oddHBand="1" w:evenHBand="0" w:firstRowFirstColumn="0" w:firstRowLastColumn="0" w:lastRowFirstColumn="0" w:lastRowLastColumn="0"/>
+            </w:pPr>
+            <w:r>
+              <w:t>Done</w:t>
+            </w:r>
+          </w:p>
+        </w:tc>
+        <w:tc>
+          <w:tcPr>
+            <w:tcW w:w="1701" w:type="dxa"/>
+          </w:tcPr>
+          <w:p>
+            <w:pPr>
+              <w:cnfStyle w:val="000000100000" w:firstRow="0" w:lastRow="0" w:firstColumn="0" w:lastColumn="0" w:oddVBand="0" w:evenVBand="0" w:oddHBand="1" w:evenHBand="0" w:firstRowFirstColumn="0" w:firstRowLastColumn="0" w:lastRowFirstColumn="0" w:lastRowLastColumn="0"/>
+            </w:pPr>
+            <w:r>
+              <w:t>3</w:t>
+            </w:r>
+          </w:p>
+        </w:tc>
+        <w:tc>
+          <w:tcPr>
+            <w:tcW w:w="1984" w:type="dxa"/>
+          </w:tcPr>
+          <w:p>
+            <w:pPr>
+              <w:cnfStyle w:val="000000100000" w:firstRow="0" w:lastRow="0" w:firstColumn="0" w:lastColumn="0" w:oddVBand="0" w:evenVBand="0" w:oddHBand="1" w:evenHBand="0" w:firstRowFirstColumn="0" w:firstRowLastColumn="0" w:lastRowFirstColumn="0" w:lastRowLastColumn="0"/>
+            </w:pPr>
+            <w:r>
+              <w:t>Thao</w:t>
+            </w:r>
+          </w:p>
+        </w:tc>
+        <w:tc>
+          <w:tcPr>
+            <w:tcW w:w="1985" w:type="dxa"/>
+          </w:tcPr>
+          <w:p>
+            <w:pPr>
+              <w:cnfStyle w:val="000000100000" w:firstRow="0" w:lastRow="0" w:firstColumn="0" w:lastColumn="0" w:oddVBand="0" w:evenVBand="0" w:oddHBand="1" w:evenHBand="0" w:firstRowFirstColumn="0" w:firstRowLastColumn="0" w:lastRowFirstColumn="0" w:lastRowLastColumn="0"/>
+            </w:pPr>
+            <w:r>
+              <w:t>Oct 12</w:t>
+            </w:r>
+          </w:p>
+        </w:tc>
+      </w:tr>
+      <w:tr>
+        <w:trPr>
+          <w:cnfStyle w:val="000000010000" w:firstRow="0" w:lastRow="0" w:firstColumn="0" w:lastColumn="0" w:oddVBand="0" w:evenVBand="0" w:oddHBand="0" w:evenHBand="1" w:firstRowFirstColumn="0" w:firstRowLastColumn="0" w:lastRowFirstColumn="0" w:lastRowLastColumn="0"/>
+        </w:trPr>
+        <w:tc>
+          <w:tcPr>
+            <w:cnfStyle w:val="001000000000" w:firstRow="0" w:lastRow="0" w:firstColumn="1" w:lastColumn="0" w:oddVBand="0" w:evenVBand="0" w:oddHBand="0" w:evenHBand="0" w:firstRowFirstColumn="0" w:firstRowLastColumn="0" w:lastRowFirstColumn="0" w:lastRowLastColumn="0"/>
+            <w:tcW w:w="6086" w:type="dxa"/>
+          </w:tcPr>
+          <w:p>
+            <w:r>
+              <w:t>Create Android search tool</w:t>
+            </w:r>
+          </w:p>
+        </w:tc>
+        <w:tc>
+          <w:tcPr>
+            <w:tcW w:w="1701" w:type="dxa"/>
+          </w:tcPr>
+          <w:p>
+            <w:pPr>
+              <w:cnfStyle w:val="000000010000" w:firstRow="0" w:lastRow="0" w:firstColumn="0" w:lastColumn="0" w:oddVBand="0" w:evenVBand="0" w:oddHBand="0" w:evenHBand="1" w:firstRowFirstColumn="0" w:firstRowLastColumn="0" w:lastRowFirstColumn="0" w:lastRowLastColumn="0"/>
+            </w:pPr>
+            <w:r>
+              <w:t>Done</w:t>
+            </w:r>
+          </w:p>
+        </w:tc>
+        <w:tc>
+          <w:tcPr>
+            <w:tcW w:w="1701" w:type="dxa"/>
+          </w:tcPr>
+          <w:p>
+            <w:pPr>
+              <w:cnfStyle w:val="000000010000" w:firstRow="0" w:lastRow="0" w:firstColumn="0" w:lastColumn="0" w:oddVBand="0" w:evenVBand="0" w:oddHBand="0" w:evenHBand="1" w:firstRowFirstColumn="0" w:firstRowLastColumn="0" w:lastRowFirstColumn="0" w:lastRowLastColumn="0"/>
+            </w:pPr>
+            <w:r>
+              <w:t>2</w:t>
+            </w:r>
+          </w:p>
+        </w:tc>
+        <w:tc>
+          <w:tcPr>
+            <w:tcW w:w="1984" w:type="dxa"/>
+          </w:tcPr>
+          <w:p>
+            <w:pPr>
+              <w:cnfStyle w:val="000000010000" w:firstRow="0" w:lastRow="0" w:firstColumn="0" w:lastColumn="0" w:oddVBand="0" w:evenVBand="0" w:oddHBand="0" w:evenHBand="1" w:firstRowFirstColumn="0" w:firstRowLastColumn="0" w:lastRowFirstColumn="0" w:lastRowLastColumn="0"/>
+            </w:pPr>
+            <w:r>
+              <w:t>Thao</w:t>
+            </w:r>
+          </w:p>
+        </w:tc>
+        <w:tc>
+          <w:tcPr>
+            <w:tcW w:w="1985" w:type="dxa"/>
+          </w:tcPr>
+          <w:p>
+            <w:pPr>
+              <w:cnfStyle w:val="000000010000" w:firstRow="0" w:lastRow="0" w:firstColumn="0" w:lastColumn="0" w:oddVBand="0" w:evenVBand="0" w:oddHBand="0" w:evenHBand="1" w:firstRowFirstColumn="0" w:firstRowLastColumn="0" w:lastRowFirstColumn="0" w:lastRowLastColumn="0"/>
+            </w:pPr>
+            <w:r>
+              <w:t>Oct 13</w:t>
+            </w:r>
+          </w:p>
+        </w:tc>
+      </w:tr>
+      <w:tr>
+        <w:trPr>
+          <w:cnfStyle w:val="000000100000" w:firstRow="0" w:lastRow="0" w:firstColumn="0" w:lastColumn="0" w:oddVBand="0" w:evenVBand="0" w:oddHBand="1" w:evenHBand="0" w:firstRowFirstColumn="0" w:firstRowLastColumn="0" w:lastRowFirstColumn="0" w:lastRowLastColumn="0"/>
+        </w:trPr>
+        <w:tc>
+          <w:tcPr>
+            <w:cnfStyle w:val="001000000000" w:firstRow="0" w:lastRow="0" w:firstColumn="1" w:lastColumn="0" w:oddVBand="0" w:evenVBand="0" w:oddHBand="0" w:evenHBand="0" w:firstRowFirstColumn="0" w:firstRowLastColumn="0" w:lastRowFirstColumn="0" w:lastRowLastColumn="0"/>
+            <w:tcW w:w="6086" w:type="dxa"/>
+          </w:tcPr>
+          <w:p>
+            <w:r>
               <w:t xml:space="preserve">Apply best practice using </w:t>
             </w:r>
             <w:proofErr w:type="spellStart"/>
@@ -2295,6 +2488,19 @@
               <w:cnfStyle w:val="000000100000" w:firstRow="0" w:lastRow="0" w:firstColumn="0" w:lastColumn="0" w:oddVBand="0" w:evenVBand="0" w:oddHBand="1" w:evenHBand="0" w:firstRowFirstColumn="0" w:firstRowLastColumn="0" w:lastRowFirstColumn="0" w:lastRowLastColumn="0"/>
             </w:pPr>
             <w:r>
+              <w:t>In Process</w:t>
+            </w:r>
+          </w:p>
+        </w:tc>
+        <w:tc>
+          <w:tcPr>
+            <w:tcW w:w="1701" w:type="dxa"/>
+          </w:tcPr>
+          <w:p>
+            <w:pPr>
+              <w:cnfStyle w:val="000000100000" w:firstRow="0" w:lastRow="0" w:firstColumn="0" w:lastColumn="0" w:oddVBand="0" w:evenVBand="0" w:oddHBand="1" w:evenHBand="0" w:firstRowFirstColumn="0" w:firstRowLastColumn="0" w:lastRowFirstColumn="0" w:lastRowLastColumn="0"/>
+            </w:pPr>
+            <w:r>
               <w:t>10</w:t>
             </w:r>
           </w:p>
@@ -2322,19 +2528,6 @@
             </w:pPr>
             <w:r>
               <w:t>Oct 13, 14</w:t>
-            </w:r>
-          </w:p>
-        </w:tc>
-        <w:tc>
-          <w:tcPr>
-            <w:tcW w:w="2196" w:type="dxa"/>
-          </w:tcPr>
-          <w:p>
-            <w:pPr>
-              <w:cnfStyle w:val="000000100000" w:firstRow="0" w:lastRow="0" w:firstColumn="0" w:lastColumn="0" w:oddVBand="0" w:evenVBand="0" w:oddHBand="1" w:evenHBand="0" w:firstRowFirstColumn="0" w:firstRowLastColumn="0" w:lastRowFirstColumn="0" w:lastRowLastColumn="0"/>
-            </w:pPr>
-            <w:r>
-              <w:t>In Process</w:t>
             </w:r>
           </w:p>
         </w:tc>
@@ -2351,15 +2544,8 @@
           </w:tcPr>
           <w:p>
             <w:r>
-              <w:t xml:space="preserve">Move Events list from </w:t>
-            </w:r>
-            <w:proofErr w:type="spellStart"/>
-            <w:r>
-              <w:t>MainActivity</w:t>
-            </w:r>
-            <w:proofErr w:type="spellEnd"/>
-            <w:r>
-              <w:t xml:space="preserve"> to Fragment</w:t>
+              <w:lastRenderedPageBreak/>
+              <w:t>Create event detail activity (static)</w:t>
             </w:r>
           </w:p>
         </w:tc>
@@ -2372,7 +2558,20 @@
               <w:cnfStyle w:val="000000010000" w:firstRow="0" w:lastRow="0" w:firstColumn="0" w:lastColumn="0" w:oddVBand="0" w:evenVBand="0" w:oddHBand="0" w:evenHBand="1" w:firstRowFirstColumn="0" w:firstRowLastColumn="0" w:lastRowFirstColumn="0" w:lastRowLastColumn="0"/>
             </w:pPr>
             <w:r>
-              <w:t>2</w:t>
+              <w:t>Done</w:t>
+            </w:r>
+          </w:p>
+        </w:tc>
+        <w:tc>
+          <w:tcPr>
+            <w:tcW w:w="1701" w:type="dxa"/>
+          </w:tcPr>
+          <w:p>
+            <w:pPr>
+              <w:cnfStyle w:val="000000010000" w:firstRow="0" w:lastRow="0" w:firstColumn="0" w:lastColumn="0" w:oddVBand="0" w:evenVBand="0" w:oddHBand="0" w:evenHBand="1" w:firstRowFirstColumn="0" w:firstRowLastColumn="0" w:lastRowFirstColumn="0" w:lastRowLastColumn="0"/>
+            </w:pPr>
+            <w:r>
+              <w:t>3</w:t>
             </w:r>
           </w:p>
         </w:tc>
@@ -2385,7 +2584,7 @@
               <w:cnfStyle w:val="000000010000" w:firstRow="0" w:lastRow="0" w:firstColumn="0" w:lastColumn="0" w:oddVBand="0" w:evenVBand="0" w:oddHBand="0" w:evenHBand="1" w:firstRowFirstColumn="0" w:firstRowLastColumn="0" w:lastRowFirstColumn="0" w:lastRowLastColumn="0"/>
             </w:pPr>
             <w:r>
-              <w:t>Toan</w:t>
+              <w:t>Thao</w:t>
             </w:r>
           </w:p>
         </w:tc>
@@ -2398,23 +2597,8 @@
               <w:cnfStyle w:val="000000010000" w:firstRow="0" w:lastRow="0" w:firstColumn="0" w:lastColumn="0" w:oddVBand="0" w:evenVBand="0" w:oddHBand="0" w:evenHBand="1" w:firstRowFirstColumn="0" w:firstRowLastColumn="0" w:lastRowFirstColumn="0" w:lastRowLastColumn="0"/>
             </w:pPr>
             <w:r>
-              <w:t>Oct 20</w:t>
-            </w:r>
-          </w:p>
-        </w:tc>
-        <w:tc>
-          <w:tcPr>
-            <w:tcW w:w="2196" w:type="dxa"/>
-          </w:tcPr>
-          <w:p>
-            <w:pPr>
-              <w:cnfStyle w:val="000000010000" w:firstRow="0" w:lastRow="0" w:firstColumn="0" w:lastColumn="0" w:oddVBand="0" w:evenVBand="0" w:oddHBand="0" w:evenHBand="1" w:firstRowFirstColumn="0" w:firstRowLastColumn="0" w:lastRowFirstColumn="0" w:lastRowLastColumn="0"/>
-            </w:pPr>
-            <w:r>
-              <w:t>Done</w:t>
-            </w:r>
-            <w:bookmarkStart w:id="0" w:name="_GoBack"/>
-            <w:bookmarkEnd w:id="0"/>
+              <w:t>Oct 15</w:t>
+            </w:r>
           </w:p>
         </w:tc>
       </w:tr>
@@ -2430,10 +2614,15 @@
           </w:tcPr>
           <w:p>
             <w:r>
-              <w:t>List Event</w:t>
-            </w:r>
-            <w:r>
-              <w:t>s / search events</w:t>
+              <w:t xml:space="preserve">Move Events list from </w:t>
+            </w:r>
+            <w:proofErr w:type="spellStart"/>
+            <w:r>
+              <w:t>MainActivity</w:t>
+            </w:r>
+            <w:proofErr w:type="spellEnd"/>
+            <w:r>
+              <w:t xml:space="preserve"> to Fragment</w:t>
             </w:r>
           </w:p>
         </w:tc>
@@ -2445,6 +2634,22 @@
             <w:pPr>
               <w:cnfStyle w:val="000000100000" w:firstRow="0" w:lastRow="0" w:firstColumn="0" w:lastColumn="0" w:oddVBand="0" w:evenVBand="0" w:oddHBand="1" w:evenHBand="0" w:firstRowFirstColumn="0" w:firstRowLastColumn="0" w:lastRowFirstColumn="0" w:lastRowLastColumn="0"/>
             </w:pPr>
+            <w:r>
+              <w:t>Done</w:t>
+            </w:r>
+          </w:p>
+        </w:tc>
+        <w:tc>
+          <w:tcPr>
+            <w:tcW w:w="1701" w:type="dxa"/>
+          </w:tcPr>
+          <w:p>
+            <w:pPr>
+              <w:cnfStyle w:val="000000100000" w:firstRow="0" w:lastRow="0" w:firstColumn="0" w:lastColumn="0" w:oddVBand="0" w:evenVBand="0" w:oddHBand="1" w:evenHBand="0" w:firstRowFirstColumn="0" w:firstRowLastColumn="0" w:lastRowFirstColumn="0" w:lastRowLastColumn="0"/>
+            </w:pPr>
+            <w:r>
+              <w:t>2</w:t>
+            </w:r>
           </w:p>
         </w:tc>
         <w:tc>
@@ -2455,6 +2660,9 @@
             <w:pPr>
               <w:cnfStyle w:val="000000100000" w:firstRow="0" w:lastRow="0" w:firstColumn="0" w:lastColumn="0" w:oddVBand="0" w:evenVBand="0" w:oddHBand="1" w:evenHBand="0" w:firstRowFirstColumn="0" w:firstRowLastColumn="0" w:lastRowFirstColumn="0" w:lastRowLastColumn="0"/>
             </w:pPr>
+            <w:r>
+              <w:t>Toan</w:t>
+            </w:r>
           </w:p>
         </w:tc>
         <w:tc>
@@ -2465,22 +2673,16 @@
             <w:pPr>
               <w:cnfStyle w:val="000000100000" w:firstRow="0" w:lastRow="0" w:firstColumn="0" w:lastColumn="0" w:oddVBand="0" w:evenVBand="0" w:oddHBand="1" w:evenHBand="0" w:firstRowFirstColumn="0" w:firstRowLastColumn="0" w:lastRowFirstColumn="0" w:lastRowLastColumn="0"/>
             </w:pPr>
-          </w:p>
-        </w:tc>
-        <w:tc>
-          <w:tcPr>
-            <w:tcW w:w="2196" w:type="dxa"/>
-          </w:tcPr>
-          <w:p>
-            <w:pPr>
-              <w:cnfStyle w:val="000000100000" w:firstRow="0" w:lastRow="0" w:firstColumn="0" w:lastColumn="0" w:oddVBand="0" w:evenVBand="0" w:oddHBand="1" w:evenHBand="0" w:firstRowFirstColumn="0" w:firstRowLastColumn="0" w:lastRowFirstColumn="0" w:lastRowLastColumn="0"/>
-            </w:pPr>
+            <w:r>
+              <w:t>Oct 20</w:t>
+            </w:r>
           </w:p>
         </w:tc>
       </w:tr>
       <w:tr>
         <w:trPr>
           <w:cnfStyle w:val="000000010000" w:firstRow="0" w:lastRow="0" w:firstColumn="0" w:lastColumn="0" w:oddVBand="0" w:evenVBand="0" w:oddHBand="0" w:evenHBand="1" w:firstRowFirstColumn="0" w:firstRowLastColumn="0" w:lastRowFirstColumn="0" w:lastRowLastColumn="0"/>
+          <w:trHeight w:val="511"/>
         </w:trPr>
         <w:tc>
           <w:tcPr>
@@ -2489,7 +2691,7 @@
           </w:tcPr>
           <w:p>
             <w:r>
-              <w:t>Event detail activity</w:t>
+              <w:t xml:space="preserve">Redesign UI for Main Activity </w:t>
             </w:r>
           </w:p>
         </w:tc>
@@ -2501,6 +2703,22 @@
             <w:pPr>
               <w:cnfStyle w:val="000000010000" w:firstRow="0" w:lastRow="0" w:firstColumn="0" w:lastColumn="0" w:oddVBand="0" w:evenVBand="0" w:oddHBand="0" w:evenHBand="1" w:firstRowFirstColumn="0" w:firstRowLastColumn="0" w:lastRowFirstColumn="0" w:lastRowLastColumn="0"/>
             </w:pPr>
+            <w:r>
+              <w:t>In process</w:t>
+            </w:r>
+          </w:p>
+        </w:tc>
+        <w:tc>
+          <w:tcPr>
+            <w:tcW w:w="1701" w:type="dxa"/>
+          </w:tcPr>
+          <w:p>
+            <w:pPr>
+              <w:cnfStyle w:val="000000010000" w:firstRow="0" w:lastRow="0" w:firstColumn="0" w:lastColumn="0" w:oddVBand="0" w:evenVBand="0" w:oddHBand="0" w:evenHBand="1" w:firstRowFirstColumn="0" w:firstRowLastColumn="0" w:lastRowFirstColumn="0" w:lastRowLastColumn="0"/>
+            </w:pPr>
+            <w:r>
+              <w:t>5</w:t>
+            </w:r>
           </w:p>
         </w:tc>
         <w:tc>
@@ -2511,6 +2729,9 @@
             <w:pPr>
               <w:cnfStyle w:val="000000010000" w:firstRow="0" w:lastRow="0" w:firstColumn="0" w:lastColumn="0" w:oddVBand="0" w:evenVBand="0" w:oddHBand="0" w:evenHBand="1" w:firstRowFirstColumn="0" w:firstRowLastColumn="0" w:lastRowFirstColumn="0" w:lastRowLastColumn="0"/>
             </w:pPr>
+            <w:r>
+              <w:t>Thao</w:t>
+            </w:r>
           </w:p>
         </w:tc>
         <w:tc>
@@ -2521,332 +2742,9 @@
             <w:pPr>
               <w:cnfStyle w:val="000000010000" w:firstRow="0" w:lastRow="0" w:firstColumn="0" w:lastColumn="0" w:oddVBand="0" w:evenVBand="0" w:oddHBand="0" w:evenHBand="1" w:firstRowFirstColumn="0" w:firstRowLastColumn="0" w:lastRowFirstColumn="0" w:lastRowLastColumn="0"/>
             </w:pPr>
-          </w:p>
-        </w:tc>
-        <w:tc>
-          <w:tcPr>
-            <w:tcW w:w="2196" w:type="dxa"/>
-          </w:tcPr>
-          <w:p>
-            <w:pPr>
-              <w:cnfStyle w:val="000000010000" w:firstRow="0" w:lastRow="0" w:firstColumn="0" w:lastColumn="0" w:oddVBand="0" w:evenVBand="0" w:oddHBand="0" w:evenHBand="1" w:firstRowFirstColumn="0" w:firstRowLastColumn="0" w:lastRowFirstColumn="0" w:lastRowLastColumn="0"/>
-            </w:pPr>
-          </w:p>
-        </w:tc>
-      </w:tr>
-      <w:tr>
-        <w:trPr>
-          <w:cnfStyle w:val="000000100000" w:firstRow="0" w:lastRow="0" w:firstColumn="0" w:lastColumn="0" w:oddVBand="0" w:evenVBand="0" w:oddHBand="1" w:evenHBand="0" w:firstRowFirstColumn="0" w:firstRowLastColumn="0" w:lastRowFirstColumn="0" w:lastRowLastColumn="0"/>
-        </w:trPr>
-        <w:tc>
-          <w:tcPr>
-            <w:cnfStyle w:val="001000000000" w:firstRow="0" w:lastRow="0" w:firstColumn="1" w:lastColumn="0" w:oddVBand="0" w:evenVBand="0" w:oddHBand="0" w:evenHBand="0" w:firstRowFirstColumn="0" w:firstRowLastColumn="0" w:lastRowFirstColumn="0" w:lastRowLastColumn="0"/>
-            <w:tcW w:w="6086" w:type="dxa"/>
-          </w:tcPr>
-          <w:p>
-            <w:r>
-              <w:t>Create event activity</w:t>
-            </w:r>
-          </w:p>
-        </w:tc>
-        <w:tc>
-          <w:tcPr>
-            <w:tcW w:w="1701" w:type="dxa"/>
-          </w:tcPr>
-          <w:p>
-            <w:pPr>
-              <w:cnfStyle w:val="000000100000" w:firstRow="0" w:lastRow="0" w:firstColumn="0" w:lastColumn="0" w:oddVBand="0" w:evenVBand="0" w:oddHBand="1" w:evenHBand="0" w:firstRowFirstColumn="0" w:firstRowLastColumn="0" w:lastRowFirstColumn="0" w:lastRowLastColumn="0"/>
-            </w:pPr>
-          </w:p>
-        </w:tc>
-        <w:tc>
-          <w:tcPr>
-            <w:tcW w:w="1984" w:type="dxa"/>
-          </w:tcPr>
-          <w:p>
-            <w:pPr>
-              <w:cnfStyle w:val="000000100000" w:firstRow="0" w:lastRow="0" w:firstColumn="0" w:lastColumn="0" w:oddVBand="0" w:evenVBand="0" w:oddHBand="1" w:evenHBand="0" w:firstRowFirstColumn="0" w:firstRowLastColumn="0" w:lastRowFirstColumn="0" w:lastRowLastColumn="0"/>
-            </w:pPr>
-          </w:p>
-        </w:tc>
-        <w:tc>
-          <w:tcPr>
-            <w:tcW w:w="1985" w:type="dxa"/>
-          </w:tcPr>
-          <w:p>
-            <w:pPr>
-              <w:cnfStyle w:val="000000100000" w:firstRow="0" w:lastRow="0" w:firstColumn="0" w:lastColumn="0" w:oddVBand="0" w:evenVBand="0" w:oddHBand="1" w:evenHBand="0" w:firstRowFirstColumn="0" w:firstRowLastColumn="0" w:lastRowFirstColumn="0" w:lastRowLastColumn="0"/>
-            </w:pPr>
-          </w:p>
-        </w:tc>
-        <w:tc>
-          <w:tcPr>
-            <w:tcW w:w="2196" w:type="dxa"/>
-          </w:tcPr>
-          <w:p>
-            <w:pPr>
-              <w:cnfStyle w:val="000000100000" w:firstRow="0" w:lastRow="0" w:firstColumn="0" w:lastColumn="0" w:oddVBand="0" w:evenVBand="0" w:oddHBand="1" w:evenHBand="0" w:firstRowFirstColumn="0" w:firstRowLastColumn="0" w:lastRowFirstColumn="0" w:lastRowLastColumn="0"/>
-            </w:pPr>
-          </w:p>
-        </w:tc>
-      </w:tr>
-      <w:tr>
-        <w:trPr>
-          <w:cnfStyle w:val="000000010000" w:firstRow="0" w:lastRow="0" w:firstColumn="0" w:lastColumn="0" w:oddVBand="0" w:evenVBand="0" w:oddHBand="0" w:evenHBand="1" w:firstRowFirstColumn="0" w:firstRowLastColumn="0" w:lastRowFirstColumn="0" w:lastRowLastColumn="0"/>
-        </w:trPr>
-        <w:tc>
-          <w:tcPr>
-            <w:cnfStyle w:val="001000000000" w:firstRow="0" w:lastRow="0" w:firstColumn="1" w:lastColumn="0" w:oddVBand="0" w:evenVBand="0" w:oddHBand="0" w:evenHBand="0" w:firstRowFirstColumn="0" w:firstRowLastColumn="0" w:lastRowFirstColumn="0" w:lastRowLastColumn="0"/>
-            <w:tcW w:w="6086" w:type="dxa"/>
-          </w:tcPr>
-          <w:p/>
-        </w:tc>
-        <w:tc>
-          <w:tcPr>
-            <w:tcW w:w="1701" w:type="dxa"/>
-          </w:tcPr>
-          <w:p>
-            <w:pPr>
-              <w:cnfStyle w:val="000000010000" w:firstRow="0" w:lastRow="0" w:firstColumn="0" w:lastColumn="0" w:oddVBand="0" w:evenVBand="0" w:oddHBand="0" w:evenHBand="1" w:firstRowFirstColumn="0" w:firstRowLastColumn="0" w:lastRowFirstColumn="0" w:lastRowLastColumn="0"/>
-            </w:pPr>
-          </w:p>
-        </w:tc>
-        <w:tc>
-          <w:tcPr>
-            <w:tcW w:w="1984" w:type="dxa"/>
-          </w:tcPr>
-          <w:p>
-            <w:pPr>
-              <w:cnfStyle w:val="000000010000" w:firstRow="0" w:lastRow="0" w:firstColumn="0" w:lastColumn="0" w:oddVBand="0" w:evenVBand="0" w:oddHBand="0" w:evenHBand="1" w:firstRowFirstColumn="0" w:firstRowLastColumn="0" w:lastRowFirstColumn="0" w:lastRowLastColumn="0"/>
-            </w:pPr>
-          </w:p>
-        </w:tc>
-        <w:tc>
-          <w:tcPr>
-            <w:tcW w:w="1985" w:type="dxa"/>
-          </w:tcPr>
-          <w:p>
-            <w:pPr>
-              <w:cnfStyle w:val="000000010000" w:firstRow="0" w:lastRow="0" w:firstColumn="0" w:lastColumn="0" w:oddVBand="0" w:evenVBand="0" w:oddHBand="0" w:evenHBand="1" w:firstRowFirstColumn="0" w:firstRowLastColumn="0" w:lastRowFirstColumn="0" w:lastRowLastColumn="0"/>
-            </w:pPr>
-          </w:p>
-        </w:tc>
-        <w:tc>
-          <w:tcPr>
-            <w:tcW w:w="2196" w:type="dxa"/>
-          </w:tcPr>
-          <w:p>
-            <w:pPr>
-              <w:cnfStyle w:val="000000010000" w:firstRow="0" w:lastRow="0" w:firstColumn="0" w:lastColumn="0" w:oddVBand="0" w:evenVBand="0" w:oddHBand="0" w:evenHBand="1" w:firstRowFirstColumn="0" w:firstRowLastColumn="0" w:lastRowFirstColumn="0" w:lastRowLastColumn="0"/>
-            </w:pPr>
-          </w:p>
-        </w:tc>
-      </w:tr>
-      <w:tr>
-        <w:trPr>
-          <w:cnfStyle w:val="000000100000" w:firstRow="0" w:lastRow="0" w:firstColumn="0" w:lastColumn="0" w:oddVBand="0" w:evenVBand="0" w:oddHBand="1" w:evenHBand="0" w:firstRowFirstColumn="0" w:firstRowLastColumn="0" w:lastRowFirstColumn="0" w:lastRowLastColumn="0"/>
-        </w:trPr>
-        <w:tc>
-          <w:tcPr>
-            <w:cnfStyle w:val="001000000000" w:firstRow="0" w:lastRow="0" w:firstColumn="1" w:lastColumn="0" w:oddVBand="0" w:evenVBand="0" w:oddHBand="0" w:evenHBand="0" w:firstRowFirstColumn="0" w:firstRowLastColumn="0" w:lastRowFirstColumn="0" w:lastRowLastColumn="0"/>
-            <w:tcW w:w="6086" w:type="dxa"/>
-          </w:tcPr>
-          <w:p/>
-        </w:tc>
-        <w:tc>
-          <w:tcPr>
-            <w:tcW w:w="1701" w:type="dxa"/>
-          </w:tcPr>
-          <w:p>
-            <w:pPr>
-              <w:cnfStyle w:val="000000100000" w:firstRow="0" w:lastRow="0" w:firstColumn="0" w:lastColumn="0" w:oddVBand="0" w:evenVBand="0" w:oddHBand="1" w:evenHBand="0" w:firstRowFirstColumn="0" w:firstRowLastColumn="0" w:lastRowFirstColumn="0" w:lastRowLastColumn="0"/>
-            </w:pPr>
-          </w:p>
-        </w:tc>
-        <w:tc>
-          <w:tcPr>
-            <w:tcW w:w="1984" w:type="dxa"/>
-          </w:tcPr>
-          <w:p>
-            <w:pPr>
-              <w:cnfStyle w:val="000000100000" w:firstRow="0" w:lastRow="0" w:firstColumn="0" w:lastColumn="0" w:oddVBand="0" w:evenVBand="0" w:oddHBand="1" w:evenHBand="0" w:firstRowFirstColumn="0" w:firstRowLastColumn="0" w:lastRowFirstColumn="0" w:lastRowLastColumn="0"/>
-            </w:pPr>
-          </w:p>
-        </w:tc>
-        <w:tc>
-          <w:tcPr>
-            <w:tcW w:w="1985" w:type="dxa"/>
-          </w:tcPr>
-          <w:p>
-            <w:pPr>
-              <w:cnfStyle w:val="000000100000" w:firstRow="0" w:lastRow="0" w:firstColumn="0" w:lastColumn="0" w:oddVBand="0" w:evenVBand="0" w:oddHBand="1" w:evenHBand="0" w:firstRowFirstColumn="0" w:firstRowLastColumn="0" w:lastRowFirstColumn="0" w:lastRowLastColumn="0"/>
-            </w:pPr>
-          </w:p>
-        </w:tc>
-        <w:tc>
-          <w:tcPr>
-            <w:tcW w:w="2196" w:type="dxa"/>
-          </w:tcPr>
-          <w:p>
-            <w:pPr>
-              <w:cnfStyle w:val="000000100000" w:firstRow="0" w:lastRow="0" w:firstColumn="0" w:lastColumn="0" w:oddVBand="0" w:evenVBand="0" w:oddHBand="1" w:evenHBand="0" w:firstRowFirstColumn="0" w:firstRowLastColumn="0" w:lastRowFirstColumn="0" w:lastRowLastColumn="0"/>
-            </w:pPr>
-          </w:p>
-        </w:tc>
-      </w:tr>
-      <w:tr>
-        <w:trPr>
-          <w:cnfStyle w:val="000000010000" w:firstRow="0" w:lastRow="0" w:firstColumn="0" w:lastColumn="0" w:oddVBand="0" w:evenVBand="0" w:oddHBand="0" w:evenHBand="1" w:firstRowFirstColumn="0" w:firstRowLastColumn="0" w:lastRowFirstColumn="0" w:lastRowLastColumn="0"/>
-        </w:trPr>
-        <w:tc>
-          <w:tcPr>
-            <w:cnfStyle w:val="001000000000" w:firstRow="0" w:lastRow="0" w:firstColumn="1" w:lastColumn="0" w:oddVBand="0" w:evenVBand="0" w:oddHBand="0" w:evenHBand="0" w:firstRowFirstColumn="0" w:firstRowLastColumn="0" w:lastRowFirstColumn="0" w:lastRowLastColumn="0"/>
-            <w:tcW w:w="6086" w:type="dxa"/>
-          </w:tcPr>
-          <w:p/>
-        </w:tc>
-        <w:tc>
-          <w:tcPr>
-            <w:tcW w:w="1701" w:type="dxa"/>
-          </w:tcPr>
-          <w:p>
-            <w:pPr>
-              <w:cnfStyle w:val="000000010000" w:firstRow="0" w:lastRow="0" w:firstColumn="0" w:lastColumn="0" w:oddVBand="0" w:evenVBand="0" w:oddHBand="0" w:evenHBand="1" w:firstRowFirstColumn="0" w:firstRowLastColumn="0" w:lastRowFirstColumn="0" w:lastRowLastColumn="0"/>
-            </w:pPr>
-          </w:p>
-        </w:tc>
-        <w:tc>
-          <w:tcPr>
-            <w:tcW w:w="1984" w:type="dxa"/>
-          </w:tcPr>
-          <w:p>
-            <w:pPr>
-              <w:cnfStyle w:val="000000010000" w:firstRow="0" w:lastRow="0" w:firstColumn="0" w:lastColumn="0" w:oddVBand="0" w:evenVBand="0" w:oddHBand="0" w:evenHBand="1" w:firstRowFirstColumn="0" w:firstRowLastColumn="0" w:lastRowFirstColumn="0" w:lastRowLastColumn="0"/>
-            </w:pPr>
-          </w:p>
-        </w:tc>
-        <w:tc>
-          <w:tcPr>
-            <w:tcW w:w="1985" w:type="dxa"/>
-          </w:tcPr>
-          <w:p>
-            <w:pPr>
-              <w:cnfStyle w:val="000000010000" w:firstRow="0" w:lastRow="0" w:firstColumn="0" w:lastColumn="0" w:oddVBand="0" w:evenVBand="0" w:oddHBand="0" w:evenHBand="1" w:firstRowFirstColumn="0" w:firstRowLastColumn="0" w:lastRowFirstColumn="0" w:lastRowLastColumn="0"/>
-            </w:pPr>
-          </w:p>
-        </w:tc>
-        <w:tc>
-          <w:tcPr>
-            <w:tcW w:w="2196" w:type="dxa"/>
-          </w:tcPr>
-          <w:p>
-            <w:pPr>
-              <w:cnfStyle w:val="000000010000" w:firstRow="0" w:lastRow="0" w:firstColumn="0" w:lastColumn="0" w:oddVBand="0" w:evenVBand="0" w:oddHBand="0" w:evenHBand="1" w:firstRowFirstColumn="0" w:firstRowLastColumn="0" w:lastRowFirstColumn="0" w:lastRowLastColumn="0"/>
-            </w:pPr>
-          </w:p>
-        </w:tc>
-      </w:tr>
-      <w:tr>
-        <w:trPr>
-          <w:cnfStyle w:val="000000100000" w:firstRow="0" w:lastRow="0" w:firstColumn="0" w:lastColumn="0" w:oddVBand="0" w:evenVBand="0" w:oddHBand="1" w:evenHBand="0" w:firstRowFirstColumn="0" w:firstRowLastColumn="0" w:lastRowFirstColumn="0" w:lastRowLastColumn="0"/>
-        </w:trPr>
-        <w:tc>
-          <w:tcPr>
-            <w:cnfStyle w:val="001000000000" w:firstRow="0" w:lastRow="0" w:firstColumn="1" w:lastColumn="0" w:oddVBand="0" w:evenVBand="0" w:oddHBand="0" w:evenHBand="0" w:firstRowFirstColumn="0" w:firstRowLastColumn="0" w:lastRowFirstColumn="0" w:lastRowLastColumn="0"/>
-            <w:tcW w:w="6086" w:type="dxa"/>
-          </w:tcPr>
-          <w:p/>
-        </w:tc>
-        <w:tc>
-          <w:tcPr>
-            <w:tcW w:w="1701" w:type="dxa"/>
-          </w:tcPr>
-          <w:p>
-            <w:pPr>
-              <w:cnfStyle w:val="000000100000" w:firstRow="0" w:lastRow="0" w:firstColumn="0" w:lastColumn="0" w:oddVBand="0" w:evenVBand="0" w:oddHBand="1" w:evenHBand="0" w:firstRowFirstColumn="0" w:firstRowLastColumn="0" w:lastRowFirstColumn="0" w:lastRowLastColumn="0"/>
-            </w:pPr>
-          </w:p>
-        </w:tc>
-        <w:tc>
-          <w:tcPr>
-            <w:tcW w:w="1984" w:type="dxa"/>
-          </w:tcPr>
-          <w:p>
-            <w:pPr>
-              <w:cnfStyle w:val="000000100000" w:firstRow="0" w:lastRow="0" w:firstColumn="0" w:lastColumn="0" w:oddVBand="0" w:evenVBand="0" w:oddHBand="1" w:evenHBand="0" w:firstRowFirstColumn="0" w:firstRowLastColumn="0" w:lastRowFirstColumn="0" w:lastRowLastColumn="0"/>
-            </w:pPr>
-          </w:p>
-        </w:tc>
-        <w:tc>
-          <w:tcPr>
-            <w:tcW w:w="1985" w:type="dxa"/>
-          </w:tcPr>
-          <w:p>
-            <w:pPr>
-              <w:cnfStyle w:val="000000100000" w:firstRow="0" w:lastRow="0" w:firstColumn="0" w:lastColumn="0" w:oddVBand="0" w:evenVBand="0" w:oddHBand="1" w:evenHBand="0" w:firstRowFirstColumn="0" w:firstRowLastColumn="0" w:lastRowFirstColumn="0" w:lastRowLastColumn="0"/>
-            </w:pPr>
-          </w:p>
-        </w:tc>
-        <w:tc>
-          <w:tcPr>
-            <w:tcW w:w="2196" w:type="dxa"/>
-          </w:tcPr>
-          <w:p>
-            <w:pPr>
-              <w:cnfStyle w:val="000000100000" w:firstRow="0" w:lastRow="0" w:firstColumn="0" w:lastColumn="0" w:oddVBand="0" w:evenVBand="0" w:oddHBand="1" w:evenHBand="0" w:firstRowFirstColumn="0" w:firstRowLastColumn="0" w:lastRowFirstColumn="0" w:lastRowLastColumn="0"/>
-            </w:pPr>
-          </w:p>
-        </w:tc>
-      </w:tr>
-      <w:tr>
-        <w:trPr>
-          <w:cnfStyle w:val="000000010000" w:firstRow="0" w:lastRow="0" w:firstColumn="0" w:lastColumn="0" w:oddVBand="0" w:evenVBand="0" w:oddHBand="0" w:evenHBand="1" w:firstRowFirstColumn="0" w:firstRowLastColumn="0" w:lastRowFirstColumn="0" w:lastRowLastColumn="0"/>
-        </w:trPr>
-        <w:tc>
-          <w:tcPr>
-            <w:cnfStyle w:val="001000000000" w:firstRow="0" w:lastRow="0" w:firstColumn="1" w:lastColumn="0" w:oddVBand="0" w:evenVBand="0" w:oddHBand="0" w:evenHBand="0" w:firstRowFirstColumn="0" w:firstRowLastColumn="0" w:lastRowFirstColumn="0" w:lastRowLastColumn="0"/>
-            <w:tcW w:w="6086" w:type="dxa"/>
-          </w:tcPr>
-          <w:p/>
-        </w:tc>
-        <w:tc>
-          <w:tcPr>
-            <w:tcW w:w="1701" w:type="dxa"/>
-          </w:tcPr>
-          <w:p>
-            <w:pPr>
-              <w:cnfStyle w:val="000000010000" w:firstRow="0" w:lastRow="0" w:firstColumn="0" w:lastColumn="0" w:oddVBand="0" w:evenVBand="0" w:oddHBand="0" w:evenHBand="1" w:firstRowFirstColumn="0" w:firstRowLastColumn="0" w:lastRowFirstColumn="0" w:lastRowLastColumn="0"/>
-            </w:pPr>
-          </w:p>
-        </w:tc>
-        <w:tc>
-          <w:tcPr>
-            <w:tcW w:w="1984" w:type="dxa"/>
-          </w:tcPr>
-          <w:p>
-            <w:pPr>
-              <w:cnfStyle w:val="000000010000" w:firstRow="0" w:lastRow="0" w:firstColumn="0" w:lastColumn="0" w:oddVBand="0" w:evenVBand="0" w:oddHBand="0" w:evenHBand="1" w:firstRowFirstColumn="0" w:firstRowLastColumn="0" w:lastRowFirstColumn="0" w:lastRowLastColumn="0"/>
-            </w:pPr>
-          </w:p>
-        </w:tc>
-        <w:tc>
-          <w:tcPr>
-            <w:tcW w:w="1985" w:type="dxa"/>
-          </w:tcPr>
-          <w:p>
-            <w:pPr>
-              <w:cnfStyle w:val="000000010000" w:firstRow="0" w:lastRow="0" w:firstColumn="0" w:lastColumn="0" w:oddVBand="0" w:evenVBand="0" w:oddHBand="0" w:evenHBand="1" w:firstRowFirstColumn="0" w:firstRowLastColumn="0" w:lastRowFirstColumn="0" w:lastRowLastColumn="0"/>
-            </w:pPr>
-          </w:p>
-        </w:tc>
-        <w:tc>
-          <w:tcPr>
-            <w:tcW w:w="2196" w:type="dxa"/>
-          </w:tcPr>
-          <w:p>
-            <w:pPr>
-              <w:cnfStyle w:val="000000010000" w:firstRow="0" w:lastRow="0" w:firstColumn="0" w:lastColumn="0" w:oddVBand="0" w:evenVBand="0" w:oddHBand="0" w:evenHBand="1" w:firstRowFirstColumn="0" w:firstRowLastColumn="0" w:lastRowFirstColumn="0" w:lastRowLastColumn="0"/>
-            </w:pPr>
+            <w:r>
+              <w:t>Oct 25</w:t>
+            </w:r>
           </w:p>
         </w:tc>
       </w:tr>
@@ -2865,7 +2763,7 @@
 </file>
 
 <file path=word/endnotes.xml><?xml version="1.0" encoding="utf-8"?>
-<w:endnotes xmlns:wpc="http://schemas.microsoft.com/office/word/2010/wordprocessingCanvas" xmlns:mo="http://schemas.microsoft.com/office/mac/office/2008/main" xmlns:mc="http://schemas.openxmlformats.org/markup-compatibility/2006" xmlns:mv="urn:schemas-microsoft-com:mac:vml" xmlns:o="urn:schemas-microsoft-com:office:office" xmlns:r="http://schemas.openxmlformats.org/officeDocument/2006/relationships" xmlns:m="http://schemas.openxmlformats.org/officeDocument/2006/math" xmlns:v="urn:schemas-microsoft-com:vml" xmlns:wp14="http://schemas.microsoft.com/office/word/2010/wordprocessingDrawing" xmlns:wp="http://schemas.openxmlformats.org/drawingml/2006/wordprocessingDrawing" xmlns:w10="urn:schemas-microsoft-com:office:word" xmlns:w="http://schemas.openxmlformats.org/wordprocessingml/2006/main" xmlns:w14="http://schemas.microsoft.com/office/word/2010/wordml" xmlns:w15="http://schemas.microsoft.com/office/word/2012/wordml" xmlns:wpg="http://schemas.microsoft.com/office/word/2010/wordprocessingGroup" xmlns:wpi="http://schemas.microsoft.com/office/word/2010/wordprocessingInk" xmlns:wne="http://schemas.microsoft.com/office/word/2006/wordml" xmlns:wps="http://schemas.microsoft.com/office/word/2010/wordprocessingShape" mc:Ignorable="w14 w15 wp14">
+<w:endnotes xmlns:wpc="http://schemas.microsoft.com/office/word/2010/wordprocessingCanvas" xmlns:cx="http://schemas.microsoft.com/office/drawing/2014/chartex" xmlns:cx1="http://schemas.microsoft.com/office/drawing/2015/9/8/chartex" xmlns:cx2="http://schemas.microsoft.com/office/drawing/2015/10/21/chartex" xmlns:cx3="http://schemas.microsoft.com/office/drawing/2016/5/9/chartex" xmlns:cx4="http://schemas.microsoft.com/office/drawing/2016/5/10/chartex" xmlns:cx5="http://schemas.microsoft.com/office/drawing/2016/5/11/chartex" xmlns:cx6="http://schemas.microsoft.com/office/drawing/2016/5/12/chartex" xmlns:cx7="http://schemas.microsoft.com/office/drawing/2016/5/13/chartex" xmlns:cx8="http://schemas.microsoft.com/office/drawing/2016/5/14/chartex" xmlns:mc="http://schemas.openxmlformats.org/markup-compatibility/2006" xmlns:aink="http://schemas.microsoft.com/office/drawing/2016/ink" xmlns:am3d="http://schemas.microsoft.com/office/drawing/2017/model3d" xmlns:o="urn:schemas-microsoft-com:office:office" xmlns:r="http://schemas.openxmlformats.org/officeDocument/2006/relationships" xmlns:m="http://schemas.openxmlformats.org/officeDocument/2006/math" xmlns:v="urn:schemas-microsoft-com:vml" xmlns:wp14="http://schemas.microsoft.com/office/word/2010/wordprocessingDrawing" xmlns:wp="http://schemas.openxmlformats.org/drawingml/2006/wordprocessingDrawing" xmlns:w10="urn:schemas-microsoft-com:office:word" xmlns:w="http://schemas.openxmlformats.org/wordprocessingml/2006/main" xmlns:w14="http://schemas.microsoft.com/office/word/2010/wordml" xmlns:w15="http://schemas.microsoft.com/office/word/2012/wordml" xmlns:w16cid="http://schemas.microsoft.com/office/word/2016/wordml/cid" xmlns:w16se="http://schemas.microsoft.com/office/word/2015/wordml/symex" xmlns:wpg="http://schemas.microsoft.com/office/word/2010/wordprocessingGroup" xmlns:wpi="http://schemas.microsoft.com/office/word/2010/wordprocessingInk" xmlns:wne="http://schemas.microsoft.com/office/word/2006/wordml" xmlns:wps="http://schemas.microsoft.com/office/word/2010/wordprocessingShape" mc:Ignorable="w14 w15 w16se w16cid wp14">
   <w:endnote w:type="separator" w:id="-1">
     <w:p>
       <w:pPr>
@@ -2890,7 +2788,7 @@
 </file>
 
 <file path=word/footer1.xml><?xml version="1.0" encoding="utf-8"?>
-<w:ftr xmlns:wpc="http://schemas.microsoft.com/office/word/2010/wordprocessingCanvas" xmlns:mo="http://schemas.microsoft.com/office/mac/office/2008/main" xmlns:mc="http://schemas.openxmlformats.org/markup-compatibility/2006" xmlns:mv="urn:schemas-microsoft-com:mac:vml" xmlns:o="urn:schemas-microsoft-com:office:office" xmlns:r="http://schemas.openxmlformats.org/officeDocument/2006/relationships" xmlns:m="http://schemas.openxmlformats.org/officeDocument/2006/math" xmlns:v="urn:schemas-microsoft-com:vml" xmlns:wp14="http://schemas.microsoft.com/office/word/2010/wordprocessingDrawing" xmlns:wp="http://schemas.openxmlformats.org/drawingml/2006/wordprocessingDrawing" xmlns:w10="urn:schemas-microsoft-com:office:word" xmlns:w="http://schemas.openxmlformats.org/wordprocessingml/2006/main" xmlns:w14="http://schemas.microsoft.com/office/word/2010/wordml" xmlns:w15="http://schemas.microsoft.com/office/word/2012/wordml" xmlns:wpg="http://schemas.microsoft.com/office/word/2010/wordprocessingGroup" xmlns:wpi="http://schemas.microsoft.com/office/word/2010/wordprocessingInk" xmlns:wne="http://schemas.microsoft.com/office/word/2006/wordml" xmlns:wps="http://schemas.microsoft.com/office/word/2010/wordprocessingShape" mc:Ignorable="w14 w15 wp14">
+<w:ftr xmlns:wpc="http://schemas.microsoft.com/office/word/2010/wordprocessingCanvas" xmlns:cx="http://schemas.microsoft.com/office/drawing/2014/chartex" xmlns:cx1="http://schemas.microsoft.com/office/drawing/2015/9/8/chartex" xmlns:cx2="http://schemas.microsoft.com/office/drawing/2015/10/21/chartex" xmlns:cx3="http://schemas.microsoft.com/office/drawing/2016/5/9/chartex" xmlns:cx4="http://schemas.microsoft.com/office/drawing/2016/5/10/chartex" xmlns:cx5="http://schemas.microsoft.com/office/drawing/2016/5/11/chartex" xmlns:cx6="http://schemas.microsoft.com/office/drawing/2016/5/12/chartex" xmlns:cx7="http://schemas.microsoft.com/office/drawing/2016/5/13/chartex" xmlns:cx8="http://schemas.microsoft.com/office/drawing/2016/5/14/chartex" xmlns:mc="http://schemas.openxmlformats.org/markup-compatibility/2006" xmlns:aink="http://schemas.microsoft.com/office/drawing/2016/ink" xmlns:am3d="http://schemas.microsoft.com/office/drawing/2017/model3d" xmlns:o="urn:schemas-microsoft-com:office:office" xmlns:r="http://schemas.openxmlformats.org/officeDocument/2006/relationships" xmlns:m="http://schemas.openxmlformats.org/officeDocument/2006/math" xmlns:v="urn:schemas-microsoft-com:vml" xmlns:wp14="http://schemas.microsoft.com/office/word/2010/wordprocessingDrawing" xmlns:wp="http://schemas.openxmlformats.org/drawingml/2006/wordprocessingDrawing" xmlns:w10="urn:schemas-microsoft-com:office:word" xmlns:w="http://schemas.openxmlformats.org/wordprocessingml/2006/main" xmlns:w14="http://schemas.microsoft.com/office/word/2010/wordml" xmlns:w15="http://schemas.microsoft.com/office/word/2012/wordml" xmlns:w16cid="http://schemas.microsoft.com/office/word/2016/wordml/cid" xmlns:w16se="http://schemas.microsoft.com/office/word/2015/wordml/symex" xmlns:wpg="http://schemas.microsoft.com/office/word/2010/wordprocessingGroup" xmlns:wpi="http://schemas.microsoft.com/office/word/2010/wordprocessingInk" xmlns:wne="http://schemas.microsoft.com/office/word/2006/wordml" xmlns:wps="http://schemas.microsoft.com/office/word/2010/wordprocessingShape" mc:Ignorable="w14 w15 w16se w16cid wp14">
   <w:p>
     <w:pPr>
       <w:pStyle w:val="Footer"/>
@@ -2921,7 +2819,7 @@
 </file>
 
 <file path=word/footnotes.xml><?xml version="1.0" encoding="utf-8"?>
-<w:footnotes xmlns:wpc="http://schemas.microsoft.com/office/word/2010/wordprocessingCanvas" xmlns:mo="http://schemas.microsoft.com/office/mac/office/2008/main" xmlns:mc="http://schemas.openxmlformats.org/markup-compatibility/2006" xmlns:mv="urn:schemas-microsoft-com:mac:vml" xmlns:o="urn:schemas-microsoft-com:office:office" xmlns:r="http://schemas.openxmlformats.org/officeDocument/2006/relationships" xmlns:m="http://schemas.openxmlformats.org/officeDocument/2006/math" xmlns:v="urn:schemas-microsoft-com:vml" xmlns:wp14="http://schemas.microsoft.com/office/word/2010/wordprocessingDrawing" xmlns:wp="http://schemas.openxmlformats.org/drawingml/2006/wordprocessingDrawing" xmlns:w10="urn:schemas-microsoft-com:office:word" xmlns:w="http://schemas.openxmlformats.org/wordprocessingml/2006/main" xmlns:w14="http://schemas.microsoft.com/office/word/2010/wordml" xmlns:w15="http://schemas.microsoft.com/office/word/2012/wordml" xmlns:wpg="http://schemas.microsoft.com/office/word/2010/wordprocessingGroup" xmlns:wpi="http://schemas.microsoft.com/office/word/2010/wordprocessingInk" xmlns:wne="http://schemas.microsoft.com/office/word/2006/wordml" xmlns:wps="http://schemas.microsoft.com/office/word/2010/wordprocessingShape" mc:Ignorable="w14 w15 wp14">
+<w:footnotes xmlns:wpc="http://schemas.microsoft.com/office/word/2010/wordprocessingCanvas" xmlns:cx="http://schemas.microsoft.com/office/drawing/2014/chartex" xmlns:cx1="http://schemas.microsoft.com/office/drawing/2015/9/8/chartex" xmlns:cx2="http://schemas.microsoft.com/office/drawing/2015/10/21/chartex" xmlns:cx3="http://schemas.microsoft.com/office/drawing/2016/5/9/chartex" xmlns:cx4="http://schemas.microsoft.com/office/drawing/2016/5/10/chartex" xmlns:cx5="http://schemas.microsoft.com/office/drawing/2016/5/11/chartex" xmlns:cx6="http://schemas.microsoft.com/office/drawing/2016/5/12/chartex" xmlns:cx7="http://schemas.microsoft.com/office/drawing/2016/5/13/chartex" xmlns:cx8="http://schemas.microsoft.com/office/drawing/2016/5/14/chartex" xmlns:mc="http://schemas.openxmlformats.org/markup-compatibility/2006" xmlns:aink="http://schemas.microsoft.com/office/drawing/2016/ink" xmlns:am3d="http://schemas.microsoft.com/office/drawing/2017/model3d" xmlns:o="urn:schemas-microsoft-com:office:office" xmlns:r="http://schemas.openxmlformats.org/officeDocument/2006/relationships" xmlns:m="http://schemas.openxmlformats.org/officeDocument/2006/math" xmlns:v="urn:schemas-microsoft-com:vml" xmlns:wp14="http://schemas.microsoft.com/office/word/2010/wordprocessingDrawing" xmlns:wp="http://schemas.openxmlformats.org/drawingml/2006/wordprocessingDrawing" xmlns:w10="urn:schemas-microsoft-com:office:word" xmlns:w="http://schemas.openxmlformats.org/wordprocessingml/2006/main" xmlns:w14="http://schemas.microsoft.com/office/word/2010/wordml" xmlns:w15="http://schemas.microsoft.com/office/word/2012/wordml" xmlns:w16cid="http://schemas.microsoft.com/office/word/2016/wordml/cid" xmlns:w16se="http://schemas.microsoft.com/office/word/2015/wordml/symex" xmlns:wpg="http://schemas.microsoft.com/office/word/2010/wordprocessingGroup" xmlns:wpi="http://schemas.microsoft.com/office/word/2010/wordprocessingInk" xmlns:wne="http://schemas.microsoft.com/office/word/2006/wordml" xmlns:wps="http://schemas.microsoft.com/office/word/2010/wordprocessingShape" mc:Ignorable="w14 w15 w16se w16cid wp14">
   <w:footnote w:type="separator" w:id="-1">
     <w:p>
       <w:pPr>
@@ -2946,8 +2844,8 @@
 </file>
 
 <file path=word/numbering.xml><?xml version="1.0" encoding="utf-8"?>
-<w:numbering xmlns:wpc="http://schemas.microsoft.com/office/word/2010/wordprocessingCanvas" xmlns:mo="http://schemas.microsoft.com/office/mac/office/2008/main" xmlns:mc="http://schemas.openxmlformats.org/markup-compatibility/2006" xmlns:mv="urn:schemas-microsoft-com:mac:vml" xmlns:o="urn:schemas-microsoft-com:office:office" xmlns:r="http://schemas.openxmlformats.org/officeDocument/2006/relationships" xmlns:m="http://schemas.openxmlformats.org/officeDocument/2006/math" xmlns:v="urn:schemas-microsoft-com:vml" xmlns:wp14="http://schemas.microsoft.com/office/word/2010/wordprocessingDrawing" xmlns:wp="http://schemas.openxmlformats.org/drawingml/2006/wordprocessingDrawing" xmlns:w10="urn:schemas-microsoft-com:office:word" xmlns:w="http://schemas.openxmlformats.org/wordprocessingml/2006/main" xmlns:w14="http://schemas.microsoft.com/office/word/2010/wordml" xmlns:w15="http://schemas.microsoft.com/office/word/2012/wordml" xmlns:wpg="http://schemas.microsoft.com/office/word/2010/wordprocessingGroup" xmlns:wpi="http://schemas.microsoft.com/office/word/2010/wordprocessingInk" xmlns:wne="http://schemas.microsoft.com/office/word/2006/wordml" xmlns:wps="http://schemas.microsoft.com/office/word/2010/wordprocessingShape" mc:Ignorable="w14 w15 wp14">
-  <w:abstractNum w:abstractNumId="0">
+<w:numbering xmlns:wpc="http://schemas.microsoft.com/office/word/2010/wordprocessingCanvas" xmlns:cx="http://schemas.microsoft.com/office/drawing/2014/chartex" xmlns:cx1="http://schemas.microsoft.com/office/drawing/2015/9/8/chartex" xmlns:cx2="http://schemas.microsoft.com/office/drawing/2015/10/21/chartex" xmlns:cx3="http://schemas.microsoft.com/office/drawing/2016/5/9/chartex" xmlns:cx4="http://schemas.microsoft.com/office/drawing/2016/5/10/chartex" xmlns:cx5="http://schemas.microsoft.com/office/drawing/2016/5/11/chartex" xmlns:cx6="http://schemas.microsoft.com/office/drawing/2016/5/12/chartex" xmlns:cx7="http://schemas.microsoft.com/office/drawing/2016/5/13/chartex" xmlns:cx8="http://schemas.microsoft.com/office/drawing/2016/5/14/chartex" xmlns:mc="http://schemas.openxmlformats.org/markup-compatibility/2006" xmlns:aink="http://schemas.microsoft.com/office/drawing/2016/ink" xmlns:am3d="http://schemas.microsoft.com/office/drawing/2017/model3d" xmlns:o="urn:schemas-microsoft-com:office:office" xmlns:r="http://schemas.openxmlformats.org/officeDocument/2006/relationships" xmlns:m="http://schemas.openxmlformats.org/officeDocument/2006/math" xmlns:v="urn:schemas-microsoft-com:vml" xmlns:wp14="http://schemas.microsoft.com/office/word/2010/wordprocessingDrawing" xmlns:wp="http://schemas.openxmlformats.org/drawingml/2006/wordprocessingDrawing" xmlns:w10="urn:schemas-microsoft-com:office:word" xmlns:w="http://schemas.openxmlformats.org/wordprocessingml/2006/main" xmlns:w14="http://schemas.microsoft.com/office/word/2010/wordml" xmlns:w15="http://schemas.microsoft.com/office/word/2012/wordml" xmlns:w16cid="http://schemas.microsoft.com/office/word/2016/wordml/cid" xmlns:w16se="http://schemas.microsoft.com/office/word/2015/wordml/symex" xmlns:wpg="http://schemas.microsoft.com/office/word/2010/wordprocessingGroup" xmlns:wpi="http://schemas.microsoft.com/office/word/2010/wordprocessingInk" xmlns:wne="http://schemas.microsoft.com/office/word/2006/wordml" xmlns:wps="http://schemas.microsoft.com/office/word/2010/wordprocessingShape" mc:Ignorable="w14 w15 w16se w16cid wp14">
+  <w:abstractNum w:abstractNumId="0" w15:restartNumberingAfterBreak="0">
     <w:nsid w:val="FFFFFF7C"/>
     <w:multiLevelType w:val="singleLevel"/>
     <w:tmpl w:val="2D7C6A52"/>
@@ -2964,7 +2862,7 @@
       </w:pPr>
     </w:lvl>
   </w:abstractNum>
-  <w:abstractNum w:abstractNumId="1">
+  <w:abstractNum w:abstractNumId="1" w15:restartNumberingAfterBreak="0">
     <w:nsid w:val="FFFFFF7D"/>
     <w:multiLevelType w:val="singleLevel"/>
     <w:tmpl w:val="3B6AE316"/>
@@ -2981,7 +2879,7 @@
       </w:pPr>
     </w:lvl>
   </w:abstractNum>
-  <w:abstractNum w:abstractNumId="2">
+  <w:abstractNum w:abstractNumId="2" w15:restartNumberingAfterBreak="0">
     <w:nsid w:val="FFFFFF7E"/>
     <w:multiLevelType w:val="singleLevel"/>
     <w:tmpl w:val="DAA2229A"/>
@@ -2998,7 +2896,7 @@
       </w:pPr>
     </w:lvl>
   </w:abstractNum>
-  <w:abstractNum w:abstractNumId="3">
+  <w:abstractNum w:abstractNumId="3" w15:restartNumberingAfterBreak="0">
     <w:nsid w:val="FFFFFF7F"/>
     <w:multiLevelType w:val="singleLevel"/>
     <w:tmpl w:val="E070EA9E"/>
@@ -3015,7 +2913,7 @@
       </w:pPr>
     </w:lvl>
   </w:abstractNum>
-  <w:abstractNum w:abstractNumId="4">
+  <w:abstractNum w:abstractNumId="4" w15:restartNumberingAfterBreak="0">
     <w:nsid w:val="FFFFFF80"/>
     <w:multiLevelType w:val="singleLevel"/>
     <w:tmpl w:val="83442FD0"/>
@@ -3035,7 +2933,7 @@
       </w:rPr>
     </w:lvl>
   </w:abstractNum>
-  <w:abstractNum w:abstractNumId="5">
+  <w:abstractNum w:abstractNumId="5" w15:restartNumberingAfterBreak="0">
     <w:nsid w:val="FFFFFF81"/>
     <w:multiLevelType w:val="singleLevel"/>
     <w:tmpl w:val="52D63656"/>
@@ -3055,7 +2953,7 @@
       </w:rPr>
     </w:lvl>
   </w:abstractNum>
-  <w:abstractNum w:abstractNumId="6">
+  <w:abstractNum w:abstractNumId="6" w15:restartNumberingAfterBreak="0">
     <w:nsid w:val="FFFFFF82"/>
     <w:multiLevelType w:val="singleLevel"/>
     <w:tmpl w:val="517440C4"/>
@@ -3075,7 +2973,7 @@
       </w:rPr>
     </w:lvl>
   </w:abstractNum>
-  <w:abstractNum w:abstractNumId="7">
+  <w:abstractNum w:abstractNumId="7" w15:restartNumberingAfterBreak="0">
     <w:nsid w:val="FFFFFF83"/>
     <w:multiLevelType w:val="singleLevel"/>
     <w:tmpl w:val="2B0CBF1E"/>
@@ -3095,7 +2993,7 @@
       </w:rPr>
     </w:lvl>
   </w:abstractNum>
-  <w:abstractNum w:abstractNumId="8">
+  <w:abstractNum w:abstractNumId="8" w15:restartNumberingAfterBreak="0">
     <w:nsid w:val="FFFFFF88"/>
     <w:multiLevelType w:val="singleLevel"/>
     <w:tmpl w:val="00AACC2A"/>
@@ -3112,7 +3010,7 @@
       </w:pPr>
     </w:lvl>
   </w:abstractNum>
-  <w:abstractNum w:abstractNumId="9">
+  <w:abstractNum w:abstractNumId="9" w15:restartNumberingAfterBreak="0">
     <w:nsid w:val="FFFFFF89"/>
     <w:multiLevelType w:val="singleLevel"/>
     <w:tmpl w:val="1D6E7216"/>
@@ -3129,6 +3027,119 @@
       </w:pPr>
       <w:rPr>
         <w:rFonts w:ascii="Symbol" w:hAnsi="Symbol" w:hint="default"/>
+      </w:rPr>
+    </w:lvl>
+  </w:abstractNum>
+  <w:abstractNum w:abstractNumId="10" w15:restartNumberingAfterBreak="0">
+    <w:nsid w:val="396A55FC"/>
+    <w:multiLevelType w:val="hybridMultilevel"/>
+    <w:tmpl w:val="FA0C54C8"/>
+    <w:lvl w:ilvl="0" w:tplc="04090001">
+      <w:start w:val="1"/>
+      <w:numFmt w:val="bullet"/>
+      <w:lvlText w:val=""/>
+      <w:lvlJc w:val="left"/>
+      <w:pPr>
+        <w:ind w:left="720" w:hanging="360"/>
+      </w:pPr>
+      <w:rPr>
+        <w:rFonts w:ascii="Symbol" w:hAnsi="Symbol" w:hint="default"/>
+      </w:rPr>
+    </w:lvl>
+    <w:lvl w:ilvl="1" w:tplc="04090003" w:tentative="1">
+      <w:start w:val="1"/>
+      <w:numFmt w:val="bullet"/>
+      <w:lvlText w:val="o"/>
+      <w:lvlJc w:val="left"/>
+      <w:pPr>
+        <w:ind w:left="1440" w:hanging="360"/>
+      </w:pPr>
+      <w:rPr>
+        <w:rFonts w:ascii="Courier New" w:hAnsi="Courier New" w:cs="Courier New" w:hint="default"/>
+      </w:rPr>
+    </w:lvl>
+    <w:lvl w:ilvl="2" w:tplc="04090005" w:tentative="1">
+      <w:start w:val="1"/>
+      <w:numFmt w:val="bullet"/>
+      <w:lvlText w:val=""/>
+      <w:lvlJc w:val="left"/>
+      <w:pPr>
+        <w:ind w:left="2160" w:hanging="360"/>
+      </w:pPr>
+      <w:rPr>
+        <w:rFonts w:ascii="Wingdings" w:hAnsi="Wingdings" w:hint="default"/>
+      </w:rPr>
+    </w:lvl>
+    <w:lvl w:ilvl="3" w:tplc="04090001" w:tentative="1">
+      <w:start w:val="1"/>
+      <w:numFmt w:val="bullet"/>
+      <w:lvlText w:val=""/>
+      <w:lvlJc w:val="left"/>
+      <w:pPr>
+        <w:ind w:left="2880" w:hanging="360"/>
+      </w:pPr>
+      <w:rPr>
+        <w:rFonts w:ascii="Symbol" w:hAnsi="Symbol" w:hint="default"/>
+      </w:rPr>
+    </w:lvl>
+    <w:lvl w:ilvl="4" w:tplc="04090003" w:tentative="1">
+      <w:start w:val="1"/>
+      <w:numFmt w:val="bullet"/>
+      <w:lvlText w:val="o"/>
+      <w:lvlJc w:val="left"/>
+      <w:pPr>
+        <w:ind w:left="3600" w:hanging="360"/>
+      </w:pPr>
+      <w:rPr>
+        <w:rFonts w:ascii="Courier New" w:hAnsi="Courier New" w:cs="Courier New" w:hint="default"/>
+      </w:rPr>
+    </w:lvl>
+    <w:lvl w:ilvl="5" w:tplc="04090005" w:tentative="1">
+      <w:start w:val="1"/>
+      <w:numFmt w:val="bullet"/>
+      <w:lvlText w:val=""/>
+      <w:lvlJc w:val="left"/>
+      <w:pPr>
+        <w:ind w:left="4320" w:hanging="360"/>
+      </w:pPr>
+      <w:rPr>
+        <w:rFonts w:ascii="Wingdings" w:hAnsi="Wingdings" w:hint="default"/>
+      </w:rPr>
+    </w:lvl>
+    <w:lvl w:ilvl="6" w:tplc="04090001" w:tentative="1">
+      <w:start w:val="1"/>
+      <w:numFmt w:val="bullet"/>
+      <w:lvlText w:val=""/>
+      <w:lvlJc w:val="left"/>
+      <w:pPr>
+        <w:ind w:left="5040" w:hanging="360"/>
+      </w:pPr>
+      <w:rPr>
+        <w:rFonts w:ascii="Symbol" w:hAnsi="Symbol" w:hint="default"/>
+      </w:rPr>
+    </w:lvl>
+    <w:lvl w:ilvl="7" w:tplc="04090003" w:tentative="1">
+      <w:start w:val="1"/>
+      <w:numFmt w:val="bullet"/>
+      <w:lvlText w:val="o"/>
+      <w:lvlJc w:val="left"/>
+      <w:pPr>
+        <w:ind w:left="5760" w:hanging="360"/>
+      </w:pPr>
+      <w:rPr>
+        <w:rFonts w:ascii="Courier New" w:hAnsi="Courier New" w:cs="Courier New" w:hint="default"/>
+      </w:rPr>
+    </w:lvl>
+    <w:lvl w:ilvl="8" w:tplc="04090005" w:tentative="1">
+      <w:start w:val="1"/>
+      <w:numFmt w:val="bullet"/>
+      <w:lvlText w:val=""/>
+      <w:lvlJc w:val="left"/>
+      <w:pPr>
+        <w:ind w:left="6480" w:hanging="360"/>
+      </w:pPr>
+      <w:rPr>
+        <w:rFonts w:ascii="Wingdings" w:hAnsi="Wingdings" w:hint="default"/>
       </w:rPr>
     </w:lvl>
   </w:abstractNum>
@@ -3162,11 +3173,14 @@
   <w:num w:numId="10">
     <w:abstractNumId w:val="0"/>
   </w:num>
+  <w:num w:numId="11">
+    <w:abstractNumId w:val="10"/>
+  </w:num>
 </w:numbering>
 </file>
 
 <file path=word/styles.xml><?xml version="1.0" encoding="utf-8"?>
-<w:styles xmlns:mc="http://schemas.openxmlformats.org/markup-compatibility/2006" xmlns:r="http://schemas.openxmlformats.org/officeDocument/2006/relationships" xmlns:w="http://schemas.openxmlformats.org/wordprocessingml/2006/main" xmlns:w14="http://schemas.microsoft.com/office/word/2010/wordml" xmlns:w15="http://schemas.microsoft.com/office/word/2012/wordml" mc:Ignorable="w14 w15">
+<w:styles xmlns:mc="http://schemas.openxmlformats.org/markup-compatibility/2006" xmlns:r="http://schemas.openxmlformats.org/officeDocument/2006/relationships" xmlns:w="http://schemas.openxmlformats.org/wordprocessingml/2006/main" xmlns:w14="http://schemas.microsoft.com/office/word/2010/wordml" xmlns:w15="http://schemas.microsoft.com/office/word/2012/wordml" xmlns:w16cid="http://schemas.microsoft.com/office/word/2016/wordml/cid" xmlns:w16se="http://schemas.microsoft.com/office/word/2015/wordml/symex" mc:Ignorable="w14 w15 w16se w16cid">
   <w:docDefaults>
     <w:rPrDefault>
       <w:rPr>
@@ -3183,7 +3197,7 @@
       </w:pPr>
     </w:pPrDefault>
   </w:docDefaults>
-  <w:latentStyles w:defLockedState="0" w:defUIPriority="99" w:defSemiHidden="0" w:defUnhideWhenUsed="0" w:defQFormat="0" w:count="382">
+  <w:latentStyles w:defLockedState="0" w:defUIPriority="99" w:defSemiHidden="0" w:defUnhideWhenUsed="0" w:defQFormat="0" w:count="375">
     <w:lsdException w:name="Normal" w:uiPriority="0" w:qFormat="1"/>
     <w:lsdException w:name="heading 1" w:semiHidden="1" w:uiPriority="9" w:unhideWhenUsed="1" w:qFormat="1"/>
     <w:lsdException w:name="heading 2" w:semiHidden="1" w:uiPriority="9" w:unhideWhenUsed="1" w:qFormat="1"/>
@@ -3823,7 +3837,7 @@
     <w:link w:val="TitleChar"/>
     <w:uiPriority w:val="1"/>
     <w:qFormat/>
-    <w:rsid w:val="009B7D25"/>
+    <w:rsid w:val="00CC53C1"/>
     <w:pPr>
       <w:pBdr>
         <w:bottom w:val="thickThinSmallGap" w:sz="12" w:space="1" w:color="0D5975" w:themeColor="accent1" w:themeShade="80"/>
@@ -3845,7 +3859,7 @@
     <w:basedOn w:val="DefaultParagraphFont"/>
     <w:link w:val="Title"/>
     <w:uiPriority w:val="1"/>
-    <w:rsid w:val="009B7D25"/>
+    <w:rsid w:val="00CC53C1"/>
     <w:rPr>
       <w:rFonts w:asciiTheme="majorHAnsi" w:eastAsiaTheme="majorEastAsia" w:hAnsiTheme="majorHAnsi" w:cstheme="majorBidi"/>
       <w:caps/>
@@ -3898,7 +3912,6 @@
       <w:spacing w:after="0" w:line="240" w:lineRule="auto"/>
     </w:pPr>
     <w:tblPr>
-      <w:tblInd w:w="0" w:type="dxa"/>
       <w:tblBorders>
         <w:top w:val="single" w:sz="4" w:space="0" w:color="auto"/>
         <w:left w:val="single" w:sz="4" w:space="0" w:color="auto"/>
@@ -3907,12 +3920,6 @@
         <w:insideH w:val="single" w:sz="4" w:space="0" w:color="auto"/>
         <w:insideV w:val="single" w:sz="4" w:space="0" w:color="auto"/>
       </w:tblBorders>
-      <w:tblCellMar>
-        <w:top w:w="0" w:type="dxa"/>
-        <w:left w:w="108" w:type="dxa"/>
-        <w:bottom w:w="0" w:type="dxa"/>
-        <w:right w:w="108" w:type="dxa"/>
-      </w:tblCellMar>
     </w:tblPr>
   </w:style>
   <w:style w:type="table" w:customStyle="1" w:styleId="TaskListTable">
@@ -3926,7 +3933,6 @@
     </w:pPr>
     <w:tblPr>
       <w:tblStyleRowBandSize w:val="1"/>
-      <w:tblInd w:w="0" w:type="dxa"/>
       <w:tblBorders>
         <w:top w:val="single" w:sz="4" w:space="0" w:color="A6A6A6" w:themeColor="background1" w:themeShade="A6"/>
         <w:left w:val="single" w:sz="4" w:space="0" w:color="A6A6A6" w:themeColor="background1" w:themeShade="A6"/>
@@ -3936,9 +3942,7 @@
         <w:insideV w:val="single" w:sz="4" w:space="0" w:color="A6A6A6" w:themeColor="background1" w:themeShade="A6"/>
       </w:tblBorders>
       <w:tblCellMar>
-        <w:top w:w="0" w:type="dxa"/>
         <w:left w:w="173" w:type="dxa"/>
-        <w:bottom w:w="0" w:type="dxa"/>
         <w:right w:w="173" w:type="dxa"/>
       </w:tblCellMar>
     </w:tblPr>
@@ -4715,15 +4719,27 @@
       <w:szCs w:val="21"/>
     </w:rPr>
   </w:style>
+  <w:style w:type="paragraph" w:styleId="ListParagraph">
+    <w:name w:val="List Paragraph"/>
+    <w:basedOn w:val="Normal"/>
+    <w:uiPriority w:val="34"/>
+    <w:unhideWhenUsed/>
+    <w:qFormat/>
+    <w:rsid w:val="00731F55"/>
+    <w:pPr>
+      <w:ind w:left="720"/>
+      <w:contextualSpacing/>
+    </w:pPr>
+  </w:style>
 </w:styles>
 </file>
 
 <file path=word/glossary/document.xml><?xml version="1.0" encoding="utf-8"?>
-<w:glossaryDocument xmlns:wpc="http://schemas.microsoft.com/office/word/2010/wordprocessingCanvas" xmlns:mo="http://schemas.microsoft.com/office/mac/office/2008/main" xmlns:mc="http://schemas.openxmlformats.org/markup-compatibility/2006" xmlns:mv="urn:schemas-microsoft-com:mac:vml" xmlns:o="urn:schemas-microsoft-com:office:office" xmlns:r="http://schemas.openxmlformats.org/officeDocument/2006/relationships" xmlns:m="http://schemas.openxmlformats.org/officeDocument/2006/math" xmlns:v="urn:schemas-microsoft-com:vml" xmlns:wp14="http://schemas.microsoft.com/office/word/2010/wordprocessingDrawing" xmlns:wp="http://schemas.openxmlformats.org/drawingml/2006/wordprocessingDrawing" xmlns:w10="urn:schemas-microsoft-com:office:word" xmlns:w="http://schemas.openxmlformats.org/wordprocessingml/2006/main" xmlns:w14="http://schemas.microsoft.com/office/word/2010/wordml" xmlns:w15="http://schemas.microsoft.com/office/word/2012/wordml" xmlns:wpg="http://schemas.microsoft.com/office/word/2010/wordprocessingGroup" xmlns:wpi="http://schemas.microsoft.com/office/word/2010/wordprocessingInk" xmlns:wne="http://schemas.microsoft.com/office/word/2006/wordml" xmlns:wps="http://schemas.microsoft.com/office/word/2010/wordprocessingShape" mc:Ignorable="w14 w15 wp14">
+<w:glossaryDocument xmlns:wpc="http://schemas.microsoft.com/office/word/2010/wordprocessingCanvas" xmlns:cx="http://schemas.microsoft.com/office/drawing/2014/chartex" xmlns:cx1="http://schemas.microsoft.com/office/drawing/2015/9/8/chartex" xmlns:cx2="http://schemas.microsoft.com/office/drawing/2015/10/21/chartex" xmlns:cx3="http://schemas.microsoft.com/office/drawing/2016/5/9/chartex" xmlns:cx4="http://schemas.microsoft.com/office/drawing/2016/5/10/chartex" xmlns:cx5="http://schemas.microsoft.com/office/drawing/2016/5/11/chartex" xmlns:cx6="http://schemas.microsoft.com/office/drawing/2016/5/12/chartex" xmlns:cx7="http://schemas.microsoft.com/office/drawing/2016/5/13/chartex" xmlns:cx8="http://schemas.microsoft.com/office/drawing/2016/5/14/chartex" xmlns:mc="http://schemas.openxmlformats.org/markup-compatibility/2006" xmlns:aink="http://schemas.microsoft.com/office/drawing/2016/ink" xmlns:am3d="http://schemas.microsoft.com/office/drawing/2017/model3d" xmlns:o="urn:schemas-microsoft-com:office:office" xmlns:r="http://schemas.openxmlformats.org/officeDocument/2006/relationships" xmlns:m="http://schemas.openxmlformats.org/officeDocument/2006/math" xmlns:v="urn:schemas-microsoft-com:vml" xmlns:wp14="http://schemas.microsoft.com/office/word/2010/wordprocessingDrawing" xmlns:wp="http://schemas.openxmlformats.org/drawingml/2006/wordprocessingDrawing" xmlns:w10="urn:schemas-microsoft-com:office:word" xmlns:w="http://schemas.openxmlformats.org/wordprocessingml/2006/main" xmlns:w14="http://schemas.microsoft.com/office/word/2010/wordml" xmlns:w15="http://schemas.microsoft.com/office/word/2012/wordml" xmlns:w16cid="http://schemas.microsoft.com/office/word/2016/wordml/cid" xmlns:w16se="http://schemas.microsoft.com/office/word/2015/wordml/symex" xmlns:wpg="http://schemas.microsoft.com/office/word/2010/wordprocessingGroup" xmlns:wpi="http://schemas.microsoft.com/office/word/2010/wordprocessingInk" xmlns:wne="http://schemas.microsoft.com/office/word/2006/wordml" xmlns:wps="http://schemas.microsoft.com/office/word/2010/wordprocessingShape" mc:Ignorable="w14 w15 w16se w16cid wp14">
   <w:docParts>
     <w:docPart>
       <w:docPartPr>
-        <w:name w:val="ADC7D28261102F4F8B8454C1A61DB328"/>
+        <w:name w:val="8915732FE1539F4A8803E04572C588E9"/>
         <w:category>
           <w:name w:val="General"/>
           <w:gallery w:val="placeholder"/>
@@ -4734,12 +4750,12 @@
         <w:behaviors>
           <w:behavior w:val="content"/>
         </w:behaviors>
-        <w:guid w:val="{538DA007-3C74-EF45-895B-391C9162F1DD}"/>
+        <w:guid w:val="{911A5818-91F5-1841-BB0C-6C97BA481D52}"/>
       </w:docPartPr>
       <w:docPartBody>
         <w:p>
           <w:pPr>
-            <w:pStyle w:val="ADC7D28261102F4F8B8454C1A61DB328"/>
+            <w:pStyle w:val="8915732FE1539F4A8803E04572C588E9"/>
           </w:pPr>
           <w:r>
             <w:t>Task</w:t>
@@ -4749,7 +4765,7 @@
     </w:docPart>
     <w:docPart>
       <w:docPartPr>
-        <w:name w:val="9DC402FEF48B874C95ED2D8EBBD5510A"/>
+        <w:name w:val="490B574E8112774989FC6D95F2DA55EB"/>
         <w:category>
           <w:name w:val="General"/>
           <w:gallery w:val="placeholder"/>
@@ -4760,12 +4776,12 @@
         <w:behaviors>
           <w:behavior w:val="content"/>
         </w:behaviors>
-        <w:guid w:val="{69A2FCA5-519D-A847-BDCC-4980C2F90660}"/>
+        <w:guid w:val="{060E5173-424C-7644-ABC3-F3237FF5C4AD}"/>
       </w:docPartPr>
       <w:docPartBody>
         <w:p>
           <w:pPr>
-            <w:pStyle w:val="9DC402FEF48B874C95ED2D8EBBD5510A"/>
+            <w:pStyle w:val="490B574E8112774989FC6D95F2DA55EB"/>
           </w:pPr>
           <w:r>
             <w:t>Due Date</w:t>
@@ -4778,11 +4794,11 @@
 </file>
 
 <file path=word/glossary/fontTable.xml><?xml version="1.0" encoding="utf-8"?>
-<w:fonts xmlns:mc="http://schemas.openxmlformats.org/markup-compatibility/2006" xmlns:r="http://schemas.openxmlformats.org/officeDocument/2006/relationships" xmlns:w="http://schemas.openxmlformats.org/wordprocessingml/2006/main" xmlns:w14="http://schemas.microsoft.com/office/word/2010/wordml" xmlns:w15="http://schemas.microsoft.com/office/word/2012/wordml" mc:Ignorable="w14 w15">
+<w:fonts xmlns:mc="http://schemas.openxmlformats.org/markup-compatibility/2006" xmlns:r="http://schemas.openxmlformats.org/officeDocument/2006/relationships" xmlns:w="http://schemas.openxmlformats.org/wordprocessingml/2006/main" xmlns:w14="http://schemas.microsoft.com/office/word/2010/wordml" xmlns:w15="http://schemas.microsoft.com/office/word/2012/wordml" xmlns:w16cid="http://schemas.microsoft.com/office/word/2016/wordml/cid" xmlns:w16se="http://schemas.microsoft.com/office/word/2015/wordml/symex" mc:Ignorable="w14 w15 w16se w16cid">
   <w:font w:name="Symbol">
     <w:panose1 w:val="05050102010706020507"/>
     <w:charset w:val="02"/>
-    <w:family w:val="auto"/>
+    <w:family w:val="decorative"/>
     <w:pitch w:val="variable"/>
     <w:sig w:usb0="00000000" w:usb1="10000000" w:usb2="00000000" w:usb3="00000000" w:csb0="80000000" w:csb1="00000000"/>
   </w:font>
@@ -4793,14 +4809,29 @@
     <w:pitch w:val="variable"/>
     <w:sig w:usb0="E0002AEF" w:usb1="C0007841" w:usb2="00000009" w:usb3="00000000" w:csb0="000001FF" w:csb1="00000000"/>
   </w:font>
+  <w:font w:name="Courier New">
+    <w:panose1 w:val="02070309020205020404"/>
+    <w:charset w:val="00"/>
+    <w:family w:val="modern"/>
+    <w:pitch w:val="fixed"/>
+    <w:sig w:usb0="E0002AFF" w:usb1="C0007843" w:usb2="00000009" w:usb3="00000000" w:csb0="000001FF" w:csb1="00000000"/>
+  </w:font>
+  <w:font w:name="Wingdings">
+    <w:panose1 w:val="05000000000000000000"/>
+    <w:charset w:val="02"/>
+    <w:family w:val="decorative"/>
+    <w:pitch w:val="variable"/>
+    <w:sig w:usb0="00000000" w:usb1="10000000" w:usb2="00000000" w:usb3="00000000" w:csb0="80000000" w:csb1="00000000"/>
+  </w:font>
   <w:font w:name="Century Gothic">
     <w:panose1 w:val="020B0502020202020204"/>
     <w:charset w:val="00"/>
-    <w:family w:val="roman"/>
+    <w:family w:val="swiss"/>
     <w:pitch w:val="variable"/>
     <w:sig w:usb0="00000287" w:usb1="00000000" w:usb2="00000000" w:usb3="00000000" w:csb0="0000009F" w:csb1="00000000"/>
   </w:font>
   <w:font w:name="Segoe UI">
+    <w:panose1 w:val="020B0604020202020204"/>
     <w:charset w:val="00"/>
     <w:family w:val="swiss"/>
     <w:pitch w:val="variable"/>
@@ -4809,7 +4840,7 @@
   <w:font w:name="Consolas">
     <w:panose1 w:val="020B0609020204030204"/>
     <w:charset w:val="00"/>
-    <w:family w:val="swiss"/>
+    <w:family w:val="modern"/>
     <w:pitch w:val="fixed"/>
     <w:sig w:usb0="E10002FF" w:usb1="4000FCFF" w:usb2="00000009" w:usb3="00000000" w:csb0="0000019F" w:csb1="00000000"/>
   </w:font>
@@ -4818,14 +4849,7 @@
     <w:charset w:val="00"/>
     <w:family w:val="swiss"/>
     <w:pitch w:val="variable"/>
-    <w:sig w:usb0="E00002FF" w:usb1="4000ACFF" w:usb2="00000001" w:usb3="00000000" w:csb0="0000019F" w:csb1="00000000"/>
-  </w:font>
-  <w:font w:name="Arial">
-    <w:panose1 w:val="020B0604020202020204"/>
-    <w:charset w:val="00"/>
-    <w:family w:val="swiss"/>
-    <w:pitch w:val="variable"/>
-    <w:sig w:usb0="E0002AFF" w:usb1="C0007843" w:usb2="00000009" w:usb3="00000000" w:csb0="000001FF" w:csb1="00000000"/>
+    <w:sig w:usb0="E0002AFF" w:usb1="C000ACFF" w:usb2="00000009" w:usb3="00000000" w:csb0="000001FF" w:csb1="00000000"/>
   </w:font>
   <w:font w:name="Calibri Light">
     <w:panose1 w:val="020F0302020204030204"/>
@@ -4838,7 +4862,7 @@
 </file>
 
 <file path=word/glossary/settings.xml><?xml version="1.0" encoding="utf-8"?>
-<w:settings xmlns:mc="http://schemas.openxmlformats.org/markup-compatibility/2006" xmlns:o="urn:schemas-microsoft-com:office:office" xmlns:r="http://schemas.openxmlformats.org/officeDocument/2006/relationships" xmlns:m="http://schemas.openxmlformats.org/officeDocument/2006/math" xmlns:v="urn:schemas-microsoft-com:vml" xmlns:w10="urn:schemas-microsoft-com:office:word" xmlns:w="http://schemas.openxmlformats.org/wordprocessingml/2006/main" xmlns:w14="http://schemas.microsoft.com/office/word/2010/wordml" xmlns:w15="http://schemas.microsoft.com/office/word/2012/wordml" xmlns:sl="http://schemas.openxmlformats.org/schemaLibrary/2006/main" mc:Ignorable="w14 w15">
+<w:settings xmlns:mc="http://schemas.openxmlformats.org/markup-compatibility/2006" xmlns:o="urn:schemas-microsoft-com:office:office" xmlns:r="http://schemas.openxmlformats.org/officeDocument/2006/relationships" xmlns:m="http://schemas.openxmlformats.org/officeDocument/2006/math" xmlns:v="urn:schemas-microsoft-com:vml" xmlns:w10="urn:schemas-microsoft-com:office:word" xmlns:w="http://schemas.openxmlformats.org/wordprocessingml/2006/main" xmlns:w14="http://schemas.microsoft.com/office/word/2010/wordml" xmlns:w15="http://schemas.microsoft.com/office/word/2012/wordml" xmlns:w16cid="http://schemas.microsoft.com/office/word/2016/wordml/cid" xmlns:w16se="http://schemas.microsoft.com/office/word/2015/wordml/symex" xmlns:sl="http://schemas.openxmlformats.org/schemaLibrary/2006/main" mc:Ignorable="w14 w15 w16se w16cid">
   <w:view w:val="normal"/>
   <w:defaultTabStop w:val="720"/>
   <w:characterSpacingControl w:val="doNotCompress"/>
@@ -4849,6 +4873,7 @@
     <w:compatSetting w:name="enableOpenTypeFeatures" w:uri="http://schemas.microsoft.com/office/word" w:val="1"/>
     <w:compatSetting w:name="doNotFlipMirrorIndents" w:uri="http://schemas.microsoft.com/office/word" w:val="1"/>
     <w:compatSetting w:name="differentiateMultirowTableHeaders" w:uri="http://schemas.microsoft.com/office/word" w:val="1"/>
+    <w:compatSetting w:name="useWord2013TrackBottomHyphenation" w:uri="http://schemas.microsoft.com/office/word" w:val="1"/>
   </w:compat>
   <w:rsids>
     <w:rsidRoot w:val="006E23B0"/>
@@ -4859,6 +4884,8 @@
     <w:rsid w:val="007A5EE6"/>
     <w:rsid w:val="00883F7C"/>
     <w:rsid w:val="009E4C87"/>
+    <w:rsid w:val="00A36844"/>
+    <w:rsid w:val="00AE14E0"/>
     <w:rsid w:val="00B636F7"/>
     <w:rsid w:val="00F21B95"/>
     <w:rsid w:val="00F9415C"/>
@@ -4885,7 +4912,7 @@
 </file>
 
 <file path=word/glossary/styles.xml><?xml version="1.0" encoding="utf-8"?>
-<w:styles xmlns:mc="http://schemas.openxmlformats.org/markup-compatibility/2006" xmlns:r="http://schemas.openxmlformats.org/officeDocument/2006/relationships" xmlns:w="http://schemas.openxmlformats.org/wordprocessingml/2006/main" xmlns:w14="http://schemas.microsoft.com/office/word/2010/wordml" xmlns:w15="http://schemas.microsoft.com/office/word/2012/wordml" mc:Ignorable="w14 w15">
+<w:styles xmlns:mc="http://schemas.openxmlformats.org/markup-compatibility/2006" xmlns:r="http://schemas.openxmlformats.org/officeDocument/2006/relationships" xmlns:w="http://schemas.openxmlformats.org/wordprocessingml/2006/main" xmlns:w14="http://schemas.microsoft.com/office/word/2010/wordml" xmlns:w15="http://schemas.microsoft.com/office/word/2012/wordml" xmlns:w16cid="http://schemas.microsoft.com/office/word/2016/wordml/cid" xmlns:w16se="http://schemas.microsoft.com/office/word/2015/wordml/symex" mc:Ignorable="w14 w15 w16se w16cid">
   <w:docDefaults>
     <w:rPrDefault>
       <w:rPr>
@@ -4897,7 +4924,7 @@
     </w:rPrDefault>
     <w:pPrDefault/>
   </w:docDefaults>
-  <w:latentStyles w:defLockedState="0" w:defUIPriority="99" w:defSemiHidden="0" w:defUnhideWhenUsed="0" w:defQFormat="0" w:count="382">
+  <w:latentStyles w:defLockedState="0" w:defUIPriority="99" w:defSemiHidden="0" w:defUnhideWhenUsed="0" w:defQFormat="0" w:count="375">
     <w:lsdException w:name="Normal" w:uiPriority="0" w:qFormat="1"/>
     <w:lsdException w:name="heading 1" w:uiPriority="9" w:qFormat="1"/>
     <w:lsdException w:name="heading 2" w:semiHidden="1" w:uiPriority="9" w:unhideWhenUsed="1" w:qFormat="1"/>
@@ -5449,14 +5476,69 @@
     <w:name w:val="16E5A068F583BC46B1F7CF2815762CFC"/>
     <w:rsid w:val="00883F7C"/>
   </w:style>
+  <w:style w:type="paragraph" w:customStyle="1" w:styleId="B9F6E0019DA05845894B8590B98FBEFC">
+    <w:name w:val="B9F6E0019DA05845894B8590B98FBEFC"/>
+    <w:rsid w:val="00AE14E0"/>
+  </w:style>
+  <w:style w:type="paragraph" w:customStyle="1" w:styleId="906FE8FD192F744FB73EAD8315228ADB">
+    <w:name w:val="906FE8FD192F744FB73EAD8315228ADB"/>
+    <w:rsid w:val="00AE14E0"/>
+  </w:style>
+  <w:style w:type="paragraph" w:customStyle="1" w:styleId="21290BEE16142F4AA83FCFE4514BF513">
+    <w:name w:val="21290BEE16142F4AA83FCFE4514BF513"/>
+    <w:rsid w:val="00AE14E0"/>
+  </w:style>
+  <w:style w:type="paragraph" w:customStyle="1" w:styleId="AA9406E687691549ABA7D60A33B90EDF">
+    <w:name w:val="AA9406E687691549ABA7D60A33B90EDF"/>
+    <w:rsid w:val="00AE14E0"/>
+  </w:style>
+  <w:style w:type="paragraph" w:customStyle="1" w:styleId="077B89BDD843D54BA68AD8C76F2B6BF0">
+    <w:name w:val="077B89BDD843D54BA68AD8C76F2B6BF0"/>
+    <w:rsid w:val="00AE14E0"/>
+  </w:style>
+  <w:style w:type="paragraph" w:customStyle="1" w:styleId="E22A6E2328B5264786AB26FE24EEE479">
+    <w:name w:val="E22A6E2328B5264786AB26FE24EEE479"/>
+    <w:rsid w:val="00AE14E0"/>
+  </w:style>
+  <w:style w:type="paragraph" w:customStyle="1" w:styleId="226E476A9B9C8544948403B5B23ACFBF">
+    <w:name w:val="226E476A9B9C8544948403B5B23ACFBF"/>
+    <w:rsid w:val="00AE14E0"/>
+  </w:style>
+  <w:style w:type="paragraph" w:customStyle="1" w:styleId="12110144B761784BA3505A25334E32F5">
+    <w:name w:val="12110144B761784BA3505A25334E32F5"/>
+    <w:rsid w:val="00AE14E0"/>
+  </w:style>
+  <w:style w:type="paragraph" w:customStyle="1" w:styleId="17E03F7CDD7EEE44ACA736526BEF7C96">
+    <w:name w:val="17E03F7CDD7EEE44ACA736526BEF7C96"/>
+    <w:rsid w:val="00AE14E0"/>
+  </w:style>
+  <w:style w:type="paragraph" w:customStyle="1" w:styleId="BBE46A388CBB1E4FA3E1FA77969263A1">
+    <w:name w:val="BBE46A388CBB1E4FA3E1FA77969263A1"/>
+    <w:rsid w:val="00AE14E0"/>
+  </w:style>
+  <w:style w:type="paragraph" w:customStyle="1" w:styleId="0C126D051E874D40A0D553B3808D0190">
+    <w:name w:val="0C126D051E874D40A0D553B3808D0190"/>
+    <w:rsid w:val="00AE14E0"/>
+  </w:style>
+  <w:style w:type="paragraph" w:customStyle="1" w:styleId="17AF2FDA249AF54A8EC90611716CF86B">
+    <w:name w:val="17AF2FDA249AF54A8EC90611716CF86B"/>
+    <w:rsid w:val="00AE14E0"/>
+  </w:style>
+  <w:style w:type="paragraph" w:customStyle="1" w:styleId="8915732FE1539F4A8803E04572C588E9">
+    <w:name w:val="8915732FE1539F4A8803E04572C588E9"/>
+    <w:rsid w:val="00AE14E0"/>
+  </w:style>
+  <w:style w:type="paragraph" w:customStyle="1" w:styleId="490B574E8112774989FC6D95F2DA55EB">
+    <w:name w:val="490B574E8112774989FC6D95F2DA55EB"/>
+    <w:rsid w:val="00AE14E0"/>
+  </w:style>
 </w:styles>
 </file>
 
 <file path=word/glossary/webSettings.xml><?xml version="1.0" encoding="utf-8"?>
-<w:webSettings xmlns:mc="http://schemas.openxmlformats.org/markup-compatibility/2006" xmlns:r="http://schemas.openxmlformats.org/officeDocument/2006/relationships" xmlns:w="http://schemas.openxmlformats.org/wordprocessingml/2006/main" xmlns:w14="http://schemas.microsoft.com/office/word/2010/wordml" xmlns:w15="http://schemas.microsoft.com/office/word/2012/wordml" mc:Ignorable="w14 w15">
+<w:webSettings xmlns:mc="http://schemas.openxmlformats.org/markup-compatibility/2006" xmlns:r="http://schemas.openxmlformats.org/officeDocument/2006/relationships" xmlns:w="http://schemas.openxmlformats.org/wordprocessingml/2006/main" xmlns:w14="http://schemas.microsoft.com/office/word/2010/wordml" xmlns:w15="http://schemas.microsoft.com/office/word/2012/wordml" xmlns:w16cid="http://schemas.microsoft.com/office/word/2016/wordml/cid" xmlns:w16se="http://schemas.microsoft.com/office/word/2015/wordml/symex" mc:Ignorable="w14 w15 w16se w16cid">
   <w:optimizeForBrowser/>
   <w:allowPNG/>
-  <w:doNotSaveAsSingleFile/>
 </w:webSettings>
 </file>
 

</xml_diff>